<commit_message>
Updated integration document  on getting the application VERSION_NAME  .
</commit_message>
<xml_diff>
--- a/Documents/External/IAP_Android_Integration_Document.docx
+++ b/Documents/External/IAP_Android_Integration_Document.docx
@@ -37,11 +37,11 @@
         <w:tblLook w:val="04A0" w:firstRow="1" w:lastRow="0" w:firstColumn="1" w:lastColumn="0" w:noHBand="0" w:noVBand="1"/>
       </w:tblPr>
       <w:tblGrid>
-        <w:gridCol w:w="1870"/>
-        <w:gridCol w:w="1870"/>
-        <w:gridCol w:w="1870"/>
-        <w:gridCol w:w="1870"/>
-        <w:gridCol w:w="1870"/>
+        <w:gridCol w:w="1851"/>
+        <w:gridCol w:w="1858"/>
+        <w:gridCol w:w="1853"/>
+        <w:gridCol w:w="1860"/>
+        <w:gridCol w:w="1928"/>
       </w:tblGrid>
       <w:tr>
         <w:trPr>
@@ -862,6 +862,111 @@
                 <w:rFonts w:ascii="Times New Roman" w:hAnsi="Times New Roman" w:cs="Times New Roman"/>
               </w:rPr>
               <w:t>Migrated to TFS</w:t>
+            </w:r>
+          </w:p>
+        </w:tc>
+      </w:tr>
+      <w:tr>
+        <w:tc>
+          <w:tcPr>
+            <w:tcW w:w="1870" w:type="dxa"/>
+          </w:tcPr>
+          <w:p>
+            <w:pPr>
+              <w:jc w:val="center"/>
+              <w:rPr>
+                <w:rFonts w:ascii="Times New Roman" w:hAnsi="Times New Roman" w:cs="Times New Roman"/>
+              </w:rPr>
+            </w:pPr>
+            <w:r>
+              <w:rPr>
+                <w:rFonts w:ascii="Times New Roman" w:hAnsi="Times New Roman" w:cs="Times New Roman"/>
+              </w:rPr>
+              <w:t>1.2</w:t>
+            </w:r>
+          </w:p>
+        </w:tc>
+        <w:tc>
+          <w:tcPr>
+            <w:tcW w:w="1870" w:type="dxa"/>
+          </w:tcPr>
+          <w:p>
+            <w:pPr>
+              <w:jc w:val="center"/>
+              <w:rPr>
+                <w:rFonts w:ascii="Times New Roman" w:hAnsi="Times New Roman" w:cs="Times New Roman"/>
+              </w:rPr>
+            </w:pPr>
+            <w:r>
+              <w:rPr>
+                <w:rFonts w:ascii="Times New Roman" w:hAnsi="Times New Roman" w:cs="Times New Roman"/>
+              </w:rPr>
+              <w:t>18/05/2017</w:t>
+            </w:r>
+          </w:p>
+        </w:tc>
+        <w:tc>
+          <w:tcPr>
+            <w:tcW w:w="1870" w:type="dxa"/>
+          </w:tcPr>
+          <w:p>
+            <w:pPr>
+              <w:jc w:val="center"/>
+              <w:rPr>
+                <w:rFonts w:ascii="Times New Roman" w:hAnsi="Times New Roman" w:cs="Times New Roman"/>
+              </w:rPr>
+            </w:pPr>
+            <w:r>
+              <w:rPr>
+                <w:rFonts w:ascii="Times New Roman" w:hAnsi="Times New Roman" w:cs="Times New Roman"/>
+              </w:rPr>
+              <w:t>Team Phoenix</w:t>
+            </w:r>
+          </w:p>
+        </w:tc>
+        <w:tc>
+          <w:tcPr>
+            <w:tcW w:w="1870" w:type="dxa"/>
+          </w:tcPr>
+          <w:p>
+            <w:pPr>
+              <w:jc w:val="center"/>
+              <w:rPr>
+                <w:rFonts w:ascii="Times New Roman" w:hAnsi="Times New Roman" w:cs="Times New Roman"/>
+              </w:rPr>
+            </w:pPr>
+            <w:r>
+              <w:rPr>
+                <w:rFonts w:ascii="Times New Roman" w:hAnsi="Times New Roman" w:cs="Times New Roman"/>
+              </w:rPr>
+              <w:t>Initialization</w:t>
+            </w:r>
+          </w:p>
+        </w:tc>
+        <w:tc>
+          <w:tcPr>
+            <w:tcW w:w="1870" w:type="dxa"/>
+          </w:tcPr>
+          <w:p>
+            <w:pPr>
+              <w:jc w:val="center"/>
+              <w:rPr>
+                <w:rFonts w:ascii="Times New Roman" w:hAnsi="Times New Roman" w:cs="Times New Roman"/>
+              </w:rPr>
+            </w:pPr>
+            <w:r>
+              <w:rPr>
+                <w:rFonts w:ascii="Times New Roman" w:hAnsi="Times New Roman" w:cs="Times New Roman"/>
+              </w:rPr>
+              <w:t xml:space="preserve">Getting APP </w:t>
+            </w:r>
+            <w:bookmarkStart w:id="0" w:name="_GoBack"/>
+            <w:bookmarkEnd w:id="0"/>
+            <w:r>
+              <w:rPr>
+                <w:rFonts w:ascii="Times New Roman" w:hAnsi="Times New Roman" w:cs="Times New Roman"/>
+              </w:rPr>
+              <w:t>VERSION_NAME</w:t>
             </w:r>
           </w:p>
         </w:tc>
@@ -3083,7 +3188,7 @@
           <w:b/>
         </w:rPr>
       </w:pPr>
-      <w:bookmarkStart w:id="0" w:name="_Toc468455276"/>
+      <w:bookmarkStart w:id="1" w:name="_Toc468455276"/>
       <w:r>
         <w:rPr>
           <w:rFonts w:ascii="Times New Roman" w:hAnsi="Times New Roman" w:cs="Times New Roman"/>
@@ -3091,7 +3196,7 @@
         </w:rPr>
         <w:t>Introduction</w:t>
       </w:r>
-      <w:bookmarkEnd w:id="0"/>
+      <w:bookmarkEnd w:id="1"/>
     </w:p>
     <w:p>
       <w:pPr>
@@ -3146,8 +3251,8 @@
           <w:b/>
         </w:rPr>
       </w:pPr>
-      <w:bookmarkStart w:id="1" w:name="_Toc468357568"/>
-      <w:bookmarkStart w:id="2" w:name="_Toc468455277"/>
+      <w:bookmarkStart w:id="2" w:name="_Toc468357568"/>
+      <w:bookmarkStart w:id="3" w:name="_Toc468455277"/>
       <w:r>
         <w:rPr>
           <w:rFonts w:ascii="Times New Roman" w:hAnsi="Times New Roman" w:cs="Times New Roman"/>
@@ -3155,8 +3260,8 @@
         </w:rPr>
         <w:t>Pre-Requisite</w:t>
       </w:r>
-      <w:bookmarkEnd w:id="1"/>
       <w:bookmarkEnd w:id="2"/>
+      <w:bookmarkEnd w:id="3"/>
     </w:p>
     <w:p>
       <w:pPr>
@@ -3187,7 +3292,7 @@
           <w:rFonts w:ascii="Times New Roman" w:hAnsi="Times New Roman" w:cs="Times New Roman"/>
         </w:rPr>
       </w:pPr>
-      <w:bookmarkStart w:id="3" w:name="_Toc462388287"/>
+      <w:bookmarkStart w:id="4" w:name="_Toc462388287"/>
       <w:r>
         <w:rPr>
           <w:rFonts w:ascii="Times New Roman" w:hAnsi="Times New Roman" w:cs="Times New Roman"/>
@@ -3205,7 +3310,7 @@
           <w:szCs w:val="24"/>
         </w:rPr>
       </w:pPr>
-      <w:bookmarkStart w:id="4" w:name="_Toc468455278"/>
+      <w:bookmarkStart w:id="5" w:name="_Toc468455278"/>
       <w:r>
         <w:rPr>
           <w:rFonts w:ascii="Times New Roman" w:hAnsi="Times New Roman" w:cs="Times New Roman"/>
@@ -3220,8 +3325,8 @@
         </w:rPr>
         <w:t>epository</w:t>
       </w:r>
-      <w:bookmarkEnd w:id="3"/>
       <w:bookmarkEnd w:id="4"/>
+      <w:bookmarkEnd w:id="5"/>
     </w:p>
     <w:p>
       <w:pPr>
@@ -3361,6 +3466,13 @@
           <w:color w:val="000000"/>
         </w:rPr>
         <w:br/>
+      </w:r>
+      <w:r>
+        <w:rPr>
+          <w:rFonts w:ascii="Times New Roman" w:hAnsi="Times New Roman" w:cs="Times New Roman"/>
+          <w:color w:val="000000"/>
+        </w:rPr>
+        <w:lastRenderedPageBreak/>
         <w:t xml:space="preserve">        maven {</w:t>
       </w:r>
       <w:r>
@@ -3369,13 +3481,6 @@
           <w:color w:val="000000"/>
         </w:rPr>
         <w:br/>
-      </w:r>
-      <w:r>
-        <w:rPr>
-          <w:rFonts w:ascii="Times New Roman" w:hAnsi="Times New Roman" w:cs="Times New Roman"/>
-          <w:color w:val="000000"/>
-        </w:rPr>
-        <w:lastRenderedPageBreak/>
         <w:t xml:space="preserve">            url </w:t>
       </w:r>
       <w:r>
@@ -3459,7 +3564,7 @@
           <w:b/>
         </w:rPr>
       </w:pPr>
-      <w:bookmarkStart w:id="5" w:name="_Toc468455279"/>
+      <w:bookmarkStart w:id="6" w:name="_Toc468455279"/>
       <w:r>
         <w:rPr>
           <w:rFonts w:ascii="Times New Roman" w:hAnsi="Times New Roman" w:cs="Times New Roman"/>
@@ -3467,7 +3572,7 @@
         </w:rPr>
         <w:t>Library Integration</w:t>
       </w:r>
-      <w:bookmarkEnd w:id="5"/>
+      <w:bookmarkEnd w:id="6"/>
     </w:p>
     <w:p>
       <w:pPr>
@@ -3563,8 +3668,6 @@
           <w:u w:val="none"/>
         </w:rPr>
       </w:pPr>
-      <w:bookmarkStart w:id="6" w:name="_GoBack"/>
-      <w:bookmarkEnd w:id="6"/>
     </w:p>
     <w:p>
       <w:pPr>
@@ -3865,6 +3968,120 @@
     </w:p>
     <w:p>
       <w:pPr>
+        <w:widowControl w:val="0"/>
+        <w:tabs>
+          <w:tab w:val="left" w:pos="2160"/>
+          <w:tab w:val="left" w:pos="3060"/>
+        </w:tabs>
+        <w:autoSpaceDE w:val="0"/>
+        <w:autoSpaceDN w:val="0"/>
+        <w:adjustRightInd w:val="0"/>
+        <w:spacing w:after="0" w:line="240" w:lineRule="auto"/>
+        <w:ind w:left="108"/>
+        <w:rPr>
+          <w:rFonts w:ascii="Times New Roman" w:hAnsi="Times New Roman" w:cs="Times New Roman"/>
+          <w:b/>
+          <w:bCs/>
+          <w:color w:val="000000"/>
+          <w:sz w:val="28"/>
+          <w:szCs w:val="28"/>
+        </w:rPr>
+      </w:pPr>
+      <w:r>
+        <w:rPr>
+          <w:rFonts w:ascii="Times New Roman" w:hAnsi="Times New Roman" w:cs="Times New Roman"/>
+          <w:b/>
+          <w:bCs/>
+          <w:color w:val="000000"/>
+          <w:sz w:val="28"/>
+          <w:szCs w:val="28"/>
+        </w:rPr>
+        <w:t>Obtain InApp Component version number from gradle file</w:t>
+      </w:r>
+    </w:p>
+    <w:p>
+      <w:pPr>
+        <w:widowControl w:val="0"/>
+        <w:tabs>
+          <w:tab w:val="left" w:pos="560"/>
+          <w:tab w:val="left" w:pos="1120"/>
+          <w:tab w:val="left" w:pos="1680"/>
+          <w:tab w:val="left" w:pos="2240"/>
+          <w:tab w:val="left" w:pos="2800"/>
+          <w:tab w:val="left" w:pos="3360"/>
+          <w:tab w:val="left" w:pos="3920"/>
+          <w:tab w:val="left" w:pos="4480"/>
+          <w:tab w:val="left" w:pos="5040"/>
+          <w:tab w:val="left" w:pos="5600"/>
+          <w:tab w:val="left" w:pos="6160"/>
+          <w:tab w:val="left" w:pos="6720"/>
+        </w:tabs>
+        <w:autoSpaceDE w:val="0"/>
+        <w:autoSpaceDN w:val="0"/>
+        <w:adjustRightInd w:val="0"/>
+        <w:spacing w:after="0" w:line="240" w:lineRule="auto"/>
+        <w:rPr>
+          <w:rFonts w:ascii="Times New Roman" w:hAnsi="Times New Roman" w:cs="Times New Roman"/>
+          <w:color w:val="000000"/>
+          <w:sz w:val="20"/>
+          <w:szCs w:val="20"/>
+        </w:rPr>
+      </w:pPr>
+      <w:r>
+        <w:rPr>
+          <w:rFonts w:ascii="Times New Roman" w:hAnsi="Times New Roman" w:cs="Times New Roman"/>
+          <w:color w:val="000000"/>
+          <w:sz w:val="20"/>
+          <w:szCs w:val="20"/>
+        </w:rPr>
+        <w:t>Use the below code for obtaining the library version number from gradle file</w:t>
+      </w:r>
+    </w:p>
+    <w:p>
+      <w:pPr>
+        <w:widowControl w:val="0"/>
+        <w:tabs>
+          <w:tab w:val="left" w:pos="916"/>
+          <w:tab w:val="left" w:pos="1832"/>
+          <w:tab w:val="left" w:pos="2748"/>
+          <w:tab w:val="left" w:pos="3664"/>
+          <w:tab w:val="left" w:pos="4580"/>
+          <w:tab w:val="left" w:pos="5496"/>
+          <w:tab w:val="left" w:pos="6412"/>
+          <w:tab w:val="left" w:pos="7328"/>
+          <w:tab w:val="left" w:pos="8244"/>
+          <w:tab w:val="left" w:pos="8520"/>
+        </w:tabs>
+        <w:autoSpaceDE w:val="0"/>
+        <w:autoSpaceDN w:val="0"/>
+        <w:adjustRightInd w:val="0"/>
+        <w:spacing w:after="0" w:line="240" w:lineRule="auto"/>
+        <w:rPr>
+          <w:rFonts w:ascii="Courier New" w:hAnsi="Courier New" w:cs="Courier New"/>
+          <w:color w:val="000000"/>
+          <w:sz w:val="18"/>
+          <w:szCs w:val="18"/>
+        </w:rPr>
+      </w:pPr>
+      <w:r>
+        <w:rPr>
+          <w:rFonts w:ascii="Courier New" w:hAnsi="Courier New" w:cs="Courier New"/>
+          <w:color w:val="000000"/>
+          <w:sz w:val="18"/>
+          <w:szCs w:val="18"/>
+        </w:rPr>
+        <w:t>String version = com.philips.cdp.di.iap.BuildConfig.VERSION_NAME;</w:t>
+      </w:r>
+    </w:p>
+    <w:p>
+      <w:pPr>
+        <w:rPr>
+          <w:lang w:val="en-GB"/>
+        </w:rPr>
+      </w:pPr>
+    </w:p>
+    <w:p>
+      <w:pPr>
         <w:rPr>
           <w:rFonts w:ascii="Times New Roman" w:hAnsi="Times New Roman" w:cs="Times New Roman"/>
           <w:szCs w:val="24"/>
@@ -4224,6 +4441,7 @@
           <w:color w:val="000000"/>
           <w:highlight w:val="darkGray"/>
         </w:rPr>
+        <w:lastRenderedPageBreak/>
         <w:t>mIapInterface.init(</w:t>
       </w:r>
       <w:r>
@@ -4277,7 +4495,6 @@
           <w:rFonts w:ascii="Times New Roman" w:hAnsi="Times New Roman" w:cs="Times New Roman"/>
           <w:b/>
         </w:rPr>
-        <w:lastRenderedPageBreak/>
         <w:t>IAPLaunchInput</w:t>
       </w:r>
       <w:bookmarkEnd w:id="10"/>
@@ -4896,6 +5113,7 @@
           <w:rFonts w:ascii="Times New Roman" w:hAnsi="Times New Roman" w:cs="Times New Roman"/>
           <w:highlight w:val="darkGray"/>
         </w:rPr>
+        <w:lastRenderedPageBreak/>
         <w:t>ArrayList&lt;String&gt; getProductCTNs()</w:t>
       </w:r>
     </w:p>
@@ -4911,7 +5129,6 @@
         <w:rPr>
           <w:rFonts w:ascii="Times New Roman" w:hAnsi="Times New Roman" w:cs="Times New Roman"/>
         </w:rPr>
-        <w:lastRenderedPageBreak/>
         <w:t>IAPListener</w:t>
       </w:r>
       <w:bookmarkEnd w:id="16"/>
@@ -5570,6 +5787,7 @@
         <w:rPr>
           <w:rFonts w:ascii="Times New Roman" w:hAnsi="Times New Roman" w:cs="Times New Roman"/>
         </w:rPr>
+        <w:lastRenderedPageBreak/>
         <w:t>The respective screen will be launched based on the “mLaunchInput” parameter passed.</w:t>
       </w:r>
     </w:p>
@@ -6026,402 +6244,402 @@
         <w:rPr>
           <w:rFonts w:ascii="Times New Roman" w:hAnsi="Times New Roman" w:cs="Times New Roman"/>
         </w:rPr>
+        <w:t xml:space="preserve">        &lt;com.philips.cdp.uikit.customviews.BadgeView</w:t>
+      </w:r>
+    </w:p>
+    <w:p>
+      <w:pPr>
+        <w:rPr>
+          <w:rFonts w:ascii="Times New Roman" w:hAnsi="Times New Roman" w:cs="Times New Roman"/>
+        </w:rPr>
+      </w:pPr>
+      <w:r>
+        <w:rPr>
+          <w:rFonts w:ascii="Times New Roman" w:hAnsi="Times New Roman" w:cs="Times New Roman"/>
+        </w:rPr>
+        <w:t xml:space="preserve">            android:id="@+id/item_count"</w:t>
+      </w:r>
+    </w:p>
+    <w:p>
+      <w:pPr>
+        <w:rPr>
+          <w:rFonts w:ascii="Times New Roman" w:hAnsi="Times New Roman" w:cs="Times New Roman"/>
+        </w:rPr>
+      </w:pPr>
+      <w:r>
+        <w:rPr>
+          <w:rFonts w:ascii="Times New Roman" w:hAnsi="Times New Roman" w:cs="Times New Roman"/>
+        </w:rPr>
+        <w:t xml:space="preserve">            style="@style/NotificationLabel.Small"</w:t>
+      </w:r>
+    </w:p>
+    <w:p>
+      <w:pPr>
+        <w:rPr>
+          <w:rFonts w:ascii="Times New Roman" w:hAnsi="Times New Roman" w:cs="Times New Roman"/>
+        </w:rPr>
+      </w:pPr>
+      <w:r>
+        <w:rPr>
+          <w:rFonts w:ascii="Times New Roman" w:hAnsi="Times New Roman" w:cs="Times New Roman"/>
+        </w:rPr>
+        <w:t xml:space="preserve">            android:layout_width="wrap_content"</w:t>
+      </w:r>
+    </w:p>
+    <w:p>
+      <w:pPr>
+        <w:rPr>
+          <w:rFonts w:ascii="Times New Roman" w:hAnsi="Times New Roman" w:cs="Times New Roman"/>
+        </w:rPr>
+      </w:pPr>
+      <w:r>
+        <w:rPr>
+          <w:rFonts w:ascii="Times New Roman" w:hAnsi="Times New Roman" w:cs="Times New Roman"/>
+        </w:rPr>
+        <w:t xml:space="preserve">            android:layout_height="wrap_content"</w:t>
+      </w:r>
+    </w:p>
+    <w:p>
+      <w:pPr>
+        <w:rPr>
+          <w:rFonts w:ascii="Times New Roman" w:hAnsi="Times New Roman" w:cs="Times New Roman"/>
+        </w:rPr>
+      </w:pPr>
+      <w:r>
+        <w:rPr>
+          <w:rFonts w:ascii="Times New Roman" w:hAnsi="Times New Roman" w:cs="Times New Roman"/>
+        </w:rPr>
+        <w:t xml:space="preserve">            android:layout_gravity="top|end"</w:t>
+      </w:r>
+    </w:p>
+    <w:p>
+      <w:pPr>
+        <w:rPr>
+          <w:rFonts w:ascii="Times New Roman" w:hAnsi="Times New Roman" w:cs="Times New Roman"/>
+        </w:rPr>
+      </w:pPr>
+      <w:r>
+        <w:rPr>
+          <w:rFonts w:ascii="Times New Roman" w:hAnsi="Times New Roman" w:cs="Times New Roman"/>
+        </w:rPr>
+        <w:t xml:space="preserve">            android:background="@drawable/count_badge"</w:t>
+      </w:r>
+    </w:p>
+    <w:p>
+      <w:pPr>
+        <w:rPr>
+          <w:rFonts w:ascii="Times New Roman" w:hAnsi="Times New Roman" w:cs="Times New Roman"/>
+        </w:rPr>
+      </w:pPr>
+      <w:r>
+        <w:rPr>
+          <w:rFonts w:ascii="Times New Roman" w:hAnsi="Times New Roman" w:cs="Times New Roman"/>
+        </w:rPr>
+        <w:t xml:space="preserve">            android:textColor="@android:color/white"</w:t>
+      </w:r>
+    </w:p>
+    <w:p>
+      <w:pPr>
+        <w:rPr>
+          <w:rFonts w:ascii="Times New Roman" w:hAnsi="Times New Roman" w:cs="Times New Roman"/>
+        </w:rPr>
+      </w:pPr>
+      <w:r>
+        <w:rPr>
+          <w:rFonts w:ascii="Times New Roman" w:hAnsi="Times New Roman" w:cs="Times New Roman"/>
+        </w:rPr>
+        <w:t xml:space="preserve">            android:textSize="16sp"</w:t>
+      </w:r>
+    </w:p>
+    <w:p>
+      <w:pPr>
+        <w:rPr>
+          <w:rFonts w:ascii="Times New Roman" w:hAnsi="Times New Roman" w:cs="Times New Roman"/>
+        </w:rPr>
+      </w:pPr>
+      <w:r>
+        <w:rPr>
+          <w:rFonts w:ascii="Times New Roman" w:hAnsi="Times New Roman" w:cs="Times New Roman"/>
+        </w:rPr>
+        <w:t xml:space="preserve">            android:textStyle="bold"</w:t>
+      </w:r>
+    </w:p>
+    <w:p>
+      <w:pPr>
+        <w:rPr>
+          <w:rFonts w:ascii="Times New Roman" w:hAnsi="Times New Roman" w:cs="Times New Roman"/>
+        </w:rPr>
+      </w:pPr>
+      <w:r>
+        <w:rPr>
+          <w:rFonts w:ascii="Times New Roman" w:hAnsi="Times New Roman" w:cs="Times New Roman"/>
+        </w:rPr>
+        <w:t xml:space="preserve">            android:visibility="visible" /&gt;</w:t>
+      </w:r>
+    </w:p>
+    <w:p>
+      <w:pPr>
+        <w:rPr>
+          <w:rFonts w:ascii="Times New Roman" w:hAnsi="Times New Roman" w:cs="Times New Roman"/>
+        </w:rPr>
+      </w:pPr>
+      <w:r>
+        <w:rPr>
+          <w:rFonts w:ascii="Times New Roman" w:hAnsi="Times New Roman" w:cs="Times New Roman"/>
+        </w:rPr>
+        <w:t xml:space="preserve">    &lt;/FrameLayout&gt;</w:t>
+      </w:r>
+    </w:p>
+    <w:p>
+      <w:pPr>
+        <w:pStyle w:val="Heading3"/>
+        <w:rPr>
+          <w:rFonts w:ascii="Times New Roman" w:hAnsi="Times New Roman" w:cs="Times New Roman"/>
+        </w:rPr>
+      </w:pPr>
+      <w:bookmarkStart w:id="27" w:name="_Toc468455300"/>
+      <w:r>
+        <w:rPr>
+          <w:rFonts w:ascii="Times New Roman" w:hAnsi="Times New Roman" w:cs="Times New Roman"/>
+        </w:rPr>
+        <w:t>Drawable</w:t>
+      </w:r>
+      <w:bookmarkEnd w:id="27"/>
+    </w:p>
+    <w:p>
+      <w:pPr>
+        <w:rPr>
+          <w:rFonts w:ascii="Times New Roman" w:hAnsi="Times New Roman" w:cs="Times New Roman"/>
+          <w:color w:val="5B9BD5" w:themeColor="accent1"/>
+        </w:rPr>
+      </w:pPr>
+      <w:r>
+        <w:rPr>
+          <w:rFonts w:ascii="Times New Roman" w:hAnsi="Times New Roman" w:cs="Times New Roman"/>
+          <w:color w:val="5B9BD5" w:themeColor="accent1"/>
+        </w:rPr>
+        <w:t>@drawable/count_badge</w:t>
+      </w:r>
+    </w:p>
+    <w:p>
+      <w:pPr>
+        <w:rPr>
+          <w:rFonts w:ascii="Times New Roman" w:hAnsi="Times New Roman" w:cs="Times New Roman"/>
+          <w:color w:val="000000" w:themeColor="text1"/>
+        </w:rPr>
+      </w:pPr>
+      <w:r>
+        <w:rPr>
+          <w:rFonts w:ascii="Times New Roman" w:hAnsi="Times New Roman" w:cs="Times New Roman"/>
+          <w:color w:val="000000" w:themeColor="text1"/>
+        </w:rPr>
+        <w:t>&lt;shape xmlns:android="http://schemas.android.com/apk/res/android"</w:t>
+      </w:r>
+    </w:p>
+    <w:p>
+      <w:pPr>
+        <w:rPr>
+          <w:rFonts w:ascii="Times New Roman" w:hAnsi="Times New Roman" w:cs="Times New Roman"/>
+          <w:color w:val="000000" w:themeColor="text1"/>
+        </w:rPr>
+      </w:pPr>
+      <w:r>
+        <w:rPr>
+          <w:rFonts w:ascii="Times New Roman" w:hAnsi="Times New Roman" w:cs="Times New Roman"/>
+          <w:color w:val="000000" w:themeColor="text1"/>
+        </w:rPr>
+        <w:t xml:space="preserve">    android:shape="oval"&gt;</w:t>
+      </w:r>
+    </w:p>
+    <w:p>
+      <w:pPr>
+        <w:rPr>
+          <w:rFonts w:ascii="Times New Roman" w:hAnsi="Times New Roman" w:cs="Times New Roman"/>
+          <w:color w:val="000000" w:themeColor="text1"/>
+        </w:rPr>
+      </w:pPr>
+      <w:r>
+        <w:rPr>
+          <w:rFonts w:ascii="Times New Roman" w:hAnsi="Times New Roman" w:cs="Times New Roman"/>
+          <w:color w:val="000000" w:themeColor="text1"/>
+        </w:rPr>
+        <w:t xml:space="preserve">    &lt;solid android:color="#F00" /&gt;</w:t>
+      </w:r>
+    </w:p>
+    <w:p>
+      <w:pPr>
+        <w:rPr>
+          <w:rFonts w:ascii="Times New Roman" w:hAnsi="Times New Roman" w:cs="Times New Roman"/>
+          <w:color w:val="000000" w:themeColor="text1"/>
+        </w:rPr>
+      </w:pPr>
+      <w:r>
+        <w:rPr>
+          <w:rFonts w:ascii="Times New Roman" w:hAnsi="Times New Roman" w:cs="Times New Roman"/>
+          <w:color w:val="000000" w:themeColor="text1"/>
+        </w:rPr>
+        <w:t xml:space="preserve">    &lt;stroke</w:t>
+      </w:r>
+    </w:p>
+    <w:p>
+      <w:pPr>
+        <w:rPr>
+          <w:rFonts w:ascii="Times New Roman" w:hAnsi="Times New Roman" w:cs="Times New Roman"/>
+          <w:color w:val="000000" w:themeColor="text1"/>
+        </w:rPr>
+      </w:pPr>
+      <w:r>
+        <w:rPr>
+          <w:rFonts w:ascii="Times New Roman" w:hAnsi="Times New Roman" w:cs="Times New Roman"/>
+          <w:color w:val="000000" w:themeColor="text1"/>
+        </w:rPr>
+        <w:t xml:space="preserve">        android:width="2dip"</w:t>
+      </w:r>
+    </w:p>
+    <w:p>
+      <w:pPr>
+        <w:rPr>
+          <w:rFonts w:ascii="Times New Roman" w:hAnsi="Times New Roman" w:cs="Times New Roman"/>
+          <w:color w:val="000000" w:themeColor="text1"/>
+        </w:rPr>
+      </w:pPr>
+      <w:r>
+        <w:rPr>
+          <w:rFonts w:ascii="Times New Roman" w:hAnsi="Times New Roman" w:cs="Times New Roman"/>
+          <w:color w:val="000000" w:themeColor="text1"/>
+        </w:rPr>
+        <w:t xml:space="preserve">        android:color="#FFF" /&gt;</w:t>
+      </w:r>
+    </w:p>
+    <w:p>
+      <w:pPr>
+        <w:rPr>
+          <w:rFonts w:ascii="Times New Roman" w:hAnsi="Times New Roman" w:cs="Times New Roman"/>
+          <w:color w:val="000000" w:themeColor="text1"/>
+        </w:rPr>
+      </w:pPr>
+      <w:r>
+        <w:rPr>
+          <w:rFonts w:ascii="Times New Roman" w:hAnsi="Times New Roman" w:cs="Times New Roman"/>
+          <w:color w:val="000000" w:themeColor="text1"/>
+        </w:rPr>
+        <w:t xml:space="preserve">    &lt;padding</w:t>
+      </w:r>
+    </w:p>
+    <w:p>
+      <w:pPr>
+        <w:rPr>
+          <w:rFonts w:ascii="Times New Roman" w:hAnsi="Times New Roman" w:cs="Times New Roman"/>
+          <w:color w:val="000000" w:themeColor="text1"/>
+        </w:rPr>
+      </w:pPr>
+      <w:r>
+        <w:rPr>
+          <w:rFonts w:ascii="Times New Roman" w:hAnsi="Times New Roman" w:cs="Times New Roman"/>
+          <w:color w:val="000000" w:themeColor="text1"/>
+        </w:rPr>
+        <w:t xml:space="preserve">        android:bottom="2dip"</w:t>
+      </w:r>
+    </w:p>
+    <w:p>
+      <w:pPr>
+        <w:rPr>
+          <w:rFonts w:ascii="Times New Roman" w:hAnsi="Times New Roman" w:cs="Times New Roman"/>
+          <w:color w:val="000000" w:themeColor="text1"/>
+        </w:rPr>
+      </w:pPr>
+      <w:r>
+        <w:rPr>
+          <w:rFonts w:ascii="Times New Roman" w:hAnsi="Times New Roman" w:cs="Times New Roman"/>
+          <w:color w:val="000000" w:themeColor="text1"/>
+        </w:rPr>
+        <w:t xml:space="preserve">        android:left="5dip"</w:t>
+      </w:r>
+    </w:p>
+    <w:p>
+      <w:pPr>
+        <w:rPr>
+          <w:rFonts w:ascii="Times New Roman" w:hAnsi="Times New Roman" w:cs="Times New Roman"/>
+          <w:color w:val="000000" w:themeColor="text1"/>
+        </w:rPr>
+      </w:pPr>
+      <w:r>
+        <w:rPr>
+          <w:rFonts w:ascii="Times New Roman" w:hAnsi="Times New Roman" w:cs="Times New Roman"/>
+          <w:color w:val="000000" w:themeColor="text1"/>
+        </w:rPr>
+        <w:t xml:space="preserve">        android:right="5dip"</w:t>
+      </w:r>
+    </w:p>
+    <w:p>
+      <w:pPr>
+        <w:rPr>
+          <w:rFonts w:ascii="Times New Roman" w:hAnsi="Times New Roman" w:cs="Times New Roman"/>
+          <w:color w:val="000000" w:themeColor="text1"/>
+        </w:rPr>
+      </w:pPr>
+      <w:r>
+        <w:rPr>
+          <w:rFonts w:ascii="Times New Roman" w:hAnsi="Times New Roman" w:cs="Times New Roman"/>
+          <w:color w:val="000000" w:themeColor="text1"/>
+        </w:rPr>
+        <w:t xml:space="preserve">        android:top="2dip" /&gt;</w:t>
+      </w:r>
+    </w:p>
+    <w:p>
+      <w:pPr>
+        <w:rPr>
+          <w:rFonts w:ascii="Times New Roman" w:hAnsi="Times New Roman" w:cs="Times New Roman"/>
+          <w:color w:val="000000" w:themeColor="text1"/>
+        </w:rPr>
+      </w:pPr>
+      <w:r>
+        <w:rPr>
+          <w:rFonts w:ascii="Times New Roman" w:hAnsi="Times New Roman" w:cs="Times New Roman"/>
+          <w:color w:val="000000" w:themeColor="text1"/>
+        </w:rPr>
+        <w:t>&lt;/shape&gt;</w:t>
+      </w:r>
+    </w:p>
+    <w:p>
+      <w:pPr>
+        <w:rPr>
+          <w:rFonts w:ascii="Times New Roman" w:hAnsi="Times New Roman" w:cs="Times New Roman"/>
+          <w:color w:val="5B9BD5" w:themeColor="accent1"/>
+        </w:rPr>
+      </w:pPr>
+      <w:r>
+        <w:rPr>
+          <w:rFonts w:ascii="Times New Roman" w:hAnsi="Times New Roman" w:cs="Times New Roman"/>
+          <w:color w:val="5B9BD5" w:themeColor="accent1"/>
+        </w:rPr>
+        <w:t>@drawable/shopping_cart_xml</w:t>
+      </w:r>
+    </w:p>
+    <w:p>
+      <w:pPr>
+        <w:rPr>
+          <w:rFonts w:ascii="Times New Roman" w:hAnsi="Times New Roman" w:cs="Times New Roman"/>
+        </w:rPr>
+      </w:pPr>
+      <w:r>
+        <w:rPr>
+          <w:rFonts w:ascii="Times New Roman" w:hAnsi="Times New Roman" w:cs="Times New Roman"/>
+        </w:rPr>
+        <w:t>&lt;vector</w:t>
+      </w:r>
+    </w:p>
+    <w:p>
+      <w:pPr>
+        <w:rPr>
+          <w:rFonts w:ascii="Times New Roman" w:hAnsi="Times New Roman" w:cs="Times New Roman"/>
+        </w:rPr>
+      </w:pPr>
+      <w:r>
+        <w:rPr>
+          <w:rFonts w:ascii="Times New Roman" w:hAnsi="Times New Roman" w:cs="Times New Roman"/>
+        </w:rPr>
         <w:lastRenderedPageBreak/>
-        <w:t xml:space="preserve">        &lt;com.philips.cdp.uikit.customviews.BadgeView</w:t>
-      </w:r>
-    </w:p>
-    <w:p>
-      <w:pPr>
-        <w:rPr>
-          <w:rFonts w:ascii="Times New Roman" w:hAnsi="Times New Roman" w:cs="Times New Roman"/>
-        </w:rPr>
-      </w:pPr>
-      <w:r>
-        <w:rPr>
-          <w:rFonts w:ascii="Times New Roman" w:hAnsi="Times New Roman" w:cs="Times New Roman"/>
-        </w:rPr>
-        <w:t xml:space="preserve">            android:id="@+id/item_count"</w:t>
-      </w:r>
-    </w:p>
-    <w:p>
-      <w:pPr>
-        <w:rPr>
-          <w:rFonts w:ascii="Times New Roman" w:hAnsi="Times New Roman" w:cs="Times New Roman"/>
-        </w:rPr>
-      </w:pPr>
-      <w:r>
-        <w:rPr>
-          <w:rFonts w:ascii="Times New Roman" w:hAnsi="Times New Roman" w:cs="Times New Roman"/>
-        </w:rPr>
-        <w:t xml:space="preserve">            style="@style/NotificationLabel.Small"</w:t>
-      </w:r>
-    </w:p>
-    <w:p>
-      <w:pPr>
-        <w:rPr>
-          <w:rFonts w:ascii="Times New Roman" w:hAnsi="Times New Roman" w:cs="Times New Roman"/>
-        </w:rPr>
-      </w:pPr>
-      <w:r>
-        <w:rPr>
-          <w:rFonts w:ascii="Times New Roman" w:hAnsi="Times New Roman" w:cs="Times New Roman"/>
-        </w:rPr>
-        <w:t xml:space="preserve">            android:layout_width="wrap_content"</w:t>
-      </w:r>
-    </w:p>
-    <w:p>
-      <w:pPr>
-        <w:rPr>
-          <w:rFonts w:ascii="Times New Roman" w:hAnsi="Times New Roman" w:cs="Times New Roman"/>
-        </w:rPr>
-      </w:pPr>
-      <w:r>
-        <w:rPr>
-          <w:rFonts w:ascii="Times New Roman" w:hAnsi="Times New Roman" w:cs="Times New Roman"/>
-        </w:rPr>
-        <w:t xml:space="preserve">            android:layout_height="wrap_content"</w:t>
-      </w:r>
-    </w:p>
-    <w:p>
-      <w:pPr>
-        <w:rPr>
-          <w:rFonts w:ascii="Times New Roman" w:hAnsi="Times New Roman" w:cs="Times New Roman"/>
-        </w:rPr>
-      </w:pPr>
-      <w:r>
-        <w:rPr>
-          <w:rFonts w:ascii="Times New Roman" w:hAnsi="Times New Roman" w:cs="Times New Roman"/>
-        </w:rPr>
-        <w:t xml:space="preserve">            android:layout_gravity="top|end"</w:t>
-      </w:r>
-    </w:p>
-    <w:p>
-      <w:pPr>
-        <w:rPr>
-          <w:rFonts w:ascii="Times New Roman" w:hAnsi="Times New Roman" w:cs="Times New Roman"/>
-        </w:rPr>
-      </w:pPr>
-      <w:r>
-        <w:rPr>
-          <w:rFonts w:ascii="Times New Roman" w:hAnsi="Times New Roman" w:cs="Times New Roman"/>
-        </w:rPr>
-        <w:t xml:space="preserve">            android:background="@drawable/count_badge"</w:t>
-      </w:r>
-    </w:p>
-    <w:p>
-      <w:pPr>
-        <w:rPr>
-          <w:rFonts w:ascii="Times New Roman" w:hAnsi="Times New Roman" w:cs="Times New Roman"/>
-        </w:rPr>
-      </w:pPr>
-      <w:r>
-        <w:rPr>
-          <w:rFonts w:ascii="Times New Roman" w:hAnsi="Times New Roman" w:cs="Times New Roman"/>
-        </w:rPr>
-        <w:t xml:space="preserve">            android:textColor="@android:color/white"</w:t>
-      </w:r>
-    </w:p>
-    <w:p>
-      <w:pPr>
-        <w:rPr>
-          <w:rFonts w:ascii="Times New Roman" w:hAnsi="Times New Roman" w:cs="Times New Roman"/>
-        </w:rPr>
-      </w:pPr>
-      <w:r>
-        <w:rPr>
-          <w:rFonts w:ascii="Times New Roman" w:hAnsi="Times New Roman" w:cs="Times New Roman"/>
-        </w:rPr>
-        <w:t xml:space="preserve">            android:textSize="16sp"</w:t>
-      </w:r>
-    </w:p>
-    <w:p>
-      <w:pPr>
-        <w:rPr>
-          <w:rFonts w:ascii="Times New Roman" w:hAnsi="Times New Roman" w:cs="Times New Roman"/>
-        </w:rPr>
-      </w:pPr>
-      <w:r>
-        <w:rPr>
-          <w:rFonts w:ascii="Times New Roman" w:hAnsi="Times New Roman" w:cs="Times New Roman"/>
-        </w:rPr>
-        <w:t xml:space="preserve">            android:textStyle="bold"</w:t>
-      </w:r>
-    </w:p>
-    <w:p>
-      <w:pPr>
-        <w:rPr>
-          <w:rFonts w:ascii="Times New Roman" w:hAnsi="Times New Roman" w:cs="Times New Roman"/>
-        </w:rPr>
-      </w:pPr>
-      <w:r>
-        <w:rPr>
-          <w:rFonts w:ascii="Times New Roman" w:hAnsi="Times New Roman" w:cs="Times New Roman"/>
-        </w:rPr>
-        <w:t xml:space="preserve">            android:visibility="visible" /&gt;</w:t>
-      </w:r>
-    </w:p>
-    <w:p>
-      <w:pPr>
-        <w:rPr>
-          <w:rFonts w:ascii="Times New Roman" w:hAnsi="Times New Roman" w:cs="Times New Roman"/>
-        </w:rPr>
-      </w:pPr>
-      <w:r>
-        <w:rPr>
-          <w:rFonts w:ascii="Times New Roman" w:hAnsi="Times New Roman" w:cs="Times New Roman"/>
-        </w:rPr>
-        <w:t xml:space="preserve">    &lt;/FrameLayout&gt;</w:t>
-      </w:r>
-    </w:p>
-    <w:p>
-      <w:pPr>
-        <w:pStyle w:val="Heading3"/>
-        <w:rPr>
-          <w:rFonts w:ascii="Times New Roman" w:hAnsi="Times New Roman" w:cs="Times New Roman"/>
-        </w:rPr>
-      </w:pPr>
-      <w:bookmarkStart w:id="27" w:name="_Toc468455300"/>
-      <w:r>
-        <w:rPr>
-          <w:rFonts w:ascii="Times New Roman" w:hAnsi="Times New Roman" w:cs="Times New Roman"/>
-        </w:rPr>
-        <w:t>Drawable</w:t>
-      </w:r>
-      <w:bookmarkEnd w:id="27"/>
-    </w:p>
-    <w:p>
-      <w:pPr>
-        <w:rPr>
-          <w:rFonts w:ascii="Times New Roman" w:hAnsi="Times New Roman" w:cs="Times New Roman"/>
-          <w:color w:val="5B9BD5" w:themeColor="accent1"/>
-        </w:rPr>
-      </w:pPr>
-      <w:r>
-        <w:rPr>
-          <w:rFonts w:ascii="Times New Roman" w:hAnsi="Times New Roman" w:cs="Times New Roman"/>
-          <w:color w:val="5B9BD5" w:themeColor="accent1"/>
-        </w:rPr>
-        <w:t>@drawable/count_badge</w:t>
-      </w:r>
-    </w:p>
-    <w:p>
-      <w:pPr>
-        <w:rPr>
-          <w:rFonts w:ascii="Times New Roman" w:hAnsi="Times New Roman" w:cs="Times New Roman"/>
-          <w:color w:val="000000" w:themeColor="text1"/>
-        </w:rPr>
-      </w:pPr>
-      <w:r>
-        <w:rPr>
-          <w:rFonts w:ascii="Times New Roman" w:hAnsi="Times New Roman" w:cs="Times New Roman"/>
-          <w:color w:val="000000" w:themeColor="text1"/>
-        </w:rPr>
-        <w:t>&lt;shape xmlns:android="http://schemas.android.com/apk/res/android"</w:t>
-      </w:r>
-    </w:p>
-    <w:p>
-      <w:pPr>
-        <w:rPr>
-          <w:rFonts w:ascii="Times New Roman" w:hAnsi="Times New Roman" w:cs="Times New Roman"/>
-          <w:color w:val="000000" w:themeColor="text1"/>
-        </w:rPr>
-      </w:pPr>
-      <w:r>
-        <w:rPr>
-          <w:rFonts w:ascii="Times New Roman" w:hAnsi="Times New Roman" w:cs="Times New Roman"/>
-          <w:color w:val="000000" w:themeColor="text1"/>
-        </w:rPr>
-        <w:t xml:space="preserve">    android:shape="oval"&gt;</w:t>
-      </w:r>
-    </w:p>
-    <w:p>
-      <w:pPr>
-        <w:rPr>
-          <w:rFonts w:ascii="Times New Roman" w:hAnsi="Times New Roman" w:cs="Times New Roman"/>
-          <w:color w:val="000000" w:themeColor="text1"/>
-        </w:rPr>
-      </w:pPr>
-      <w:r>
-        <w:rPr>
-          <w:rFonts w:ascii="Times New Roman" w:hAnsi="Times New Roman" w:cs="Times New Roman"/>
-          <w:color w:val="000000" w:themeColor="text1"/>
-        </w:rPr>
-        <w:t xml:space="preserve">    &lt;solid android:color="#F00" /&gt;</w:t>
-      </w:r>
-    </w:p>
-    <w:p>
-      <w:pPr>
-        <w:rPr>
-          <w:rFonts w:ascii="Times New Roman" w:hAnsi="Times New Roman" w:cs="Times New Roman"/>
-          <w:color w:val="000000" w:themeColor="text1"/>
-        </w:rPr>
-      </w:pPr>
-      <w:r>
-        <w:rPr>
-          <w:rFonts w:ascii="Times New Roman" w:hAnsi="Times New Roman" w:cs="Times New Roman"/>
-          <w:color w:val="000000" w:themeColor="text1"/>
-        </w:rPr>
-        <w:t xml:space="preserve">    &lt;stroke</w:t>
-      </w:r>
-    </w:p>
-    <w:p>
-      <w:pPr>
-        <w:rPr>
-          <w:rFonts w:ascii="Times New Roman" w:hAnsi="Times New Roman" w:cs="Times New Roman"/>
-          <w:color w:val="000000" w:themeColor="text1"/>
-        </w:rPr>
-      </w:pPr>
-      <w:r>
-        <w:rPr>
-          <w:rFonts w:ascii="Times New Roman" w:hAnsi="Times New Roman" w:cs="Times New Roman"/>
-          <w:color w:val="000000" w:themeColor="text1"/>
-        </w:rPr>
-        <w:t xml:space="preserve">        android:width="2dip"</w:t>
-      </w:r>
-    </w:p>
-    <w:p>
-      <w:pPr>
-        <w:rPr>
-          <w:rFonts w:ascii="Times New Roman" w:hAnsi="Times New Roman" w:cs="Times New Roman"/>
-          <w:color w:val="000000" w:themeColor="text1"/>
-        </w:rPr>
-      </w:pPr>
-      <w:r>
-        <w:rPr>
-          <w:rFonts w:ascii="Times New Roman" w:hAnsi="Times New Roman" w:cs="Times New Roman"/>
-          <w:color w:val="000000" w:themeColor="text1"/>
-        </w:rPr>
-        <w:t xml:space="preserve">        android:color="#FFF" /&gt;</w:t>
-      </w:r>
-    </w:p>
-    <w:p>
-      <w:pPr>
-        <w:rPr>
-          <w:rFonts w:ascii="Times New Roman" w:hAnsi="Times New Roman" w:cs="Times New Roman"/>
-          <w:color w:val="000000" w:themeColor="text1"/>
-        </w:rPr>
-      </w:pPr>
-      <w:r>
-        <w:rPr>
-          <w:rFonts w:ascii="Times New Roman" w:hAnsi="Times New Roman" w:cs="Times New Roman"/>
-          <w:color w:val="000000" w:themeColor="text1"/>
-        </w:rPr>
-        <w:t xml:space="preserve">    &lt;padding</w:t>
-      </w:r>
-    </w:p>
-    <w:p>
-      <w:pPr>
-        <w:rPr>
-          <w:rFonts w:ascii="Times New Roman" w:hAnsi="Times New Roman" w:cs="Times New Roman"/>
-          <w:color w:val="000000" w:themeColor="text1"/>
-        </w:rPr>
-      </w:pPr>
-      <w:r>
-        <w:rPr>
-          <w:rFonts w:ascii="Times New Roman" w:hAnsi="Times New Roman" w:cs="Times New Roman"/>
-          <w:color w:val="000000" w:themeColor="text1"/>
-        </w:rPr>
-        <w:t xml:space="preserve">        android:bottom="2dip"</w:t>
-      </w:r>
-    </w:p>
-    <w:p>
-      <w:pPr>
-        <w:rPr>
-          <w:rFonts w:ascii="Times New Roman" w:hAnsi="Times New Roman" w:cs="Times New Roman"/>
-          <w:color w:val="000000" w:themeColor="text1"/>
-        </w:rPr>
-      </w:pPr>
-      <w:r>
-        <w:rPr>
-          <w:rFonts w:ascii="Times New Roman" w:hAnsi="Times New Roman" w:cs="Times New Roman"/>
-          <w:color w:val="000000" w:themeColor="text1"/>
-        </w:rPr>
-        <w:t xml:space="preserve">        android:left="5dip"</w:t>
-      </w:r>
-    </w:p>
-    <w:p>
-      <w:pPr>
-        <w:rPr>
-          <w:rFonts w:ascii="Times New Roman" w:hAnsi="Times New Roman" w:cs="Times New Roman"/>
-          <w:color w:val="000000" w:themeColor="text1"/>
-        </w:rPr>
-      </w:pPr>
-      <w:r>
-        <w:rPr>
-          <w:rFonts w:ascii="Times New Roman" w:hAnsi="Times New Roman" w:cs="Times New Roman"/>
-          <w:color w:val="000000" w:themeColor="text1"/>
-        </w:rPr>
-        <w:t xml:space="preserve">        android:right="5dip"</w:t>
-      </w:r>
-    </w:p>
-    <w:p>
-      <w:pPr>
-        <w:rPr>
-          <w:rFonts w:ascii="Times New Roman" w:hAnsi="Times New Roman" w:cs="Times New Roman"/>
-          <w:color w:val="000000" w:themeColor="text1"/>
-        </w:rPr>
-      </w:pPr>
-      <w:r>
-        <w:rPr>
-          <w:rFonts w:ascii="Times New Roman" w:hAnsi="Times New Roman" w:cs="Times New Roman"/>
-          <w:color w:val="000000" w:themeColor="text1"/>
-        </w:rPr>
-        <w:t xml:space="preserve">        android:top="2dip" /&gt;</w:t>
-      </w:r>
-    </w:p>
-    <w:p>
-      <w:pPr>
-        <w:rPr>
-          <w:rFonts w:ascii="Times New Roman" w:hAnsi="Times New Roman" w:cs="Times New Roman"/>
-          <w:color w:val="000000" w:themeColor="text1"/>
-        </w:rPr>
-      </w:pPr>
-      <w:r>
-        <w:rPr>
-          <w:rFonts w:ascii="Times New Roman" w:hAnsi="Times New Roman" w:cs="Times New Roman"/>
-          <w:color w:val="000000" w:themeColor="text1"/>
-        </w:rPr>
-        <w:t>&lt;/shape&gt;</w:t>
-      </w:r>
-    </w:p>
-    <w:p>
-      <w:pPr>
-        <w:rPr>
-          <w:rFonts w:ascii="Times New Roman" w:hAnsi="Times New Roman" w:cs="Times New Roman"/>
-          <w:color w:val="5B9BD5" w:themeColor="accent1"/>
-        </w:rPr>
-      </w:pPr>
-      <w:r>
-        <w:rPr>
-          <w:rFonts w:ascii="Times New Roman" w:hAnsi="Times New Roman" w:cs="Times New Roman"/>
-          <w:color w:val="5B9BD5" w:themeColor="accent1"/>
-        </w:rPr>
-        <w:t>@drawable/shopping_cart_xml</w:t>
-      </w:r>
-    </w:p>
-    <w:p>
-      <w:pPr>
-        <w:rPr>
-          <w:rFonts w:ascii="Times New Roman" w:hAnsi="Times New Roman" w:cs="Times New Roman"/>
-        </w:rPr>
-      </w:pPr>
-      <w:r>
-        <w:rPr>
-          <w:rFonts w:ascii="Times New Roman" w:hAnsi="Times New Roman" w:cs="Times New Roman"/>
-        </w:rPr>
-        <w:t>&lt;vector</w:t>
-      </w:r>
-    </w:p>
-    <w:p>
-      <w:pPr>
-        <w:rPr>
-          <w:rFonts w:ascii="Times New Roman" w:hAnsi="Times New Roman" w:cs="Times New Roman"/>
-        </w:rPr>
-      </w:pPr>
-      <w:r>
-        <w:rPr>
-          <w:rFonts w:ascii="Times New Roman" w:hAnsi="Times New Roman" w:cs="Times New Roman"/>
-        </w:rPr>
         <w:t xml:space="preserve">    xmlns:android="http://schemas.android.com/apk/res/android"</w:t>
       </w:r>
     </w:p>
@@ -6435,319 +6653,324 @@
         <w:rPr>
           <w:rFonts w:ascii="Times New Roman" w:hAnsi="Times New Roman" w:cs="Times New Roman"/>
         </w:rPr>
+        <w:t xml:space="preserve">    xmlns:app="http://schemas.android.com/apk/res-auto"</w:t>
+      </w:r>
+    </w:p>
+    <w:p>
+      <w:pPr>
+        <w:rPr>
+          <w:rFonts w:ascii="Times New Roman" w:hAnsi="Times New Roman" w:cs="Times New Roman"/>
+        </w:rPr>
+      </w:pPr>
+      <w:r>
+        <w:rPr>
+          <w:rFonts w:ascii="Times New Roman" w:hAnsi="Times New Roman" w:cs="Times New Roman"/>
+        </w:rPr>
+        <w:t xml:space="preserve">    android:width="20dp"</w:t>
+      </w:r>
+    </w:p>
+    <w:p>
+      <w:pPr>
+        <w:rPr>
+          <w:rFonts w:ascii="Times New Roman" w:hAnsi="Times New Roman" w:cs="Times New Roman"/>
+        </w:rPr>
+      </w:pPr>
+      <w:r>
+        <w:rPr>
+          <w:rFonts w:ascii="Times New Roman" w:hAnsi="Times New Roman" w:cs="Times New Roman"/>
+        </w:rPr>
+        <w:t xml:space="preserve">    android:height="18dp"</w:t>
+      </w:r>
+    </w:p>
+    <w:p>
+      <w:pPr>
+        <w:rPr>
+          <w:rFonts w:ascii="Times New Roman" w:hAnsi="Times New Roman" w:cs="Times New Roman"/>
+        </w:rPr>
+      </w:pPr>
+      <w:r>
+        <w:rPr>
+          <w:rFonts w:ascii="Times New Roman" w:hAnsi="Times New Roman" w:cs="Times New Roman"/>
+        </w:rPr>
+        <w:t xml:space="preserve">    android:viewportHeight="370.7"</w:t>
+      </w:r>
+    </w:p>
+    <w:p>
+      <w:pPr>
+        <w:rPr>
+          <w:rFonts w:ascii="Times New Roman" w:hAnsi="Times New Roman" w:cs="Times New Roman"/>
+        </w:rPr>
+      </w:pPr>
+      <w:r>
+        <w:rPr>
+          <w:rFonts w:ascii="Times New Roman" w:hAnsi="Times New Roman" w:cs="Times New Roman"/>
+        </w:rPr>
+        <w:t xml:space="preserve">    android:viewportWidth="425.2"</w:t>
+      </w:r>
+    </w:p>
+    <w:p>
+      <w:pPr>
+        <w:rPr>
+          <w:rFonts w:ascii="Times New Roman" w:hAnsi="Times New Roman" w:cs="Times New Roman"/>
+        </w:rPr>
+      </w:pPr>
+    </w:p>
+    <w:p>
+      <w:pPr>
+        <w:rPr>
+          <w:rFonts w:ascii="Times New Roman" w:hAnsi="Times New Roman" w:cs="Times New Roman"/>
+        </w:rPr>
+      </w:pPr>
+      <w:r>
+        <w:rPr>
+          <w:rFonts w:ascii="Times New Roman" w:hAnsi="Times New Roman" w:cs="Times New Roman"/>
+        </w:rPr>
+        <w:t xml:space="preserve">    app:uikit_vc_viewportHeight="370.7"</w:t>
+      </w:r>
+    </w:p>
+    <w:p>
+      <w:pPr>
+        <w:rPr>
+          <w:rFonts w:ascii="Times New Roman" w:hAnsi="Times New Roman" w:cs="Times New Roman"/>
+        </w:rPr>
+      </w:pPr>
+      <w:r>
+        <w:rPr>
+          <w:rFonts w:ascii="Times New Roman" w:hAnsi="Times New Roman" w:cs="Times New Roman"/>
+        </w:rPr>
+        <w:t xml:space="preserve">    app:uikit_vc_viewportWidth="425.2"&gt;</w:t>
+      </w:r>
+    </w:p>
+    <w:p>
+      <w:pPr>
+        <w:rPr>
+          <w:rFonts w:ascii="Times New Roman" w:hAnsi="Times New Roman" w:cs="Times New Roman"/>
+        </w:rPr>
+      </w:pPr>
+      <w:r>
+        <w:rPr>
+          <w:rFonts w:ascii="Times New Roman" w:hAnsi="Times New Roman" w:cs="Times New Roman"/>
+        </w:rPr>
+        <w:t xml:space="preserve">    &lt;path</w:t>
+      </w:r>
+    </w:p>
+    <w:p>
+      <w:pPr>
+        <w:rPr>
+          <w:rFonts w:ascii="Times New Roman" w:hAnsi="Times New Roman" w:cs="Times New Roman"/>
+        </w:rPr>
+      </w:pPr>
+      <w:r>
+        <w:rPr>
+          <w:rFonts w:ascii="Times New Roman" w:hAnsi="Times New Roman" w:cs="Times New Roman"/>
+        </w:rPr>
+        <w:t xml:space="preserve">        android:fillColor="#fff"</w:t>
+      </w:r>
+    </w:p>
+    <w:p>
+      <w:pPr>
+        <w:rPr>
+          <w:rFonts w:ascii="Times New Roman" w:hAnsi="Times New Roman" w:cs="Times New Roman"/>
+        </w:rPr>
+      </w:pPr>
+      <w:r>
+        <w:rPr>
+          <w:rFonts w:ascii="Times New Roman" w:hAnsi="Times New Roman" w:cs="Times New Roman"/>
+        </w:rPr>
+        <w:t xml:space="preserve">        android:pathData="M267.4,308.8c-19.6,-1.9 -36,14.4 -34,34c1.4,14.5 13.2,26.3 27.7,27.7c19.6,1.9 36,-14.4 34,-34C293.</w:t>
+      </w:r>
+      <w:r>
+        <w:rPr>
+          <w:rFonts w:ascii="Times New Roman" w:hAnsi="Times New Roman" w:cs="Times New Roman"/>
+        </w:rPr>
+        <w:t>7,322 281.9,310.2 267.4,308.8z"</w:t>
+      </w:r>
+    </w:p>
+    <w:p>
+      <w:pPr>
+        <w:rPr>
+          <w:rFonts w:ascii="Times New Roman" w:hAnsi="Times New Roman" w:cs="Times New Roman"/>
+        </w:rPr>
+      </w:pPr>
+      <w:r>
+        <w:rPr>
+          <w:rFonts w:ascii="Times New Roman" w:hAnsi="Times New Roman" w:cs="Times New Roman"/>
+        </w:rPr>
+        <w:t xml:space="preserve">        app:uikit_vc_fillColor="#fff"</w:t>
+      </w:r>
+    </w:p>
+    <w:p>
+      <w:pPr>
+        <w:rPr>
+          <w:rFonts w:ascii="Times New Roman" w:hAnsi="Times New Roman" w:cs="Times New Roman"/>
+        </w:rPr>
+      </w:pPr>
+      <w:r>
+        <w:rPr>
+          <w:rFonts w:ascii="Times New Roman" w:hAnsi="Times New Roman" w:cs="Times New Roman"/>
+        </w:rPr>
+        <w:t xml:space="preserve">        app:uikit_vc_pathData="M267.4,308.8c-19.6,-1.9 -36,14.4 -34,34c1.4,14.5 13.2,26.3 27.7,27.7c19.6,1.9 36,-14.4 34,-34C293.7,322 281.9,310.2 267.4,308.8z"/&gt;</w:t>
+      </w:r>
+    </w:p>
+    <w:p>
+      <w:pPr>
+        <w:rPr>
+          <w:rFonts w:ascii="Times New Roman" w:hAnsi="Times New Roman" w:cs="Times New Roman"/>
+        </w:rPr>
+      </w:pPr>
+      <w:r>
+        <w:rPr>
+          <w:rFonts w:ascii="Times New Roman" w:hAnsi="Times New Roman" w:cs="Times New Roman"/>
+        </w:rPr>
+        <w:t xml:space="preserve">    &lt;path</w:t>
+      </w:r>
+    </w:p>
+    <w:p>
+      <w:pPr>
+        <w:rPr>
+          <w:rFonts w:ascii="Times New Roman" w:hAnsi="Times New Roman" w:cs="Times New Roman"/>
+        </w:rPr>
+      </w:pPr>
+      <w:r>
+        <w:rPr>
+          <w:rFonts w:ascii="Times New Roman" w:hAnsi="Times New Roman" w:cs="Times New Roman"/>
+        </w:rPr>
+        <w:t xml:space="preserve">        android:fillColor="#fff"</w:t>
+      </w:r>
+    </w:p>
+    <w:p>
+      <w:pPr>
+        <w:rPr>
+          <w:rFonts w:ascii="Times New Roman" w:hAnsi="Times New Roman" w:cs="Times New Roman"/>
+        </w:rPr>
+      </w:pPr>
+      <w:r>
+        <w:rPr>
+          <w:rFonts w:ascii="Times New Roman" w:hAnsi="Times New Roman" w:cs="Times New Roman"/>
+        </w:rPr>
+        <w:t xml:space="preserve">        android:pathData="M115.6,308.7c-19.6,-1.9 -36,14.4 -34,34c1.4,14.5 13.2,26.3 27.7,27.7c19.6,1.9 36,-14.4 34,-34C141.9,</w:t>
+      </w:r>
+      <w:r>
+        <w:rPr>
+          <w:rFonts w:ascii="Times New Roman" w:hAnsi="Times New Roman" w:cs="Times New Roman"/>
+        </w:rPr>
+        <w:t>321.9 130.1,310.2 115.6,308.7z"</w:t>
+      </w:r>
+    </w:p>
+    <w:p>
+      <w:pPr>
+        <w:rPr>
+          <w:rFonts w:ascii="Times New Roman" w:hAnsi="Times New Roman" w:cs="Times New Roman"/>
+        </w:rPr>
+      </w:pPr>
+      <w:r>
+        <w:rPr>
+          <w:rFonts w:ascii="Times New Roman" w:hAnsi="Times New Roman" w:cs="Times New Roman"/>
+        </w:rPr>
+        <w:t xml:space="preserve">        app:uikit_vc_fillColor="#fff"</w:t>
+      </w:r>
+    </w:p>
+    <w:p>
+      <w:pPr>
+        <w:rPr>
+          <w:rFonts w:ascii="Times New Roman" w:hAnsi="Times New Roman" w:cs="Times New Roman"/>
+        </w:rPr>
+      </w:pPr>
+      <w:r>
+        <w:rPr>
+          <w:rFonts w:ascii="Times New Roman" w:hAnsi="Times New Roman" w:cs="Times New Roman"/>
+        </w:rPr>
+        <w:t xml:space="preserve">        app:uikit_vc_pathData="M115.6,308.7c-19.6,-1.9 -36,14.4 -34,34c1.4,14.5 13.2,26.3 27.7,27.7c19.6,1.9 36,-14.4 34,-34C141.9,321.9 130.1,310.2 115.6,308.7z"/&gt;</w:t>
+      </w:r>
+    </w:p>
+    <w:p>
+      <w:pPr>
+        <w:rPr>
+          <w:rFonts w:ascii="Times New Roman" w:hAnsi="Times New Roman" w:cs="Times New Roman"/>
+        </w:rPr>
+      </w:pPr>
+      <w:r>
+        <w:rPr>
+          <w:rFonts w:ascii="Times New Roman" w:hAnsi="Times New Roman" w:cs="Times New Roman"/>
+        </w:rPr>
+        <w:t xml:space="preserve">    &lt;path</w:t>
+      </w:r>
+    </w:p>
+    <w:p>
+      <w:pPr>
+        <w:rPr>
+          <w:rFonts w:ascii="Times New Roman" w:hAnsi="Times New Roman" w:cs="Times New Roman"/>
+        </w:rPr>
+      </w:pPr>
+      <w:r>
+        <w:rPr>
+          <w:rFonts w:ascii="Times New Roman" w:hAnsi="Times New Roman" w:cs="Times New Roman"/>
+        </w:rPr>
+        <w:t xml:space="preserve">        android:fillColor="#fff"</w:t>
+      </w:r>
+    </w:p>
+    <w:p>
+      <w:pPr>
+        <w:rPr>
+          <w:rFonts w:ascii="Times New Roman" w:hAnsi="Times New Roman" w:cs="Times New Roman"/>
+        </w:rPr>
+      </w:pPr>
+      <w:r>
+        <w:rPr>
+          <w:rFonts w:ascii="Times New Roman" w:hAnsi="Times New Roman" w:cs="Times New Roman"/>
+        </w:rPr>
+        <w:t xml:space="preserve">        android:pathData="M351.5,0c-25.2,0 -41.7,10.3 -46.6,37.2l-1.9,12l-289.3,0c-9.6,0 -16.2,9.6 -12.8,18.5l21.9,58c22.9,59.3 99.2,82.6 163.7,82.6H278c-4.1,25.7 -23.8,44.3 -46.9,44.3l-149.8,0l0,25.9c0,0 110.5,0 151.8,0c41.4,0 77.8,-32.3 84.7,-76.9l24.4,-155.4c1.6,-11.8 5.5,-14.8</w:t>
+      </w:r>
+      <w:r>
+        <w:rPr>
+          <w:rFonts w:ascii="Times New Roman" w:hAnsi="Times New Roman" w:cs="Times New Roman"/>
+        </w:rPr>
+        <w:t xml:space="preserve"> 16.5,-15.6l66.6,-4.9V0H351.5z"</w:t>
+      </w:r>
+    </w:p>
+    <w:p>
+      <w:pPr>
+        <w:rPr>
+          <w:rFonts w:ascii="Times New Roman" w:hAnsi="Times New Roman" w:cs="Times New Roman"/>
+        </w:rPr>
+      </w:pPr>
+      <w:r>
+        <w:rPr>
+          <w:rFonts w:ascii="Times New Roman" w:hAnsi="Times New Roman" w:cs="Times New Roman"/>
+        </w:rPr>
+        <w:t xml:space="preserve">        app:uikit_vc_fillColor="#fff"</w:t>
+      </w:r>
+    </w:p>
+    <w:p>
+      <w:pPr>
+        <w:rPr>
+          <w:rFonts w:ascii="Times New Roman" w:hAnsi="Times New Roman" w:cs="Times New Roman"/>
+        </w:rPr>
+      </w:pPr>
+      <w:r>
+        <w:rPr>
+          <w:rFonts w:ascii="Times New Roman" w:hAnsi="Times New Roman" w:cs="Times New Roman"/>
+        </w:rPr>
+        <w:t xml:space="preserve">        app:uikit_vc_pathData="M351.5,0c-25.2,0 -41.7,10.3 -46.6,37.2l-1.9,12l-289.3,0c-9.6,0 -16.2,9.6 -12.8,18.5l21.9,58c22.9,59.3 99.2,82.6 163.7,82.6H278c-4.1,25.7 -23.8,44.3 -46.9,44.3l-</w:t>
+      </w:r>
+      <w:r>
+        <w:rPr>
+          <w:rFonts w:ascii="Times New Roman" w:hAnsi="Times New Roman" w:cs="Times New Roman"/>
+        </w:rPr>
         <w:lastRenderedPageBreak/>
-        <w:t xml:space="preserve">    xmlns:app="http://schemas.android.com/apk/res-auto"</w:t>
-      </w:r>
-    </w:p>
-    <w:p>
-      <w:pPr>
-        <w:rPr>
-          <w:rFonts w:ascii="Times New Roman" w:hAnsi="Times New Roman" w:cs="Times New Roman"/>
-        </w:rPr>
-      </w:pPr>
-      <w:r>
-        <w:rPr>
-          <w:rFonts w:ascii="Times New Roman" w:hAnsi="Times New Roman" w:cs="Times New Roman"/>
-        </w:rPr>
-        <w:t xml:space="preserve">    android:width="20dp"</w:t>
-      </w:r>
-    </w:p>
-    <w:p>
-      <w:pPr>
-        <w:rPr>
-          <w:rFonts w:ascii="Times New Roman" w:hAnsi="Times New Roman" w:cs="Times New Roman"/>
-        </w:rPr>
-      </w:pPr>
-      <w:r>
-        <w:rPr>
-          <w:rFonts w:ascii="Times New Roman" w:hAnsi="Times New Roman" w:cs="Times New Roman"/>
-        </w:rPr>
-        <w:t xml:space="preserve">    android:height="18dp"</w:t>
-      </w:r>
-    </w:p>
-    <w:p>
-      <w:pPr>
-        <w:rPr>
-          <w:rFonts w:ascii="Times New Roman" w:hAnsi="Times New Roman" w:cs="Times New Roman"/>
-        </w:rPr>
-      </w:pPr>
-      <w:r>
-        <w:rPr>
-          <w:rFonts w:ascii="Times New Roman" w:hAnsi="Times New Roman" w:cs="Times New Roman"/>
-        </w:rPr>
-        <w:t xml:space="preserve">    android:viewportHeight="370.7"</w:t>
-      </w:r>
-    </w:p>
-    <w:p>
-      <w:pPr>
-        <w:rPr>
-          <w:rFonts w:ascii="Times New Roman" w:hAnsi="Times New Roman" w:cs="Times New Roman"/>
-        </w:rPr>
-      </w:pPr>
-      <w:r>
-        <w:rPr>
-          <w:rFonts w:ascii="Times New Roman" w:hAnsi="Times New Roman" w:cs="Times New Roman"/>
-        </w:rPr>
-        <w:t xml:space="preserve">    android:viewportWidth="425.2"</w:t>
-      </w:r>
-    </w:p>
-    <w:p>
-      <w:pPr>
-        <w:rPr>
-          <w:rFonts w:ascii="Times New Roman" w:hAnsi="Times New Roman" w:cs="Times New Roman"/>
-        </w:rPr>
-      </w:pPr>
-    </w:p>
-    <w:p>
-      <w:pPr>
-        <w:rPr>
-          <w:rFonts w:ascii="Times New Roman" w:hAnsi="Times New Roman" w:cs="Times New Roman"/>
-        </w:rPr>
-      </w:pPr>
-      <w:r>
-        <w:rPr>
-          <w:rFonts w:ascii="Times New Roman" w:hAnsi="Times New Roman" w:cs="Times New Roman"/>
-        </w:rPr>
-        <w:t xml:space="preserve">    app:uikit_vc_viewportHeight="370.7"</w:t>
-      </w:r>
-    </w:p>
-    <w:p>
-      <w:pPr>
-        <w:rPr>
-          <w:rFonts w:ascii="Times New Roman" w:hAnsi="Times New Roman" w:cs="Times New Roman"/>
-        </w:rPr>
-      </w:pPr>
-      <w:r>
-        <w:rPr>
-          <w:rFonts w:ascii="Times New Roman" w:hAnsi="Times New Roman" w:cs="Times New Roman"/>
-        </w:rPr>
-        <w:t xml:space="preserve">    app:uikit_vc_viewportWidth="425.2"&gt;</w:t>
-      </w:r>
-    </w:p>
-    <w:p>
-      <w:pPr>
-        <w:rPr>
-          <w:rFonts w:ascii="Times New Roman" w:hAnsi="Times New Roman" w:cs="Times New Roman"/>
-        </w:rPr>
-      </w:pPr>
-      <w:r>
-        <w:rPr>
-          <w:rFonts w:ascii="Times New Roman" w:hAnsi="Times New Roman" w:cs="Times New Roman"/>
-        </w:rPr>
-        <w:t xml:space="preserve">    &lt;path</w:t>
-      </w:r>
-    </w:p>
-    <w:p>
-      <w:pPr>
-        <w:rPr>
-          <w:rFonts w:ascii="Times New Roman" w:hAnsi="Times New Roman" w:cs="Times New Roman"/>
-        </w:rPr>
-      </w:pPr>
-      <w:r>
-        <w:rPr>
-          <w:rFonts w:ascii="Times New Roman" w:hAnsi="Times New Roman" w:cs="Times New Roman"/>
-        </w:rPr>
-        <w:t xml:space="preserve">        android:fillColor="#fff"</w:t>
-      </w:r>
-    </w:p>
-    <w:p>
-      <w:pPr>
-        <w:rPr>
-          <w:rFonts w:ascii="Times New Roman" w:hAnsi="Times New Roman" w:cs="Times New Roman"/>
-        </w:rPr>
-      </w:pPr>
-      <w:r>
-        <w:rPr>
-          <w:rFonts w:ascii="Times New Roman" w:hAnsi="Times New Roman" w:cs="Times New Roman"/>
-        </w:rPr>
-        <w:t xml:space="preserve">        android:pathData="M267.4,308.8c-19.6,-1.9 -36,14.4 -34,34c1.4,14.5 13.2,26.3 27.7,27.7c19.6,1.9 36,-14.4 34,-34C293.</w:t>
-      </w:r>
-      <w:r>
-        <w:rPr>
-          <w:rFonts w:ascii="Times New Roman" w:hAnsi="Times New Roman" w:cs="Times New Roman"/>
-        </w:rPr>
-        <w:t>7,322 281.9,310.2 267.4,308.8z"</w:t>
-      </w:r>
-    </w:p>
-    <w:p>
-      <w:pPr>
-        <w:rPr>
-          <w:rFonts w:ascii="Times New Roman" w:hAnsi="Times New Roman" w:cs="Times New Roman"/>
-        </w:rPr>
-      </w:pPr>
-      <w:r>
-        <w:rPr>
-          <w:rFonts w:ascii="Times New Roman" w:hAnsi="Times New Roman" w:cs="Times New Roman"/>
-        </w:rPr>
-        <w:t xml:space="preserve">        app:uikit_vc_fillColor="#fff"</w:t>
-      </w:r>
-    </w:p>
-    <w:p>
-      <w:pPr>
-        <w:rPr>
-          <w:rFonts w:ascii="Times New Roman" w:hAnsi="Times New Roman" w:cs="Times New Roman"/>
-        </w:rPr>
-      </w:pPr>
-      <w:r>
-        <w:rPr>
-          <w:rFonts w:ascii="Times New Roman" w:hAnsi="Times New Roman" w:cs="Times New Roman"/>
-        </w:rPr>
-        <w:t xml:space="preserve">        app:uikit_vc_pathData="M267.4,308.8c-19.6,-1.9 -36,14.4 -34,34c1.4,14.5 13.2,26.3 27.7,27.7c19.6,1.9 36,-14.4 34,-34C293.7,322 281.9,310.2 267.4,308.8z"/&gt;</w:t>
-      </w:r>
-    </w:p>
-    <w:p>
-      <w:pPr>
-        <w:rPr>
-          <w:rFonts w:ascii="Times New Roman" w:hAnsi="Times New Roman" w:cs="Times New Roman"/>
-        </w:rPr>
-      </w:pPr>
-      <w:r>
-        <w:rPr>
-          <w:rFonts w:ascii="Times New Roman" w:hAnsi="Times New Roman" w:cs="Times New Roman"/>
-        </w:rPr>
-        <w:t xml:space="preserve">    &lt;path</w:t>
-      </w:r>
-    </w:p>
-    <w:p>
-      <w:pPr>
-        <w:rPr>
-          <w:rFonts w:ascii="Times New Roman" w:hAnsi="Times New Roman" w:cs="Times New Roman"/>
-        </w:rPr>
-      </w:pPr>
-      <w:r>
-        <w:rPr>
-          <w:rFonts w:ascii="Times New Roman" w:hAnsi="Times New Roman" w:cs="Times New Roman"/>
-        </w:rPr>
-        <w:t xml:space="preserve">        android:fillColor="#fff"</w:t>
-      </w:r>
-    </w:p>
-    <w:p>
-      <w:pPr>
-        <w:rPr>
-          <w:rFonts w:ascii="Times New Roman" w:hAnsi="Times New Roman" w:cs="Times New Roman"/>
-        </w:rPr>
-      </w:pPr>
-      <w:r>
-        <w:rPr>
-          <w:rFonts w:ascii="Times New Roman" w:hAnsi="Times New Roman" w:cs="Times New Roman"/>
-        </w:rPr>
-        <w:t xml:space="preserve">        android:pathData="M115.6,308.7c-19.6,-1.9 -36,14.4 -34,34c1.4,14.5 13.2,26.3 27.7,27.7c19.6,1.9 36,-14.4 34,-34C141.9,</w:t>
-      </w:r>
-      <w:r>
-        <w:rPr>
-          <w:rFonts w:ascii="Times New Roman" w:hAnsi="Times New Roman" w:cs="Times New Roman"/>
-        </w:rPr>
-        <w:t>321.9 130.1,310.2 115.6,308.7z"</w:t>
-      </w:r>
-    </w:p>
-    <w:p>
-      <w:pPr>
-        <w:rPr>
-          <w:rFonts w:ascii="Times New Roman" w:hAnsi="Times New Roman" w:cs="Times New Roman"/>
-        </w:rPr>
-      </w:pPr>
-      <w:r>
-        <w:rPr>
-          <w:rFonts w:ascii="Times New Roman" w:hAnsi="Times New Roman" w:cs="Times New Roman"/>
-        </w:rPr>
-        <w:t xml:space="preserve">        app:uikit_vc_fillColor="#fff"</w:t>
-      </w:r>
-    </w:p>
-    <w:p>
-      <w:pPr>
-        <w:rPr>
-          <w:rFonts w:ascii="Times New Roman" w:hAnsi="Times New Roman" w:cs="Times New Roman"/>
-        </w:rPr>
-      </w:pPr>
-      <w:r>
-        <w:rPr>
-          <w:rFonts w:ascii="Times New Roman" w:hAnsi="Times New Roman" w:cs="Times New Roman"/>
-        </w:rPr>
-        <w:t xml:space="preserve">        app:uikit_vc_pathData="M115.6,308.7c-19.6,-1.9 -36,14.4 -34,34c1.4,14.5 13.2,26.3 27.7,27.7c19.6,1.9 36,-14.4 34,-34C141.9,321.9 130.1,310.2 115.6,308.7z"/&gt;</w:t>
-      </w:r>
-    </w:p>
-    <w:p>
-      <w:pPr>
-        <w:rPr>
-          <w:rFonts w:ascii="Times New Roman" w:hAnsi="Times New Roman" w:cs="Times New Roman"/>
-        </w:rPr>
-      </w:pPr>
-      <w:r>
-        <w:rPr>
-          <w:rFonts w:ascii="Times New Roman" w:hAnsi="Times New Roman" w:cs="Times New Roman"/>
-        </w:rPr>
-        <w:t xml:space="preserve">    &lt;path</w:t>
-      </w:r>
-    </w:p>
-    <w:p>
-      <w:pPr>
-        <w:rPr>
-          <w:rFonts w:ascii="Times New Roman" w:hAnsi="Times New Roman" w:cs="Times New Roman"/>
-        </w:rPr>
-      </w:pPr>
-      <w:r>
-        <w:rPr>
-          <w:rFonts w:ascii="Times New Roman" w:hAnsi="Times New Roman" w:cs="Times New Roman"/>
-        </w:rPr>
-        <w:t xml:space="preserve">        android:fillColor="#fff"</w:t>
-      </w:r>
-    </w:p>
-    <w:p>
-      <w:pPr>
-        <w:rPr>
-          <w:rFonts w:ascii="Times New Roman" w:hAnsi="Times New Roman" w:cs="Times New Roman"/>
-        </w:rPr>
-      </w:pPr>
-      <w:r>
-        <w:rPr>
-          <w:rFonts w:ascii="Times New Roman" w:hAnsi="Times New Roman" w:cs="Times New Roman"/>
-        </w:rPr>
-        <w:t xml:space="preserve">        android:pathData="M351.5,0c-25.2,0 -41.7,10.3 -46.6,37.2l-1.9,12l-289.3,0c-9.6,0 -16.2,9.6 -12.8,18.5l21.9,58c22.9,59.3 99.2,82.6 163.7,82.6H278c-4.1,25.7 -23.8,44.3 -46.9,44.3l-149.8,0l0,25.9c0,0 110.5,0 151.8,0c41.4,0 77.8,-32.3 84.7,-76.9l24.4,-155.4c1.6,-11.8 5.5,-14.8</w:t>
-      </w:r>
-      <w:r>
-        <w:rPr>
-          <w:rFonts w:ascii="Times New Roman" w:hAnsi="Times New Roman" w:cs="Times New Roman"/>
-        </w:rPr>
-        <w:t xml:space="preserve"> 16.5,-15.6l66.6,-4.9V0H351.5z"</w:t>
-      </w:r>
-    </w:p>
-    <w:p>
-      <w:pPr>
-        <w:rPr>
-          <w:rFonts w:ascii="Times New Roman" w:hAnsi="Times New Roman" w:cs="Times New Roman"/>
-        </w:rPr>
-      </w:pPr>
-      <w:r>
-        <w:rPr>
-          <w:rFonts w:ascii="Times New Roman" w:hAnsi="Times New Roman" w:cs="Times New Roman"/>
-        </w:rPr>
-        <w:t xml:space="preserve">        app:uikit_vc_fillColor="#fff"</w:t>
-      </w:r>
-    </w:p>
-    <w:p>
-      <w:pPr>
-        <w:rPr>
-          <w:rFonts w:ascii="Times New Roman" w:hAnsi="Times New Roman" w:cs="Times New Roman"/>
-        </w:rPr>
-      </w:pPr>
-      <w:r>
-        <w:rPr>
-          <w:rFonts w:ascii="Times New Roman" w:hAnsi="Times New Roman" w:cs="Times New Roman"/>
-        </w:rPr>
-        <w:t xml:space="preserve">        app:uikit_vc_pathData="M351.5,0c-25.2,0 -41.7,10.3 -46.6,37.2l-1.9,12l-289.3,0c-9.6,0 -16.2,9.6 -12.8,18.5l21.9,58c22.9,59.3 99.2,82.6 163.7,82.6H278c-4.1,25.7 -23.8,44.3 -46.9,44.3l-149.8,0l0,25.9c0,0 110.5,0 151.8,0c41.4,0 77.8,-32.3 84.7,-76.9l24.4,-155.4c1.6,-11.8 5.5,-14.8 16.5,-15.6l66.6,-4.9V0H351.5z"/&gt;</w:t>
-      </w:r>
-    </w:p>
-    <w:p>
-      <w:pPr>
-        <w:rPr>
-          <w:rFonts w:ascii="Times New Roman" w:hAnsi="Times New Roman" w:cs="Times New Roman"/>
-        </w:rPr>
-      </w:pPr>
-      <w:r>
-        <w:rPr>
-          <w:rFonts w:ascii="Times New Roman" w:hAnsi="Times New Roman" w:cs="Times New Roman"/>
-        </w:rPr>
-        <w:lastRenderedPageBreak/>
+        <w:t>149.8,0l0,25.9c0,0 110.5,0 151.8,0c41.4,0 77.8,-32.3 84.7,-76.9l24.4,-155.4c1.6,-11.8 5.5,-14.8 16.5,-15.6l66.6,-4.9V0H351.5z"/&gt;</w:t>
+      </w:r>
+    </w:p>
+    <w:p>
+      <w:pPr>
+        <w:rPr>
+          <w:rFonts w:ascii="Times New Roman" w:hAnsi="Times New Roman" w:cs="Times New Roman"/>
+        </w:rPr>
+      </w:pPr>
+      <w:r>
+        <w:rPr>
+          <w:rFonts w:ascii="Times New Roman" w:hAnsi="Times New Roman" w:cs="Times New Roman"/>
+        </w:rPr>
         <w:t>&lt;/vector&gt;</w:t>
       </w:r>
     </w:p>
@@ -6883,7 +7106,7 @@
         <w:noProof/>
         <w:sz w:val="20"/>
       </w:rPr>
-      <w:t>9</w:t>
+      <w:t>1</w:t>
     </w:r>
     <w:r>
       <w:rPr>
@@ -9105,7 +9328,7 @@
 </file>
 
 <file path=customXml/itemProps4.xml><?xml version="1.0" encoding="utf-8"?>
-<ds:datastoreItem xmlns:ds="http://schemas.openxmlformats.org/officeDocument/2006/customXml" ds:itemID="{D7AA7416-2F57-A641-8863-7B76BA60BD8A}">
+<ds:datastoreItem xmlns:ds="http://schemas.openxmlformats.org/officeDocument/2006/customXml" ds:itemID="{DE8DFDD8-B437-F241-AB9A-078431299F3E}">
   <ds:schemaRefs>
     <ds:schemaRef ds:uri="http://schemas.openxmlformats.org/officeDocument/2006/bibliography"/>
   </ds:schemaRefs>

</xml_diff>

<commit_message>
Document Updated for PI4
</commit_message>
<xml_diff>
--- a/Documents/External/IAP_Android_Integration_Document.docx
+++ b/Documents/External/IAP_Android_Integration_Document.docx
@@ -958,15 +958,110 @@
               <w:rPr>
                 <w:rFonts w:ascii="Times New Roman" w:hAnsi="Times New Roman" w:cs="Times New Roman"/>
               </w:rPr>
-              <w:t xml:space="preserve">Getting APP </w:t>
-            </w:r>
-            <w:bookmarkStart w:id="0" w:name="_GoBack"/>
-            <w:bookmarkEnd w:id="0"/>
-            <w:r>
-              <w:rPr>
-                <w:rFonts w:ascii="Times New Roman" w:hAnsi="Times New Roman" w:cs="Times New Roman"/>
-              </w:rPr>
-              <w:t>VERSION_NAME</w:t>
+              <w:t>Getting APP VERSION_NAME</w:t>
+            </w:r>
+          </w:p>
+        </w:tc>
+      </w:tr>
+      <w:tr>
+        <w:tc>
+          <w:tcPr>
+            <w:tcW w:w="1870" w:type="dxa"/>
+          </w:tcPr>
+          <w:p>
+            <w:pPr>
+              <w:jc w:val="center"/>
+              <w:rPr>
+                <w:rFonts w:ascii="Times New Roman" w:hAnsi="Times New Roman" w:cs="Times New Roman"/>
+              </w:rPr>
+            </w:pPr>
+            <w:r>
+              <w:rPr>
+                <w:rFonts w:ascii="Times New Roman" w:hAnsi="Times New Roman" w:cs="Times New Roman"/>
+              </w:rPr>
+              <w:t>1.3</w:t>
+            </w:r>
+          </w:p>
+        </w:tc>
+        <w:tc>
+          <w:tcPr>
+            <w:tcW w:w="1870" w:type="dxa"/>
+          </w:tcPr>
+          <w:p>
+            <w:pPr>
+              <w:jc w:val="center"/>
+              <w:rPr>
+                <w:rFonts w:ascii="Times New Roman" w:hAnsi="Times New Roman" w:cs="Times New Roman"/>
+              </w:rPr>
+            </w:pPr>
+            <w:r>
+              <w:rPr>
+                <w:rFonts w:ascii="Times New Roman" w:hAnsi="Times New Roman" w:cs="Times New Roman"/>
+              </w:rPr>
+              <w:t>12/09/2017</w:t>
+            </w:r>
+          </w:p>
+        </w:tc>
+        <w:tc>
+          <w:tcPr>
+            <w:tcW w:w="1870" w:type="dxa"/>
+          </w:tcPr>
+          <w:p>
+            <w:pPr>
+              <w:jc w:val="center"/>
+              <w:rPr>
+                <w:rFonts w:ascii="Times New Roman" w:hAnsi="Times New Roman" w:cs="Times New Roman"/>
+              </w:rPr>
+            </w:pPr>
+            <w:r>
+              <w:rPr>
+                <w:rFonts w:ascii="Times New Roman" w:hAnsi="Times New Roman" w:cs="Times New Roman"/>
+              </w:rPr>
+              <w:t>Team Phoe</w:t>
+            </w:r>
+            <w:r>
+              <w:rPr>
+                <w:rFonts w:ascii="Times New Roman" w:hAnsi="Times New Roman" w:cs="Times New Roman"/>
+              </w:rPr>
+              <w:t>nix</w:t>
+            </w:r>
+          </w:p>
+        </w:tc>
+        <w:tc>
+          <w:tcPr>
+            <w:tcW w:w="1870" w:type="dxa"/>
+          </w:tcPr>
+          <w:p>
+            <w:pPr>
+              <w:jc w:val="center"/>
+              <w:rPr>
+                <w:rFonts w:ascii="Times New Roman" w:hAnsi="Times New Roman" w:cs="Times New Roman"/>
+              </w:rPr>
+            </w:pPr>
+            <w:r>
+              <w:rPr>
+                <w:rFonts w:ascii="Times New Roman" w:hAnsi="Times New Roman" w:cs="Times New Roman"/>
+              </w:rPr>
+              <w:t>Initialization</w:t>
+            </w:r>
+          </w:p>
+        </w:tc>
+        <w:tc>
+          <w:tcPr>
+            <w:tcW w:w="1870" w:type="dxa"/>
+          </w:tcPr>
+          <w:p>
+            <w:pPr>
+              <w:jc w:val="center"/>
+              <w:rPr>
+                <w:rFonts w:ascii="Times New Roman" w:hAnsi="Times New Roman" w:cs="Times New Roman"/>
+              </w:rPr>
+            </w:pPr>
+            <w:r>
+              <w:rPr>
+                <w:rFonts w:ascii="Times New Roman" w:hAnsi="Times New Roman" w:cs="Times New Roman"/>
+              </w:rPr>
+              <w:t>Update interface APIs</w:t>
             </w:r>
           </w:p>
         </w:tc>
@@ -1285,6 +1380,8 @@
             <w:rPr>
               <w:rFonts w:eastAsiaTheme="minorEastAsia"/>
               <w:noProof/>
+              <w:sz w:val="24"/>
+              <w:szCs w:val="24"/>
             </w:rPr>
           </w:pPr>
           <w:r>
@@ -1305,7 +1402,7 @@
             </w:rPr>
             <w:fldChar w:fldCharType="separate"/>
           </w:r>
-          <w:hyperlink w:anchor="_Toc468455276" w:history="1">
+          <w:hyperlink w:anchor="_Toc492979271" w:history="1">
             <w:r>
               <w:rPr>
                 <w:rStyle w:val="Hyperlink"/>
@@ -1334,7 +1431,7 @@
                 <w:noProof/>
                 <w:webHidden/>
               </w:rPr>
-              <w:instrText xml:space="preserve"> PAGEREF _Toc468455276 \h </w:instrText>
+              <w:instrText xml:space="preserve"> PAGEREF _Toc492979271 \h </w:instrText>
             </w:r>
             <w:r>
               <w:rPr>
@@ -1354,7 +1451,7 @@
                 <w:noProof/>
                 <w:webHidden/>
               </w:rPr>
-              <w:t>3</w:t>
+              <w:t>4</w:t>
             </w:r>
             <w:r>
               <w:rPr>
@@ -1374,9 +1471,11 @@
             <w:rPr>
               <w:rFonts w:eastAsiaTheme="minorEastAsia"/>
               <w:noProof/>
+              <w:sz w:val="24"/>
+              <w:szCs w:val="24"/>
             </w:rPr>
           </w:pPr>
-          <w:hyperlink w:anchor="_Toc468455277" w:history="1">
+          <w:hyperlink w:anchor="_Toc492979272" w:history="1">
             <w:r>
               <w:rPr>
                 <w:rStyle w:val="Hyperlink"/>
@@ -1405,7 +1504,7 @@
                 <w:noProof/>
                 <w:webHidden/>
               </w:rPr>
-              <w:instrText xml:space="preserve"> PAGEREF _Toc468455277 \h </w:instrText>
+              <w:instrText xml:space="preserve"> PAGEREF _Toc492979272 \h </w:instrText>
             </w:r>
             <w:r>
               <w:rPr>
@@ -1425,7 +1524,7 @@
                 <w:noProof/>
                 <w:webHidden/>
               </w:rPr>
-              <w:t>3</w:t>
+              <w:t>4</w:t>
             </w:r>
             <w:r>
               <w:rPr>
@@ -1445,9 +1544,11 @@
             <w:rPr>
               <w:rFonts w:eastAsiaTheme="minorEastAsia"/>
               <w:noProof/>
+              <w:sz w:val="24"/>
+              <w:szCs w:val="24"/>
             </w:rPr>
           </w:pPr>
-          <w:hyperlink w:anchor="_Toc468455278" w:history="1">
+          <w:hyperlink w:anchor="_Toc492979273" w:history="1">
             <w:r>
               <w:rPr>
                 <w:rStyle w:val="Hyperlink"/>
@@ -1476,7 +1577,7 @@
                 <w:noProof/>
                 <w:webHidden/>
               </w:rPr>
-              <w:instrText xml:space="preserve"> PAGEREF _Toc468455278 \h </w:instrText>
+              <w:instrText xml:space="preserve"> PAGEREF _Toc492979273 \h </w:instrText>
             </w:r>
             <w:r>
               <w:rPr>
@@ -1496,7 +1597,7 @@
                 <w:noProof/>
                 <w:webHidden/>
               </w:rPr>
-              <w:t>3</w:t>
+              <w:t>4</w:t>
             </w:r>
             <w:r>
               <w:rPr>
@@ -1516,9 +1617,11 @@
             <w:rPr>
               <w:rFonts w:eastAsiaTheme="minorEastAsia"/>
               <w:noProof/>
+              <w:sz w:val="24"/>
+              <w:szCs w:val="24"/>
             </w:rPr>
           </w:pPr>
-          <w:hyperlink w:anchor="_Toc468455279" w:history="1">
+          <w:hyperlink w:anchor="_Toc492979274" w:history="1">
             <w:r>
               <w:rPr>
                 <w:rStyle w:val="Hyperlink"/>
@@ -1547,7 +1650,7 @@
                 <w:noProof/>
                 <w:webHidden/>
               </w:rPr>
-              <w:instrText xml:space="preserve"> PAGEREF _Toc468455279 \h </w:instrText>
+              <w:instrText xml:space="preserve"> PAGEREF _Toc492979274 \h </w:instrText>
             </w:r>
             <w:r>
               <w:rPr>
@@ -1587,9 +1690,11 @@
             <w:rPr>
               <w:rFonts w:eastAsiaTheme="minorEastAsia"/>
               <w:noProof/>
+              <w:sz w:val="24"/>
+              <w:szCs w:val="24"/>
             </w:rPr>
           </w:pPr>
-          <w:hyperlink w:anchor="_Toc468455280" w:history="1">
+          <w:hyperlink w:anchor="_Toc492979275" w:history="1">
             <w:r>
               <w:rPr>
                 <w:rStyle w:val="Hyperlink"/>
@@ -1618,7 +1723,7 @@
                 <w:noProof/>
                 <w:webHidden/>
               </w:rPr>
-              <w:instrText xml:space="preserve"> PAGEREF _Toc468455280 \h </w:instrText>
+              <w:instrText xml:space="preserve"> PAGEREF _Toc492979275 \h </w:instrText>
             </w:r>
             <w:r>
               <w:rPr>
@@ -1658,9 +1763,11 @@
             <w:rPr>
               <w:rFonts w:eastAsiaTheme="minorEastAsia"/>
               <w:noProof/>
+              <w:sz w:val="24"/>
+              <w:szCs w:val="24"/>
             </w:rPr>
           </w:pPr>
-          <w:hyperlink w:anchor="_Toc468455281" w:history="1">
+          <w:hyperlink w:anchor="_Toc492979276" w:history="1">
             <w:r>
               <w:rPr>
                 <w:rStyle w:val="Hyperlink"/>
@@ -1689,7 +1796,7 @@
                 <w:noProof/>
                 <w:webHidden/>
               </w:rPr>
-              <w:instrText xml:space="preserve"> PAGEREF _Toc468455281 \h </w:instrText>
+              <w:instrText xml:space="preserve"> PAGEREF _Toc492979276 \h </w:instrText>
             </w:r>
             <w:r>
               <w:rPr>
@@ -1709,7 +1816,7 @@
                 <w:noProof/>
                 <w:webHidden/>
               </w:rPr>
-              <w:t>4</w:t>
+              <w:t>5</w:t>
             </w:r>
             <w:r>
               <w:rPr>
@@ -1729,9 +1836,11 @@
             <w:rPr>
               <w:rFonts w:eastAsiaTheme="minorEastAsia"/>
               <w:noProof/>
+              <w:sz w:val="24"/>
+              <w:szCs w:val="24"/>
             </w:rPr>
           </w:pPr>
-          <w:hyperlink w:anchor="_Toc468455282" w:history="1">
+          <w:hyperlink w:anchor="_Toc492979277" w:history="1">
             <w:r>
               <w:rPr>
                 <w:rStyle w:val="Hyperlink"/>
@@ -1761,7 +1870,7 @@
                 <w:noProof/>
                 <w:webHidden/>
               </w:rPr>
-              <w:instrText xml:space="preserve"> PAGEREF _Toc468455282 \h </w:instrText>
+              <w:instrText xml:space="preserve"> PAGEREF _Toc492979277 \h </w:instrText>
             </w:r>
             <w:r>
               <w:rPr>
@@ -1781,7 +1890,7 @@
                 <w:noProof/>
                 <w:webHidden/>
               </w:rPr>
-              <w:t>4</w:t>
+              <w:t>5</w:t>
             </w:r>
             <w:r>
               <w:rPr>
@@ -1801,9 +1910,11 @@
             <w:rPr>
               <w:rFonts w:eastAsiaTheme="minorEastAsia"/>
               <w:noProof/>
+              <w:sz w:val="24"/>
+              <w:szCs w:val="24"/>
             </w:rPr>
           </w:pPr>
-          <w:hyperlink w:anchor="_Toc468455283" w:history="1">
+          <w:hyperlink w:anchor="_Toc492979278" w:history="1">
             <w:r>
               <w:rPr>
                 <w:rStyle w:val="Hyperlink"/>
@@ -1832,7 +1943,7 @@
                 <w:noProof/>
                 <w:webHidden/>
               </w:rPr>
-              <w:instrText xml:space="preserve"> PAGEREF _Toc468455283 \h </w:instrText>
+              <w:instrText xml:space="preserve"> PAGEREF _Toc492979278 \h </w:instrText>
             </w:r>
             <w:r>
               <w:rPr>
@@ -1852,7 +1963,7 @@
                 <w:noProof/>
                 <w:webHidden/>
               </w:rPr>
-              <w:t>4</w:t>
+              <w:t>5</w:t>
             </w:r>
             <w:r>
               <w:rPr>
@@ -1872,9 +1983,11 @@
             <w:rPr>
               <w:rFonts w:eastAsiaTheme="minorEastAsia"/>
               <w:noProof/>
+              <w:sz w:val="24"/>
+              <w:szCs w:val="24"/>
             </w:rPr>
           </w:pPr>
-          <w:hyperlink w:anchor="_Toc468455284" w:history="1">
+          <w:hyperlink w:anchor="_Toc492979279" w:history="1">
             <w:r>
               <w:rPr>
                 <w:rStyle w:val="Hyperlink"/>
@@ -1902,7 +2015,7 @@
                 <w:noProof/>
                 <w:webHidden/>
               </w:rPr>
-              <w:instrText xml:space="preserve"> PAGEREF _Toc468455284 \h </w:instrText>
+              <w:instrText xml:space="preserve"> PAGEREF _Toc492979279 \h </w:instrText>
             </w:r>
             <w:r>
               <w:rPr>
@@ -1922,7 +2035,7 @@
                 <w:noProof/>
                 <w:webHidden/>
               </w:rPr>
-              <w:t>4</w:t>
+              <w:t>5</w:t>
             </w:r>
             <w:r>
               <w:rPr>
@@ -1942,9 +2055,11 @@
             <w:rPr>
               <w:rFonts w:eastAsiaTheme="minorEastAsia"/>
               <w:noProof/>
+              <w:sz w:val="24"/>
+              <w:szCs w:val="24"/>
             </w:rPr>
           </w:pPr>
-          <w:hyperlink w:anchor="_Toc468455285" w:history="1">
+          <w:hyperlink w:anchor="_Toc492979280" w:history="1">
             <w:r>
               <w:rPr>
                 <w:rStyle w:val="Hyperlink"/>
@@ -1972,7 +2087,7 @@
                 <w:noProof/>
                 <w:webHidden/>
               </w:rPr>
-              <w:instrText xml:space="preserve"> PAGEREF _Toc468455285 \h </w:instrText>
+              <w:instrText xml:space="preserve"> PAGEREF _Toc492979280 \h </w:instrText>
             </w:r>
             <w:r>
               <w:rPr>
@@ -1992,7 +2107,7 @@
                 <w:noProof/>
                 <w:webHidden/>
               </w:rPr>
-              <w:t>4</w:t>
+              <w:t>5</w:t>
             </w:r>
             <w:r>
               <w:rPr>
@@ -2012,9 +2127,11 @@
             <w:rPr>
               <w:rFonts w:eastAsiaTheme="minorEastAsia"/>
               <w:noProof/>
+              <w:sz w:val="24"/>
+              <w:szCs w:val="24"/>
             </w:rPr>
           </w:pPr>
-          <w:hyperlink w:anchor="_Toc468455286" w:history="1">
+          <w:hyperlink w:anchor="_Toc492979281" w:history="1">
             <w:r>
               <w:rPr>
                 <w:rStyle w:val="Hyperlink"/>
@@ -2042,7 +2159,7 @@
                 <w:noProof/>
                 <w:webHidden/>
               </w:rPr>
-              <w:instrText xml:space="preserve"> PAGEREF _Toc468455286 \h </w:instrText>
+              <w:instrText xml:space="preserve"> PAGEREF _Toc492979281 \h </w:instrText>
             </w:r>
             <w:r>
               <w:rPr>
@@ -2082,9 +2199,11 @@
             <w:rPr>
               <w:rFonts w:eastAsiaTheme="minorEastAsia"/>
               <w:noProof/>
+              <w:sz w:val="24"/>
+              <w:szCs w:val="24"/>
             </w:rPr>
           </w:pPr>
-          <w:hyperlink w:anchor="_Toc468455287" w:history="1">
+          <w:hyperlink w:anchor="_Toc492979282" w:history="1">
             <w:r>
               <w:rPr>
                 <w:rStyle w:val="Hyperlink"/>
@@ -2112,7 +2231,7 @@
                 <w:noProof/>
                 <w:webHidden/>
               </w:rPr>
-              <w:instrText xml:space="preserve"> PAGEREF _Toc468455287 \h </w:instrText>
+              <w:instrText xml:space="preserve"> PAGEREF _Toc492979282 \h </w:instrText>
             </w:r>
             <w:r>
               <w:rPr>
@@ -2132,7 +2251,7 @@
                 <w:noProof/>
                 <w:webHidden/>
               </w:rPr>
-              <w:t>5</w:t>
+              <w:t>6</w:t>
             </w:r>
             <w:r>
               <w:rPr>
@@ -2152,9 +2271,11 @@
             <w:rPr>
               <w:rFonts w:eastAsiaTheme="minorEastAsia"/>
               <w:noProof/>
+              <w:sz w:val="24"/>
+              <w:szCs w:val="24"/>
             </w:rPr>
           </w:pPr>
-          <w:hyperlink w:anchor="_Toc468455288" w:history="1">
+          <w:hyperlink w:anchor="_Toc492979283" w:history="1">
             <w:r>
               <w:rPr>
                 <w:rStyle w:val="Hyperlink"/>
@@ -2182,7 +2303,7 @@
                 <w:noProof/>
                 <w:webHidden/>
               </w:rPr>
-              <w:instrText xml:space="preserve"> PAGEREF _Toc468455288 \h </w:instrText>
+              <w:instrText xml:space="preserve"> PAGEREF _Toc492979283 \h </w:instrText>
             </w:r>
             <w:r>
               <w:rPr>
@@ -2202,7 +2323,7 @@
                 <w:noProof/>
                 <w:webHidden/>
               </w:rPr>
-              <w:t>5</w:t>
+              <w:t>6</w:t>
             </w:r>
             <w:r>
               <w:rPr>
@@ -2222,9 +2343,11 @@
             <w:rPr>
               <w:rFonts w:eastAsiaTheme="minorEastAsia"/>
               <w:noProof/>
+              <w:sz w:val="24"/>
+              <w:szCs w:val="24"/>
             </w:rPr>
           </w:pPr>
-          <w:hyperlink w:anchor="_Toc468455289" w:history="1">
+          <w:hyperlink w:anchor="_Toc492979284" w:history="1">
             <w:r>
               <w:rPr>
                 <w:rStyle w:val="Hyperlink"/>
@@ -2252,7 +2375,7 @@
                 <w:noProof/>
                 <w:webHidden/>
               </w:rPr>
-              <w:instrText xml:space="preserve"> PAGEREF _Toc468455289 \h </w:instrText>
+              <w:instrText xml:space="preserve"> PAGEREF _Toc492979284 \h </w:instrText>
             </w:r>
             <w:r>
               <w:rPr>
@@ -2272,7 +2395,7 @@
                 <w:noProof/>
                 <w:webHidden/>
               </w:rPr>
-              <w:t>5</w:t>
+              <w:t>6</w:t>
             </w:r>
             <w:r>
               <w:rPr>
@@ -2292,9 +2415,11 @@
             <w:rPr>
               <w:rFonts w:eastAsiaTheme="minorEastAsia"/>
               <w:noProof/>
+              <w:sz w:val="24"/>
+              <w:szCs w:val="24"/>
             </w:rPr>
           </w:pPr>
-          <w:hyperlink w:anchor="_Toc468455290" w:history="1">
+          <w:hyperlink w:anchor="_Toc492979285" w:history="1">
             <w:r>
               <w:rPr>
                 <w:rStyle w:val="Hyperlink"/>
@@ -2323,7 +2448,7 @@
                 <w:noProof/>
                 <w:webHidden/>
               </w:rPr>
-              <w:instrText xml:space="preserve"> PAGEREF _Toc468455290 \h </w:instrText>
+              <w:instrText xml:space="preserve"> PAGEREF _Toc492979285 \h </w:instrText>
             </w:r>
             <w:r>
               <w:rPr>
@@ -2343,7 +2468,7 @@
                 <w:noProof/>
                 <w:webHidden/>
               </w:rPr>
-              <w:t>6</w:t>
+              <w:t>7</w:t>
             </w:r>
             <w:r>
               <w:rPr>
@@ -2363,9 +2488,11 @@
             <w:rPr>
               <w:rFonts w:eastAsiaTheme="minorEastAsia"/>
               <w:noProof/>
+              <w:sz w:val="24"/>
+              <w:szCs w:val="24"/>
             </w:rPr>
           </w:pPr>
-          <w:hyperlink w:anchor="_Toc468455291" w:history="1">
+          <w:hyperlink w:anchor="_Toc492979286" w:history="1">
             <w:r>
               <w:rPr>
                 <w:rStyle w:val="Hyperlink"/>
@@ -2393,7 +2520,7 @@
                 <w:noProof/>
                 <w:webHidden/>
               </w:rPr>
-              <w:instrText xml:space="preserve"> PAGEREF _Toc468455291 \h </w:instrText>
+              <w:instrText xml:space="preserve"> PAGEREF _Toc492979286 \h </w:instrText>
             </w:r>
             <w:r>
               <w:rPr>
@@ -2413,7 +2540,7 @@
                 <w:noProof/>
                 <w:webHidden/>
               </w:rPr>
-              <w:t>6</w:t>
+              <w:t>7</w:t>
             </w:r>
             <w:r>
               <w:rPr>
@@ -2433,9 +2560,11 @@
             <w:rPr>
               <w:rFonts w:eastAsiaTheme="minorEastAsia"/>
               <w:noProof/>
+              <w:sz w:val="24"/>
+              <w:szCs w:val="24"/>
             </w:rPr>
           </w:pPr>
-          <w:hyperlink w:anchor="_Toc468455292" w:history="1">
+          <w:hyperlink w:anchor="_Toc492979287" w:history="1">
             <w:r>
               <w:rPr>
                 <w:rStyle w:val="Hyperlink"/>
@@ -2464,7 +2593,7 @@
                 <w:noProof/>
                 <w:webHidden/>
               </w:rPr>
-              <w:instrText xml:space="preserve"> PAGEREF _Toc468455292 \h </w:instrText>
+              <w:instrText xml:space="preserve"> PAGEREF _Toc492979287 \h </w:instrText>
             </w:r>
             <w:r>
               <w:rPr>
@@ -2484,7 +2613,7 @@
                 <w:noProof/>
                 <w:webHidden/>
               </w:rPr>
-              <w:t>6</w:t>
+              <w:t>7</w:t>
             </w:r>
             <w:r>
               <w:rPr>
@@ -2504,9 +2633,11 @@
             <w:rPr>
               <w:rFonts w:eastAsiaTheme="minorEastAsia"/>
               <w:noProof/>
+              <w:sz w:val="24"/>
+              <w:szCs w:val="24"/>
             </w:rPr>
           </w:pPr>
-          <w:hyperlink w:anchor="_Toc468455293" w:history="1">
+          <w:hyperlink w:anchor="_Toc492979288" w:history="1">
             <w:r>
               <w:rPr>
                 <w:rStyle w:val="Hyperlink"/>
@@ -2534,7 +2665,7 @@
                 <w:noProof/>
                 <w:webHidden/>
               </w:rPr>
-              <w:instrText xml:space="preserve"> PAGEREF _Toc468455293 \h </w:instrText>
+              <w:instrText xml:space="preserve"> PAGEREF _Toc492979288 \h </w:instrText>
             </w:r>
             <w:r>
               <w:rPr>
@@ -2554,7 +2685,7 @@
                 <w:noProof/>
                 <w:webHidden/>
               </w:rPr>
-              <w:t>6</w:t>
+              <w:t>7</w:t>
             </w:r>
             <w:r>
               <w:rPr>
@@ -2574,9 +2705,11 @@
             <w:rPr>
               <w:rFonts w:eastAsiaTheme="minorEastAsia"/>
               <w:noProof/>
+              <w:sz w:val="24"/>
+              <w:szCs w:val="24"/>
             </w:rPr>
           </w:pPr>
-          <w:hyperlink w:anchor="_Toc468455294" w:history="1">
+          <w:hyperlink w:anchor="_Toc492979289" w:history="1">
             <w:r>
               <w:rPr>
                 <w:rStyle w:val="Hyperlink"/>
@@ -2605,7 +2738,7 @@
                 <w:noProof/>
                 <w:webHidden/>
               </w:rPr>
-              <w:instrText xml:space="preserve"> PAGEREF _Toc468455294 \h </w:instrText>
+              <w:instrText xml:space="preserve"> PAGEREF _Toc492979289 \h </w:instrText>
             </w:r>
             <w:r>
               <w:rPr>
@@ -2625,7 +2758,7 @@
                 <w:noProof/>
                 <w:webHidden/>
               </w:rPr>
-              <w:t>6</w:t>
+              <w:t>7</w:t>
             </w:r>
             <w:r>
               <w:rPr>
@@ -2645,9 +2778,11 @@
             <w:rPr>
               <w:rFonts w:eastAsiaTheme="minorEastAsia"/>
               <w:noProof/>
+              <w:sz w:val="24"/>
+              <w:szCs w:val="24"/>
             </w:rPr>
           </w:pPr>
-          <w:hyperlink w:anchor="_Toc468455295" w:history="1">
+          <w:hyperlink w:anchor="_Toc492979290" w:history="1">
             <w:r>
               <w:rPr>
                 <w:rStyle w:val="Hyperlink"/>
@@ -2675,7 +2810,7 @@
                 <w:noProof/>
                 <w:webHidden/>
               </w:rPr>
-              <w:instrText xml:space="preserve"> PAGEREF _Toc468455295 \h </w:instrText>
+              <w:instrText xml:space="preserve"> PAGEREF _Toc492979290 \h </w:instrText>
             </w:r>
             <w:r>
               <w:rPr>
@@ -2695,7 +2830,7 @@
                 <w:noProof/>
                 <w:webHidden/>
               </w:rPr>
-              <w:t>6</w:t>
+              <w:t>7</w:t>
             </w:r>
             <w:r>
               <w:rPr>
@@ -2715,9 +2850,11 @@
             <w:rPr>
               <w:rFonts w:eastAsiaTheme="minorEastAsia"/>
               <w:noProof/>
+              <w:sz w:val="24"/>
+              <w:szCs w:val="24"/>
             </w:rPr>
           </w:pPr>
-          <w:hyperlink w:anchor="_Toc468455296" w:history="1">
+          <w:hyperlink w:anchor="_Toc492979291" w:history="1">
             <w:r>
               <w:rPr>
                 <w:rStyle w:val="Hyperlink"/>
@@ -2745,7 +2882,7 @@
                 <w:noProof/>
                 <w:webHidden/>
               </w:rPr>
-              <w:instrText xml:space="preserve"> PAGEREF _Toc468455296 \h </w:instrText>
+              <w:instrText xml:space="preserve"> PAGEREF _Toc492979291 \h </w:instrText>
             </w:r>
             <w:r>
               <w:rPr>
@@ -2765,7 +2902,7 @@
                 <w:noProof/>
                 <w:webHidden/>
               </w:rPr>
-              <w:t>6</w:t>
+              <w:t>7</w:t>
             </w:r>
             <w:r>
               <w:rPr>
@@ -2785,9 +2922,11 @@
             <w:rPr>
               <w:rFonts w:eastAsiaTheme="minorEastAsia"/>
               <w:noProof/>
+              <w:sz w:val="24"/>
+              <w:szCs w:val="24"/>
             </w:rPr>
           </w:pPr>
-          <w:hyperlink w:anchor="_Toc468455297" w:history="1">
+          <w:hyperlink w:anchor="_Toc492979292" w:history="1">
             <w:r>
               <w:rPr>
                 <w:rStyle w:val="Hyperlink"/>
@@ -2815,7 +2954,7 @@
                 <w:noProof/>
                 <w:webHidden/>
               </w:rPr>
-              <w:instrText xml:space="preserve"> PAGEREF _Toc468455297 \h </w:instrText>
+              <w:instrText xml:space="preserve"> PAGEREF _Toc492979292 \h </w:instrText>
             </w:r>
             <w:r>
               <w:rPr>
@@ -2835,7 +2974,7 @@
                 <w:noProof/>
                 <w:webHidden/>
               </w:rPr>
-              <w:t>6</w:t>
+              <w:t>7</w:t>
             </w:r>
             <w:r>
               <w:rPr>
@@ -2855,9 +2994,11 @@
             <w:rPr>
               <w:rFonts w:eastAsiaTheme="minorEastAsia"/>
               <w:noProof/>
+              <w:sz w:val="24"/>
+              <w:szCs w:val="24"/>
             </w:rPr>
           </w:pPr>
-          <w:hyperlink w:anchor="_Toc468455298" w:history="1">
+          <w:hyperlink w:anchor="_Toc492979293" w:history="1">
             <w:r>
               <w:rPr>
                 <w:rStyle w:val="Hyperlink"/>
@@ -2886,7 +3027,7 @@
                 <w:noProof/>
                 <w:webHidden/>
               </w:rPr>
-              <w:instrText xml:space="preserve"> PAGEREF _Toc468455298 \h </w:instrText>
+              <w:instrText xml:space="preserve"> PAGEREF _Toc492979293 \h </w:instrText>
             </w:r>
             <w:r>
               <w:rPr>
@@ -2906,7 +3047,7 @@
                 <w:noProof/>
                 <w:webHidden/>
               </w:rPr>
-              <w:t>7</w:t>
+              <w:t>8</w:t>
             </w:r>
             <w:r>
               <w:rPr>
@@ -2926,9 +3067,11 @@
             <w:rPr>
               <w:rFonts w:eastAsiaTheme="minorEastAsia"/>
               <w:noProof/>
+              <w:sz w:val="24"/>
+              <w:szCs w:val="24"/>
             </w:rPr>
           </w:pPr>
-          <w:hyperlink w:anchor="_Toc468455299" w:history="1">
+          <w:hyperlink w:anchor="_Toc492979294" w:history="1">
             <w:r>
               <w:rPr>
                 <w:rStyle w:val="Hyperlink"/>
@@ -2956,7 +3099,7 @@
                 <w:noProof/>
                 <w:webHidden/>
               </w:rPr>
-              <w:instrText xml:space="preserve"> PAGEREF _Toc468455299 \h </w:instrText>
+              <w:instrText xml:space="preserve"> PAGEREF _Toc492979294 \h </w:instrText>
             </w:r>
             <w:r>
               <w:rPr>
@@ -2976,7 +3119,7 @@
                 <w:noProof/>
                 <w:webHidden/>
               </w:rPr>
-              <w:t>7</w:t>
+              <w:t>8</w:t>
             </w:r>
             <w:r>
               <w:rPr>
@@ -2996,9 +3139,11 @@
             <w:rPr>
               <w:rFonts w:eastAsiaTheme="minorEastAsia"/>
               <w:noProof/>
+              <w:sz w:val="24"/>
+              <w:szCs w:val="24"/>
             </w:rPr>
           </w:pPr>
-          <w:hyperlink w:anchor="_Toc468455300" w:history="1">
+          <w:hyperlink w:anchor="_Toc492979295" w:history="1">
             <w:r>
               <w:rPr>
                 <w:rStyle w:val="Hyperlink"/>
@@ -3026,7 +3171,7 @@
                 <w:noProof/>
                 <w:webHidden/>
               </w:rPr>
-              <w:instrText xml:space="preserve"> PAGEREF _Toc468455300 \h </w:instrText>
+              <w:instrText xml:space="preserve"> PAGEREF _Toc492979295 \h </w:instrText>
             </w:r>
             <w:r>
               <w:rPr>
@@ -3046,7 +3191,7 @@
                 <w:noProof/>
                 <w:webHidden/>
               </w:rPr>
-              <w:t>8</w:t>
+              <w:t>9</w:t>
             </w:r>
             <w:r>
               <w:rPr>
@@ -3070,6 +3215,7 @@
               <w:bCs/>
               <w:noProof/>
             </w:rPr>
+            <w:lastRenderedPageBreak/>
             <w:fldChar w:fldCharType="end"/>
           </w:r>
         </w:p>
@@ -3081,97 +3227,12 @@
           <w:rFonts w:ascii="Times New Roman" w:hAnsi="Times New Roman" w:cs="Times New Roman"/>
         </w:rPr>
       </w:pPr>
-    </w:p>
-    <w:p>
-      <w:pPr>
-        <w:rPr>
-          <w:rFonts w:ascii="Times New Roman" w:hAnsi="Times New Roman" w:cs="Times New Roman"/>
-        </w:rPr>
-      </w:pPr>
-    </w:p>
-    <w:p>
-      <w:pPr>
-        <w:rPr>
-          <w:rFonts w:ascii="Times New Roman" w:hAnsi="Times New Roman" w:cs="Times New Roman"/>
-        </w:rPr>
-      </w:pPr>
-    </w:p>
-    <w:p>
-      <w:pPr>
-        <w:rPr>
-          <w:rFonts w:ascii="Times New Roman" w:hAnsi="Times New Roman" w:cs="Times New Roman"/>
-        </w:rPr>
-      </w:pPr>
-    </w:p>
-    <w:p>
-      <w:pPr>
-        <w:rPr>
-          <w:rFonts w:ascii="Times New Roman" w:hAnsi="Times New Roman" w:cs="Times New Roman"/>
-        </w:rPr>
-      </w:pPr>
-    </w:p>
-    <w:p>
-      <w:pPr>
-        <w:rPr>
-          <w:rFonts w:ascii="Times New Roman" w:hAnsi="Times New Roman" w:cs="Times New Roman"/>
-        </w:rPr>
-      </w:pPr>
-    </w:p>
-    <w:p>
-      <w:pPr>
-        <w:rPr>
-          <w:rFonts w:ascii="Times New Roman" w:hAnsi="Times New Roman" w:cs="Times New Roman"/>
-        </w:rPr>
-      </w:pPr>
-    </w:p>
-    <w:p>
-      <w:pPr>
-        <w:rPr>
-          <w:rFonts w:ascii="Times New Roman" w:hAnsi="Times New Roman" w:cs="Times New Roman"/>
-        </w:rPr>
-      </w:pPr>
-    </w:p>
-    <w:p>
-      <w:pPr>
-        <w:rPr>
-          <w:rFonts w:ascii="Times New Roman" w:hAnsi="Times New Roman" w:cs="Times New Roman"/>
-        </w:rPr>
-      </w:pPr>
-    </w:p>
-    <w:p>
-      <w:pPr>
-        <w:rPr>
-          <w:rFonts w:ascii="Times New Roman" w:hAnsi="Times New Roman" w:cs="Times New Roman"/>
-        </w:rPr>
-      </w:pPr>
-    </w:p>
-    <w:p>
-      <w:pPr>
-        <w:rPr>
-          <w:rFonts w:ascii="Times New Roman" w:hAnsi="Times New Roman" w:cs="Times New Roman"/>
-        </w:rPr>
-      </w:pPr>
-    </w:p>
-    <w:p>
-      <w:pPr>
-        <w:rPr>
-          <w:rFonts w:ascii="Times New Roman" w:hAnsi="Times New Roman" w:cs="Times New Roman"/>
-        </w:rPr>
-      </w:pPr>
-    </w:p>
-    <w:p>
-      <w:pPr>
-        <w:rPr>
-          <w:rFonts w:ascii="Times New Roman" w:hAnsi="Times New Roman" w:cs="Times New Roman"/>
-        </w:rPr>
-      </w:pPr>
-    </w:p>
-    <w:p>
-      <w:pPr>
-        <w:rPr>
-          <w:rFonts w:ascii="Times New Roman" w:hAnsi="Times New Roman" w:cs="Times New Roman"/>
-        </w:rPr>
-      </w:pPr>
+      <w:r>
+        <w:rPr>
+          <w:rFonts w:ascii="Times New Roman" w:hAnsi="Times New Roman" w:cs="Times New Roman"/>
+        </w:rPr>
+        <w:br w:type="page"/>
+      </w:r>
     </w:p>
     <w:p>
       <w:pPr>
@@ -3188,7 +3249,7 @@
           <w:b/>
         </w:rPr>
       </w:pPr>
-      <w:bookmarkStart w:id="1" w:name="_Toc468455276"/>
+      <w:bookmarkStart w:id="0" w:name="_Toc492979271"/>
       <w:r>
         <w:rPr>
           <w:rFonts w:ascii="Times New Roman" w:hAnsi="Times New Roman" w:cs="Times New Roman"/>
@@ -3196,7 +3257,7 @@
         </w:rPr>
         <w:t>Introduction</w:t>
       </w:r>
-      <w:bookmarkEnd w:id="1"/>
+      <w:bookmarkEnd w:id="0"/>
     </w:p>
     <w:p>
       <w:pPr>
@@ -3251,8 +3312,8 @@
           <w:b/>
         </w:rPr>
       </w:pPr>
-      <w:bookmarkStart w:id="2" w:name="_Toc468357568"/>
-      <w:bookmarkStart w:id="3" w:name="_Toc468455277"/>
+      <w:bookmarkStart w:id="1" w:name="_Toc468357568"/>
+      <w:bookmarkStart w:id="2" w:name="_Toc492979272"/>
       <w:r>
         <w:rPr>
           <w:rFonts w:ascii="Times New Roman" w:hAnsi="Times New Roman" w:cs="Times New Roman"/>
@@ -3260,8 +3321,8 @@
         </w:rPr>
         <w:t>Pre-Requisite</w:t>
       </w:r>
+      <w:bookmarkEnd w:id="1"/>
       <w:bookmarkEnd w:id="2"/>
-      <w:bookmarkEnd w:id="3"/>
     </w:p>
     <w:p>
       <w:pPr>
@@ -3292,7 +3353,7 @@
           <w:rFonts w:ascii="Times New Roman" w:hAnsi="Times New Roman" w:cs="Times New Roman"/>
         </w:rPr>
       </w:pPr>
-      <w:bookmarkStart w:id="4" w:name="_Toc462388287"/>
+      <w:bookmarkStart w:id="3" w:name="_Toc462388287"/>
       <w:r>
         <w:rPr>
           <w:rFonts w:ascii="Times New Roman" w:hAnsi="Times New Roman" w:cs="Times New Roman"/>
@@ -3310,7 +3371,7 @@
           <w:szCs w:val="24"/>
         </w:rPr>
       </w:pPr>
-      <w:bookmarkStart w:id="5" w:name="_Toc468455278"/>
+      <w:bookmarkStart w:id="4" w:name="_Toc492979273"/>
       <w:r>
         <w:rPr>
           <w:rFonts w:ascii="Times New Roman" w:hAnsi="Times New Roman" w:cs="Times New Roman"/>
@@ -3325,8 +3386,8 @@
         </w:rPr>
         <w:t>epository</w:t>
       </w:r>
+      <w:bookmarkEnd w:id="3"/>
       <w:bookmarkEnd w:id="4"/>
-      <w:bookmarkEnd w:id="5"/>
     </w:p>
     <w:p>
       <w:pPr>
@@ -3466,13 +3527,6 @@
           <w:color w:val="000000"/>
         </w:rPr>
         <w:br/>
-      </w:r>
-      <w:r>
-        <w:rPr>
-          <w:rFonts w:ascii="Times New Roman" w:hAnsi="Times New Roman" w:cs="Times New Roman"/>
-          <w:color w:val="000000"/>
-        </w:rPr>
-        <w:lastRenderedPageBreak/>
         <w:t xml:space="preserve">        maven {</w:t>
       </w:r>
       <w:r>
@@ -3564,7 +3618,7 @@
           <w:b/>
         </w:rPr>
       </w:pPr>
-      <w:bookmarkStart w:id="6" w:name="_Toc468455279"/>
+      <w:bookmarkStart w:id="5" w:name="_Toc492979274"/>
       <w:r>
         <w:rPr>
           <w:rFonts w:ascii="Times New Roman" w:hAnsi="Times New Roman" w:cs="Times New Roman"/>
@@ -3572,7 +3626,7 @@
         </w:rPr>
         <w:t>Library Integration</w:t>
       </w:r>
-      <w:bookmarkEnd w:id="6"/>
+      <w:bookmarkEnd w:id="5"/>
     </w:p>
     <w:p>
       <w:pPr>
@@ -3679,7 +3733,7 @@
           <w:u w:val="none"/>
         </w:rPr>
       </w:pPr>
-      <w:bookmarkStart w:id="7" w:name="_Toc468455280"/>
+      <w:bookmarkStart w:id="6" w:name="_Toc492979275"/>
       <w:r>
         <w:rPr>
           <w:rStyle w:val="Hyperlink"/>
@@ -3689,7 +3743,7 @@
         </w:rPr>
         <w:t>Configuration</w:t>
       </w:r>
-      <w:bookmarkEnd w:id="7"/>
+      <w:bookmarkEnd w:id="6"/>
     </w:p>
     <w:p>
       <w:pPr>
@@ -3757,6 +3811,7 @@
           <w:noProof/>
           <w:szCs w:val="24"/>
         </w:rPr>
+        <w:lastRenderedPageBreak/>
         <w:t>ADBMobileConfig.json</w:t>
       </w:r>
     </w:p>
@@ -3782,7 +3837,21 @@
           <w:rFonts w:ascii="Times New Roman" w:hAnsi="Times New Roman" w:cs="Times New Roman"/>
           <w:szCs w:val="24"/>
         </w:rPr>
-        <w:t>In AppConfig.json, “propositionID” has to be placed in the “IAP” o</w:t>
+        <w:t xml:space="preserve">In AppConfig.json, “propositionID” </w:t>
+      </w:r>
+      <w:r>
+        <w:rPr>
+          <w:rFonts w:ascii="Times New Roman" w:hAnsi="Times New Roman" w:cs="Times New Roman"/>
+          <w:szCs w:val="24"/>
+        </w:rPr>
+        <w:t>must</w:t>
+      </w:r>
+      <w:r>
+        <w:rPr>
+          <w:rFonts w:ascii="Times New Roman" w:hAnsi="Times New Roman" w:cs="Times New Roman"/>
+          <w:szCs w:val="24"/>
+        </w:rPr>
+        <w:t xml:space="preserve"> be placed in the “IAP” o</w:t>
       </w:r>
       <w:r>
         <w:rPr>
@@ -3876,7 +3945,7 @@
           <w:u w:val="none"/>
         </w:rPr>
       </w:pPr>
-      <w:bookmarkStart w:id="8" w:name="_Toc468455281"/>
+      <w:bookmarkStart w:id="7" w:name="_Toc492979276"/>
       <w:r>
         <w:rPr>
           <w:rStyle w:val="Hyperlink"/>
@@ -3886,7 +3955,7 @@
         </w:rPr>
         <w:t>Dependencies</w:t>
       </w:r>
-      <w:bookmarkEnd w:id="8"/>
+      <w:bookmarkEnd w:id="7"/>
     </w:p>
     <w:p>
       <w:pPr>
@@ -3955,7 +4024,7 @@
           <w:lang w:val="en-GB"/>
         </w:rPr>
       </w:pPr>
-      <w:bookmarkStart w:id="9" w:name="_Toc468455282"/>
+      <w:bookmarkStart w:id="8" w:name="_Toc492979277"/>
       <w:r>
         <w:rPr>
           <w:rFonts w:ascii="Times New Roman" w:hAnsi="Times New Roman" w:cs="Times New Roman"/>
@@ -3964,7 +4033,7 @@
         </w:rPr>
         <w:t>Initialization</w:t>
       </w:r>
-      <w:bookmarkEnd w:id="9"/>
+      <w:bookmarkEnd w:id="8"/>
     </w:p>
     <w:p>
       <w:pPr>
@@ -4441,7 +4510,6 @@
           <w:color w:val="000000"/>
           <w:highlight w:val="darkGray"/>
         </w:rPr>
-        <w:lastRenderedPageBreak/>
         <w:t>mIapInterface.init(</w:t>
       </w:r>
       <w:r>
@@ -4489,7 +4557,7 @@
           <w:b/>
         </w:rPr>
       </w:pPr>
-      <w:bookmarkStart w:id="10" w:name="_Toc468455283"/>
+      <w:bookmarkStart w:id="9" w:name="_Toc492979278"/>
       <w:r>
         <w:rPr>
           <w:rFonts w:ascii="Times New Roman" w:hAnsi="Times New Roman" w:cs="Times New Roman"/>
@@ -4497,36 +4565,36 @@
         </w:rPr>
         <w:t>IAPLaunchInput</w:t>
       </w:r>
+      <w:bookmarkEnd w:id="9"/>
+    </w:p>
+    <w:p>
+      <w:pPr>
+        <w:rPr>
+          <w:rFonts w:ascii="Times New Roman" w:hAnsi="Times New Roman" w:cs="Times New Roman"/>
+        </w:rPr>
+      </w:pPr>
+      <w:r>
+        <w:rPr>
+          <w:rFonts w:ascii="Times New Roman" w:hAnsi="Times New Roman" w:cs="Times New Roman"/>
+        </w:rPr>
+        <w:t>This class provides the interface to set the input for the landing screen. Also it has the getter and setter method for the IAPListener. This class contains the enum which represents landing screen which vertical uses to launch the IAP.</w:t>
+      </w:r>
+    </w:p>
+    <w:p>
+      <w:pPr>
+        <w:pStyle w:val="Heading3"/>
+        <w:rPr>
+          <w:rFonts w:ascii="Times New Roman" w:hAnsi="Times New Roman" w:cs="Times New Roman"/>
+        </w:rPr>
+      </w:pPr>
+      <w:bookmarkStart w:id="10" w:name="_Toc492979279"/>
+      <w:r>
+        <w:rPr>
+          <w:rFonts w:ascii="Times New Roman" w:hAnsi="Times New Roman" w:cs="Times New Roman"/>
+        </w:rPr>
+        <w:t>Instantiation</w:t>
+      </w:r>
       <w:bookmarkEnd w:id="10"/>
-    </w:p>
-    <w:p>
-      <w:pPr>
-        <w:rPr>
-          <w:rFonts w:ascii="Times New Roman" w:hAnsi="Times New Roman" w:cs="Times New Roman"/>
-        </w:rPr>
-      </w:pPr>
-      <w:r>
-        <w:rPr>
-          <w:rFonts w:ascii="Times New Roman" w:hAnsi="Times New Roman" w:cs="Times New Roman"/>
-        </w:rPr>
-        <w:t>This class provides the interface to set the input for the landing screen. Also it has the getter and setter method for the IAPListener. This class contains the enum which represents landing screen which vertical uses to launch the IAP.</w:t>
-      </w:r>
-    </w:p>
-    <w:p>
-      <w:pPr>
-        <w:pStyle w:val="Heading3"/>
-        <w:rPr>
-          <w:rFonts w:ascii="Times New Roman" w:hAnsi="Times New Roman" w:cs="Times New Roman"/>
-        </w:rPr>
-      </w:pPr>
-      <w:bookmarkStart w:id="11" w:name="_Toc468455284"/>
-      <w:r>
-        <w:rPr>
-          <w:rFonts w:ascii="Times New Roman" w:hAnsi="Times New Roman" w:cs="Times New Roman"/>
-        </w:rPr>
-        <w:t>Instantiation</w:t>
-      </w:r>
-      <w:bookmarkEnd w:id="11"/>
     </w:p>
     <w:p>
       <w:pPr>
@@ -4588,7 +4656,7 @@
           <w:rFonts w:ascii="Times New Roman" w:hAnsi="Times New Roman" w:cs="Times New Roman"/>
         </w:rPr>
       </w:pPr>
-      <w:bookmarkStart w:id="12" w:name="_Toc468455285"/>
+      <w:bookmarkStart w:id="11" w:name="_Toc492979280"/>
       <w:r>
         <w:rPr>
           <w:rFonts w:ascii="Times New Roman" w:hAnsi="Times New Roman" w:cs="Times New Roman"/>
@@ -4601,670 +4669,798 @@
         </w:rPr>
         <w:t xml:space="preserve"> Input</w:t>
       </w:r>
+      <w:bookmarkEnd w:id="11"/>
+    </w:p>
+    <w:p>
+      <w:pPr>
+        <w:rPr>
+          <w:rFonts w:ascii="Times New Roman" w:hAnsi="Times New Roman" w:cs="Times New Roman"/>
+        </w:rPr>
+      </w:pPr>
+      <w:r>
+        <w:rPr>
+          <w:rFonts w:ascii="Times New Roman" w:hAnsi="Times New Roman" w:cs="Times New Roman"/>
+          <w:highlight w:val="darkGray"/>
+        </w:rPr>
+        <w:t>setIAPFlow(int landingView, IAPFlowInput iapFlowInput)</w:t>
+      </w:r>
+      <w:r>
+        <w:rPr>
+          <w:rFonts w:ascii="Times New Roman" w:hAnsi="Times New Roman" w:cs="Times New Roman"/>
+        </w:rPr>
+        <w:t xml:space="preserve"> </w:t>
+      </w:r>
+    </w:p>
+    <w:p>
+      <w:pPr>
+        <w:rPr>
+          <w:rFonts w:ascii="Times New Roman" w:hAnsi="Times New Roman" w:cs="Times New Roman"/>
+        </w:rPr>
+      </w:pPr>
+      <w:r>
+        <w:rPr>
+          <w:rFonts w:ascii="Times New Roman" w:hAnsi="Times New Roman" w:cs="Times New Roman"/>
+          <w:highlight w:val="darkGray"/>
+        </w:rPr>
+        <w:t>setIAPFlow(int landingView, IAPFlowInput iapFlowInput</w:t>
+      </w:r>
+      <w:r>
+        <w:rPr>
+          <w:rFonts w:ascii="Times New Roman" w:hAnsi="Times New Roman" w:cs="Times New Roman"/>
+          <w:highlight w:val="darkGray"/>
+        </w:rPr>
+        <w:t>, ArrayList&lt;String&gt;</w:t>
+      </w:r>
+      <w:r>
+        <w:rPr>
+          <w:rFonts w:ascii="Times New Roman" w:hAnsi="Times New Roman" w:cs="Times New Roman"/>
+          <w:highlight w:val="darkGray"/>
+        </w:rPr>
+        <w:t xml:space="preserve"> iapIgnored</w:t>
+      </w:r>
+      <w:r>
+        <w:rPr>
+          <w:rFonts w:ascii="Times New Roman" w:hAnsi="Times New Roman" w:cs="Times New Roman"/>
+          <w:highlight w:val="darkGray"/>
+        </w:rPr>
+        <w:t>Retailers</w:t>
+      </w:r>
+      <w:r>
+        <w:rPr>
+          <w:rFonts w:ascii="Times New Roman" w:hAnsi="Times New Roman" w:cs="Times New Roman"/>
+          <w:highlight w:val="darkGray"/>
+        </w:rPr>
+        <w:t>List</w:t>
+      </w:r>
+      <w:r>
+        <w:rPr>
+          <w:rFonts w:ascii="Times New Roman" w:hAnsi="Times New Roman" w:cs="Times New Roman"/>
+          <w:highlight w:val="darkGray"/>
+        </w:rPr>
+        <w:t>)</w:t>
+      </w:r>
+      <w:r>
+        <w:rPr>
+          <w:rFonts w:ascii="Times New Roman" w:hAnsi="Times New Roman" w:cs="Times New Roman"/>
+        </w:rPr>
+        <w:t xml:space="preserve"> </w:t>
+      </w:r>
+    </w:p>
+    <w:p>
+      <w:pPr>
+        <w:rPr>
+          <w:rFonts w:ascii="Times New Roman" w:hAnsi="Times New Roman" w:cs="Times New Roman"/>
+          <w:b/>
+        </w:rPr>
+      </w:pPr>
+      <w:r>
+        <w:rPr>
+          <w:rFonts w:ascii="Times New Roman" w:hAnsi="Times New Roman" w:cs="Times New Roman"/>
+          <w:b/>
+        </w:rPr>
+        <w:t xml:space="preserve">ex: </w:t>
+      </w:r>
+    </w:p>
+    <w:p>
+      <w:pPr>
+        <w:rPr>
+          <w:rFonts w:ascii="Times New Roman" w:hAnsi="Times New Roman" w:cs="Times New Roman"/>
+          <w:highlight w:val="darkGray"/>
+        </w:rPr>
+      </w:pPr>
+      <w:r>
+        <w:rPr>
+          <w:rFonts w:ascii="Times New Roman" w:hAnsi="Times New Roman" w:cs="Times New Roman"/>
+          <w:highlight w:val="darkGray"/>
+        </w:rPr>
+        <w:t>IAPFlowInput input = new IAPFlowInput(“HX8071/10”);</w:t>
+      </w:r>
+    </w:p>
+    <w:p>
+      <w:pPr>
+        <w:rPr>
+          <w:rFonts w:ascii="Times New Roman" w:hAnsi="Times New Roman" w:cs="Times New Roman"/>
+        </w:rPr>
+      </w:pPr>
+      <w:r>
+        <w:rPr>
+          <w:rFonts w:ascii="Times New Roman" w:hAnsi="Times New Roman" w:cs="Times New Roman"/>
+          <w:highlight w:val="darkGray"/>
+        </w:rPr>
+        <w:t>mIAPLaunchInput</w:t>
+      </w:r>
+      <w:r>
+        <w:rPr>
+          <w:rFonts w:ascii="Times New Roman" w:hAnsi="Times New Roman" w:cs="Times New Roman"/>
+          <w:highlight w:val="darkGray"/>
+        </w:rPr>
+        <w:t>.</w:t>
+      </w:r>
+      <w:r>
+        <w:rPr>
+          <w:rFonts w:ascii="Times New Roman" w:hAnsi="Times New Roman" w:cs="Times New Roman"/>
+          <w:highlight w:val="darkGray"/>
+        </w:rPr>
+        <w:t>setIAPFlow(</w:t>
+      </w:r>
+      <w:r>
+        <w:rPr>
+          <w:rFonts w:ascii="Times New Roman" w:hAnsi="Times New Roman" w:cs="Times New Roman"/>
+          <w:highlight w:val="darkGray"/>
+        </w:rPr>
+        <w:t>IAPLaunchInput.IAPFlows.IAP_PRODUCT_CATALOG_VIEW, input</w:t>
+      </w:r>
+      <w:r>
+        <w:rPr>
+          <w:rFonts w:ascii="Times New Roman" w:hAnsi="Times New Roman" w:cs="Times New Roman"/>
+          <w:highlight w:val="darkGray"/>
+        </w:rPr>
+        <w:t>)</w:t>
+      </w:r>
+    </w:p>
+    <w:p>
+      <w:pPr>
+        <w:pStyle w:val="Heading3"/>
+        <w:rPr>
+          <w:rFonts w:ascii="Times New Roman" w:hAnsi="Times New Roman" w:cs="Times New Roman"/>
+        </w:rPr>
+      </w:pPr>
+      <w:bookmarkStart w:id="12" w:name="_Toc492979281"/>
+      <w:r>
+        <w:rPr>
+          <w:rFonts w:ascii="Times New Roman" w:hAnsi="Times New Roman" w:cs="Times New Roman"/>
+        </w:rPr>
+        <w:t>Getter and setter</w:t>
+      </w:r>
       <w:bookmarkEnd w:id="12"/>
     </w:p>
     <w:p>
       <w:pPr>
         <w:rPr>
           <w:rFonts w:ascii="Times New Roman" w:hAnsi="Times New Roman" w:cs="Times New Roman"/>
-        </w:rPr>
-      </w:pPr>
-      <w:r>
-        <w:rPr>
-          <w:rFonts w:ascii="Times New Roman" w:hAnsi="Times New Roman" w:cs="Times New Roman"/>
-          <w:highlight w:val="darkGray"/>
-        </w:rPr>
-        <w:t>setIAPFlow(int landingView, IAPFlowInput iapFlowInput)</w:t>
-      </w:r>
-      <w:r>
-        <w:rPr>
-          <w:rFonts w:ascii="Times New Roman" w:hAnsi="Times New Roman" w:cs="Times New Roman"/>
+          <w:highlight w:val="darkGray"/>
+        </w:rPr>
+      </w:pPr>
+      <w:r>
+        <w:rPr>
+          <w:rFonts w:ascii="Times New Roman" w:hAnsi="Times New Roman" w:cs="Times New Roman"/>
+          <w:highlight w:val="darkGray"/>
+        </w:rPr>
+        <w:t>IAPListener getIapListener()</w:t>
+      </w:r>
+    </w:p>
+    <w:p>
+      <w:pPr>
+        <w:rPr>
+          <w:rFonts w:ascii="Times New Roman" w:hAnsi="Times New Roman" w:cs="Times New Roman"/>
+        </w:rPr>
+      </w:pPr>
+      <w:r>
+        <w:rPr>
+          <w:rFonts w:ascii="Times New Roman" w:hAnsi="Times New Roman" w:cs="Times New Roman"/>
+          <w:highlight w:val="darkGray"/>
+        </w:rPr>
+        <w:lastRenderedPageBreak/>
+        <w:t>setIapListener(IAPListener iapListener)</w:t>
+      </w:r>
+    </w:p>
+    <w:p>
+      <w:pPr>
+        <w:pStyle w:val="Heading3"/>
+        <w:rPr>
+          <w:rFonts w:ascii="Times New Roman" w:hAnsi="Times New Roman" w:cs="Times New Roman"/>
+        </w:rPr>
+      </w:pPr>
+      <w:bookmarkStart w:id="13" w:name="_Toc492979282"/>
+      <w:r>
+        <w:rPr>
+          <w:rFonts w:ascii="Times New Roman" w:hAnsi="Times New Roman" w:cs="Times New Roman"/>
+        </w:rPr>
+        <w:t>IAPFlows</w:t>
+      </w:r>
+      <w:bookmarkEnd w:id="13"/>
+    </w:p>
+    <w:p>
+      <w:pPr>
+        <w:rPr>
+          <w:rFonts w:ascii="Times New Roman" w:hAnsi="Times New Roman" w:cs="Times New Roman"/>
+        </w:rPr>
+      </w:pPr>
+      <w:r>
+        <w:rPr>
+          <w:rFonts w:ascii="Times New Roman" w:hAnsi="Times New Roman" w:cs="Times New Roman"/>
+        </w:rPr>
+        <w:t>Below are the types of landing views:</w:t>
+      </w:r>
+    </w:p>
+    <w:p>
+      <w:pPr>
+        <w:rPr>
+          <w:rFonts w:ascii="Times New Roman" w:hAnsi="Times New Roman" w:cs="Times New Roman"/>
+          <w:highlight w:val="darkGray"/>
+        </w:rPr>
+      </w:pPr>
+      <w:r>
+        <w:rPr>
+          <w:rFonts w:ascii="Times New Roman" w:hAnsi="Times New Roman" w:cs="Times New Roman"/>
+          <w:highlight w:val="darkGray"/>
+        </w:rPr>
+        <w:t>public interface IAPFlows {</w:t>
+      </w:r>
+    </w:p>
+    <w:p>
+      <w:pPr>
+        <w:rPr>
+          <w:rFonts w:ascii="Times New Roman" w:hAnsi="Times New Roman" w:cs="Times New Roman"/>
+          <w:highlight w:val="darkGray"/>
+        </w:rPr>
+      </w:pPr>
+      <w:r>
+        <w:rPr>
+          <w:rFonts w:ascii="Times New Roman" w:hAnsi="Times New Roman" w:cs="Times New Roman"/>
+          <w:highlight w:val="darkGray"/>
+        </w:rPr>
+        <w:t xml:space="preserve">        int IAP_PRODUCT_CATALOG_VIEW = 0;</w:t>
+      </w:r>
+      <w:r>
+        <w:rPr>
+          <w:rFonts w:ascii="Times New Roman" w:hAnsi="Times New Roman" w:cs="Times New Roman"/>
+          <w:highlight w:val="darkGray"/>
         </w:rPr>
         <w:t xml:space="preserve"> </w:t>
       </w:r>
-    </w:p>
-    <w:p>
-      <w:pPr>
+      <w:r>
+        <w:rPr>
+          <w:rFonts w:ascii="Times New Roman" w:hAnsi="Times New Roman" w:cs="Times New Roman"/>
+        </w:rPr>
+        <w:t xml:space="preserve"> </w:t>
+      </w:r>
+      <w:r>
+        <w:rPr>
+          <w:rFonts w:ascii="Times New Roman" w:hAnsi="Times New Roman" w:cs="Times New Roman"/>
+        </w:rPr>
+        <w:t>// Navigate the user to the product catalog page</w:t>
+      </w:r>
+    </w:p>
+    <w:p>
+      <w:pPr>
+        <w:rPr>
+          <w:rFonts w:ascii="Times New Roman" w:hAnsi="Times New Roman" w:cs="Times New Roman"/>
+          <w:highlight w:val="darkGray"/>
+        </w:rPr>
+      </w:pPr>
+      <w:r>
+        <w:rPr>
+          <w:rFonts w:ascii="Times New Roman" w:hAnsi="Times New Roman" w:cs="Times New Roman"/>
+          <w:highlight w:val="darkGray"/>
+        </w:rPr>
+        <w:t xml:space="preserve">        int IAP_SHOPPING_CART_VIEW = 1;</w:t>
+      </w:r>
+      <w:r>
+        <w:rPr>
+          <w:rFonts w:ascii="Times New Roman" w:hAnsi="Times New Roman" w:cs="Times New Roman"/>
+          <w:highlight w:val="darkGray"/>
+        </w:rPr>
+        <w:t xml:space="preserve"> </w:t>
+      </w:r>
+      <w:r>
+        <w:rPr>
+          <w:rFonts w:ascii="Times New Roman" w:hAnsi="Times New Roman" w:cs="Times New Roman"/>
+        </w:rPr>
+        <w:t xml:space="preserve"> </w:t>
+      </w:r>
+      <w:r>
+        <w:rPr>
+          <w:rFonts w:ascii="Times New Roman" w:hAnsi="Times New Roman" w:cs="Times New Roman"/>
+        </w:rPr>
+        <w:t>// Navigate the user to the shopping cart page</w:t>
+      </w:r>
+    </w:p>
+    <w:p>
+      <w:pPr>
+        <w:rPr>
+          <w:rFonts w:ascii="Times New Roman" w:hAnsi="Times New Roman" w:cs="Times New Roman"/>
+          <w:highlight w:val="darkGray"/>
+        </w:rPr>
+      </w:pPr>
+      <w:r>
+        <w:rPr>
+          <w:rFonts w:ascii="Times New Roman" w:hAnsi="Times New Roman" w:cs="Times New Roman"/>
+          <w:highlight w:val="darkGray"/>
+        </w:rPr>
+        <w:t xml:space="preserve">        in</w:t>
+      </w:r>
+      <w:r>
+        <w:rPr>
+          <w:rFonts w:ascii="Times New Roman" w:hAnsi="Times New Roman" w:cs="Times New Roman"/>
+          <w:highlight w:val="darkGray"/>
+        </w:rPr>
+        <w:t>t IAP_PURCHASE_HISTORY_VIEW = 2 ;</w:t>
+      </w:r>
+      <w:r>
+        <w:rPr>
+          <w:rFonts w:ascii="Times New Roman" w:hAnsi="Times New Roman" w:cs="Times New Roman"/>
+        </w:rPr>
+        <w:t xml:space="preserve"> </w:t>
+      </w:r>
+      <w:r>
+        <w:rPr>
+          <w:rFonts w:ascii="Times New Roman" w:hAnsi="Times New Roman" w:cs="Times New Roman"/>
+        </w:rPr>
+        <w:t>// Navigate the user to the purchase history page</w:t>
+      </w:r>
+    </w:p>
+    <w:p>
+      <w:pPr>
+        <w:rPr>
+          <w:rFonts w:ascii="Times New Roman" w:hAnsi="Times New Roman" w:cs="Times New Roman"/>
+          <w:highlight w:val="darkGray"/>
+        </w:rPr>
+      </w:pPr>
+      <w:r>
+        <w:rPr>
+          <w:rFonts w:ascii="Times New Roman" w:hAnsi="Times New Roman" w:cs="Times New Roman"/>
+          <w:highlight w:val="darkGray"/>
+        </w:rPr>
+        <w:t xml:space="preserve">        </w:t>
+      </w:r>
+      <w:r>
+        <w:rPr>
+          <w:rFonts w:ascii="Times New Roman" w:hAnsi="Times New Roman" w:cs="Times New Roman"/>
+          <w:highlight w:val="darkGray"/>
+        </w:rPr>
+        <w:t>int IAP_PRODUCT_DETAIL_VIEW = 3;</w:t>
+      </w:r>
+      <w:r>
+        <w:rPr>
+          <w:rFonts w:ascii="Times New Roman" w:hAnsi="Times New Roman" w:cs="Times New Roman"/>
+        </w:rPr>
+        <w:t xml:space="preserve"> </w:t>
+      </w:r>
+      <w:r>
+        <w:rPr>
+          <w:rFonts w:ascii="Times New Roman" w:hAnsi="Times New Roman" w:cs="Times New Roman"/>
+        </w:rPr>
+        <w:t>// Navigate the user to the product detail page</w:t>
+      </w:r>
+    </w:p>
+    <w:p>
+      <w:pPr>
+        <w:rPr>
+          <w:rFonts w:ascii="Times New Roman" w:hAnsi="Times New Roman" w:cs="Times New Roman"/>
+          <w:highlight w:val="darkGray"/>
+        </w:rPr>
+      </w:pPr>
+      <w:r>
+        <w:rPr>
+          <w:rFonts w:ascii="Times New Roman" w:hAnsi="Times New Roman" w:cs="Times New Roman"/>
+          <w:highlight w:val="darkGray"/>
+        </w:rPr>
+        <w:t xml:space="preserve">        int IAP_BUY_DIRECT_VIEW = 4;</w:t>
+      </w:r>
+      <w:r>
+        <w:rPr>
+          <w:rFonts w:ascii="Times New Roman" w:hAnsi="Times New Roman" w:cs="Times New Roman"/>
+        </w:rPr>
+        <w:t xml:space="preserve"> </w:t>
+      </w:r>
+      <w:r>
+        <w:rPr>
+          <w:rFonts w:ascii="Times New Roman" w:hAnsi="Times New Roman" w:cs="Times New Roman"/>
+        </w:rPr>
+        <w:t>// Navigate the user to the order summary page</w:t>
+      </w:r>
+    </w:p>
+    <w:p>
+      <w:pPr>
+        <w:rPr>
+          <w:rFonts w:ascii="Times New Roman" w:hAnsi="Times New Roman" w:cs="Times New Roman"/>
+        </w:rPr>
+      </w:pPr>
+      <w:r>
+        <w:rPr>
+          <w:rFonts w:ascii="Times New Roman" w:hAnsi="Times New Roman" w:cs="Times New Roman"/>
+          <w:highlight w:val="darkGray"/>
+        </w:rPr>
+        <w:t xml:space="preserve">    }</w:t>
+      </w:r>
+    </w:p>
+    <w:p>
+      <w:pPr>
+        <w:pStyle w:val="Heading3"/>
+        <w:rPr>
+          <w:rFonts w:ascii="Times New Roman" w:hAnsi="Times New Roman" w:cs="Times New Roman"/>
+        </w:rPr>
+      </w:pPr>
+      <w:bookmarkStart w:id="14" w:name="_Toc492979283"/>
+      <w:r>
+        <w:rPr>
+          <w:rFonts w:ascii="Times New Roman" w:hAnsi="Times New Roman" w:cs="Times New Roman"/>
+        </w:rPr>
+        <w:t>IAPFlowInput</w:t>
+      </w:r>
+      <w:bookmarkEnd w:id="14"/>
+    </w:p>
+    <w:p>
+      <w:pPr>
+        <w:rPr>
+          <w:rFonts w:ascii="Times New Roman" w:hAnsi="Times New Roman" w:cs="Times New Roman"/>
+        </w:rPr>
+      </w:pPr>
+      <w:r>
+        <w:rPr>
+          <w:rFonts w:ascii="Times New Roman" w:hAnsi="Times New Roman" w:cs="Times New Roman"/>
+        </w:rPr>
+        <w:t>This class takes the input for the landing view via constructor</w:t>
+      </w:r>
+      <w:r>
+        <w:rPr>
+          <w:rFonts w:ascii="Times New Roman" w:hAnsi="Times New Roman" w:cs="Times New Roman"/>
+        </w:rPr>
+        <w:t xml:space="preserve"> </w:t>
+      </w:r>
+      <w:r>
+        <w:rPr>
+          <w:rFonts w:ascii="Times New Roman" w:hAnsi="Times New Roman" w:cs="Times New Roman"/>
+        </w:rPr>
+        <w:t>and provides the getter to retrieve the input.</w:t>
+      </w:r>
+    </w:p>
+    <w:p>
+      <w:pPr>
+        <w:rPr>
+          <w:rFonts w:ascii="Times New Roman" w:hAnsi="Times New Roman" w:cs="Times New Roman"/>
+        </w:rPr>
+      </w:pPr>
+      <w:r>
+        <w:rPr>
+          <w:rFonts w:ascii="Times New Roman" w:hAnsi="Times New Roman" w:cs="Times New Roman"/>
+        </w:rPr>
+        <w:t>Con</w:t>
+      </w:r>
+      <w:r>
+        <w:rPr>
+          <w:rFonts w:ascii="Times New Roman" w:hAnsi="Times New Roman" w:cs="Times New Roman"/>
+        </w:rPr>
+        <w:t>s</w:t>
+      </w:r>
+      <w:r>
+        <w:rPr>
+          <w:rFonts w:ascii="Times New Roman" w:hAnsi="Times New Roman" w:cs="Times New Roman"/>
+        </w:rPr>
+        <w:t>tructor</w:t>
+      </w:r>
+      <w:r>
+        <w:rPr>
+          <w:rFonts w:ascii="Times New Roman" w:hAnsi="Times New Roman" w:cs="Times New Roman"/>
+        </w:rPr>
+        <w:t>s</w:t>
+      </w:r>
+      <w:r>
+        <w:rPr>
+          <w:rFonts w:ascii="Times New Roman" w:hAnsi="Times New Roman" w:cs="Times New Roman"/>
+        </w:rPr>
+        <w:t>:</w:t>
+      </w:r>
+    </w:p>
+    <w:p>
+      <w:pPr>
+        <w:rPr>
+          <w:rFonts w:ascii="Times New Roman" w:hAnsi="Times New Roman" w:cs="Times New Roman"/>
+          <w:highlight w:val="darkGray"/>
+        </w:rPr>
+      </w:pPr>
+      <w:r>
+        <w:rPr>
+          <w:rFonts w:ascii="Times New Roman" w:hAnsi="Times New Roman" w:cs="Times New Roman"/>
+          <w:highlight w:val="darkGray"/>
+        </w:rPr>
+        <w:t>IAPFlowInput(String productCTN)</w:t>
+      </w:r>
+    </w:p>
+    <w:p>
+      <w:pPr>
+        <w:rPr>
+          <w:rFonts w:ascii="Times New Roman" w:hAnsi="Times New Roman" w:cs="Times New Roman"/>
+        </w:rPr>
+      </w:pPr>
+      <w:r>
+        <w:rPr>
+          <w:rFonts w:ascii="Times New Roman" w:hAnsi="Times New Roman" w:cs="Times New Roman"/>
+          <w:highlight w:val="darkGray"/>
+        </w:rPr>
+        <w:t>IAPFlowInput(ArrayList&lt;String&gt; prductCTNs)</w:t>
+      </w:r>
+      <w:r>
+        <w:rPr>
+          <w:rFonts w:ascii="Times New Roman" w:hAnsi="Times New Roman" w:cs="Times New Roman"/>
+        </w:rPr>
+        <w:t xml:space="preserve"> </w:t>
+      </w:r>
+    </w:p>
+    <w:p>
+      <w:pPr>
+        <w:rPr>
+          <w:rFonts w:ascii="Times New Roman" w:hAnsi="Times New Roman" w:cs="Times New Roman"/>
+        </w:rPr>
+      </w:pPr>
+      <w:r>
+        <w:rPr>
+          <w:rFonts w:ascii="Times New Roman" w:hAnsi="Times New Roman" w:cs="Times New Roman"/>
+        </w:rPr>
+        <w:t>Getter methods:</w:t>
+      </w:r>
+    </w:p>
+    <w:p>
+      <w:pPr>
+        <w:rPr>
+          <w:rFonts w:ascii="Times New Roman" w:hAnsi="Times New Roman" w:cs="Times New Roman"/>
+          <w:highlight w:val="darkGray"/>
+        </w:rPr>
+      </w:pPr>
+      <w:r>
+        <w:rPr>
+          <w:rFonts w:ascii="Times New Roman" w:hAnsi="Times New Roman" w:cs="Times New Roman"/>
+          <w:highlight w:val="darkGray"/>
+        </w:rPr>
+        <w:t>String getProductCTN()</w:t>
+      </w:r>
+    </w:p>
+    <w:p>
+      <w:pPr>
+        <w:rPr>
+          <w:rFonts w:ascii="Times New Roman" w:hAnsi="Times New Roman" w:cs="Times New Roman"/>
+        </w:rPr>
+      </w:pPr>
+      <w:r>
+        <w:rPr>
+          <w:rFonts w:ascii="Times New Roman" w:hAnsi="Times New Roman" w:cs="Times New Roman"/>
+          <w:highlight w:val="darkGray"/>
+        </w:rPr>
+        <w:t>ArrayList&lt;String&gt; getProductCTNs()</w:t>
+      </w:r>
+    </w:p>
+    <w:p>
+      <w:pPr>
+        <w:pStyle w:val="Heading3"/>
+        <w:rPr>
+          <w:rFonts w:ascii="Times New Roman" w:hAnsi="Times New Roman" w:cs="Times New Roman"/>
+        </w:rPr>
+      </w:pPr>
+      <w:bookmarkStart w:id="15" w:name="_Toc492979284"/>
+      <w:r>
+        <w:rPr>
+          <w:rFonts w:ascii="Times New Roman" w:hAnsi="Times New Roman" w:cs="Times New Roman"/>
+        </w:rPr>
+        <w:t>IAPListener</w:t>
+      </w:r>
+      <w:bookmarkEnd w:id="15"/>
+    </w:p>
+    <w:p>
+      <w:pPr>
+        <w:rPr>
+          <w:rFonts w:ascii="Times New Roman" w:hAnsi="Times New Roman" w:cs="Times New Roman"/>
+        </w:rPr>
+      </w:pPr>
+      <w:r>
+        <w:rPr>
+          <w:rFonts w:ascii="Times New Roman" w:hAnsi="Times New Roman" w:cs="Times New Roman"/>
+        </w:rPr>
+        <w:t>Below are the methods provided by this listener,</w:t>
+      </w:r>
+    </w:p>
+    <w:p>
+      <w:pPr>
+        <w:rPr>
+          <w:rFonts w:ascii="Times New Roman" w:hAnsi="Times New Roman" w:cs="Times New Roman"/>
+          <w:highlight w:val="darkGray"/>
+        </w:rPr>
+      </w:pPr>
+      <w:r>
+        <w:rPr>
+          <w:rFonts w:ascii="Times New Roman" w:hAnsi="Times New Roman" w:cs="Times New Roman"/>
+          <w:highlight w:val="darkGray"/>
+        </w:rPr>
+        <w:t>onGetCartCount(int count) : Returns the cart count</w:t>
+      </w:r>
+      <w:r>
+        <w:rPr>
+          <w:rFonts w:ascii="Times New Roman" w:hAnsi="Times New Roman" w:cs="Times New Roman"/>
+          <w:highlight w:val="darkGray"/>
+        </w:rPr>
+        <w:t xml:space="preserve"> </w:t>
+      </w:r>
+      <w:r>
+        <w:rPr>
+          <w:rFonts w:ascii="Times New Roman" w:hAnsi="Times New Roman" w:cs="Times New Roman"/>
+        </w:rPr>
+        <w:t xml:space="preserve"> // Count 0 indicates no products (badge icon should be invisible/gone) and -1 indicates Retailer flow(Shopping cart icon should be invisible/gone)</w:t>
+      </w:r>
+    </w:p>
+    <w:p>
+      <w:pPr>
+        <w:rPr>
+          <w:rFonts w:ascii="Times New Roman" w:hAnsi="Times New Roman" w:cs="Times New Roman"/>
+          <w:highlight w:val="darkGray"/>
+        </w:rPr>
+      </w:pPr>
+      <w:r>
+        <w:rPr>
+          <w:rFonts w:ascii="Times New Roman" w:hAnsi="Times New Roman" w:cs="Times New Roman"/>
+          <w:highlight w:val="darkGray"/>
+        </w:rPr>
+        <w:t>onUpdateCartCount() : Updates the cart count when the product is added to the cart</w:t>
+      </w:r>
+    </w:p>
+    <w:p>
+      <w:pPr>
+        <w:rPr>
+          <w:rFonts w:ascii="Times New Roman" w:hAnsi="Times New Roman" w:cs="Times New Roman"/>
+          <w:highlight w:val="darkGray"/>
+        </w:rPr>
+      </w:pPr>
+      <w:r>
+        <w:rPr>
+          <w:rFonts w:ascii="Times New Roman" w:hAnsi="Times New Roman" w:cs="Times New Roman"/>
+          <w:highlight w:val="darkGray"/>
+        </w:rPr>
+        <w:t>updateCartIconVisibility(boolean shouldShow) : Returns whether cart icon should be visible or not</w:t>
+      </w:r>
+    </w:p>
+    <w:p>
+      <w:pPr>
+        <w:rPr>
+          <w:rFonts w:ascii="Times New Roman" w:hAnsi="Times New Roman" w:cs="Times New Roman"/>
+          <w:highlight w:val="darkGray"/>
+        </w:rPr>
+      </w:pPr>
+      <w:r>
+        <w:rPr>
+          <w:rFonts w:ascii="Times New Roman" w:hAnsi="Times New Roman" w:cs="Times New Roman"/>
+          <w:highlight w:val="darkGray"/>
+        </w:rPr>
+        <w:t>onGetCompleteProductList(final ArrayList&lt;String&gt; productList) : Returns the list of product from the server</w:t>
+      </w:r>
+    </w:p>
+    <w:p>
+      <w:pPr>
+        <w:rPr>
+          <w:rFonts w:ascii="Times New Roman" w:hAnsi="Times New Roman" w:cs="Times New Roman"/>
+          <w:highlight w:val="darkGray"/>
+        </w:rPr>
+      </w:pPr>
+      <w:r>
+        <w:rPr>
+          <w:rFonts w:ascii="Times New Roman" w:hAnsi="Times New Roman" w:cs="Times New Roman"/>
+          <w:highlight w:val="darkGray"/>
+        </w:rPr>
+        <w:t>onSuccess() : Returns success, so that the vertical can do operations like dismissing progress dialog, etc.,</w:t>
+      </w:r>
+    </w:p>
+    <w:p>
+      <w:pPr>
+        <w:rPr>
+          <w:rFonts w:ascii="Times New Roman" w:hAnsi="Times New Roman" w:cs="Times New Roman"/>
+          <w:highlight w:val="darkGray"/>
+        </w:rPr>
+      </w:pPr>
+      <w:r>
+        <w:rPr>
+          <w:rFonts w:ascii="Times New Roman" w:hAnsi="Times New Roman" w:cs="Times New Roman"/>
+          <w:highlight w:val="darkGray"/>
+        </w:rPr>
+        <w:t>//This will get deprecated later in next PI.</w:t>
+      </w:r>
+    </w:p>
+    <w:p>
+      <w:pPr>
+        <w:rPr>
+          <w:rFonts w:ascii="Times New Roman" w:hAnsi="Times New Roman" w:cs="Times New Roman"/>
+          <w:highlight w:val="darkGray"/>
+        </w:rPr>
+      </w:pPr>
+      <w:r>
+        <w:rPr>
+          <w:rFonts w:ascii="Times New Roman" w:hAnsi="Times New Roman" w:cs="Times New Roman"/>
+          <w:highlight w:val="darkGray"/>
+        </w:rPr>
+        <w:t>onSuccess(</w:t>
+      </w:r>
+      <w:r>
+        <w:rPr>
+          <w:rFonts w:ascii="Times New Roman" w:hAnsi="Times New Roman" w:cs="Times New Roman"/>
+          <w:highlight w:val="darkGray"/>
+        </w:rPr>
+        <w:t>Object data</w:t>
+      </w:r>
+      <w:r>
+        <w:rPr>
+          <w:rFonts w:ascii="Times New Roman" w:hAnsi="Times New Roman" w:cs="Times New Roman"/>
+          <w:highlight w:val="darkGray"/>
+        </w:rPr>
+        <w:t>) : Returns success</w:t>
+      </w:r>
+      <w:r>
+        <w:rPr>
+          <w:rFonts w:ascii="Times New Roman" w:hAnsi="Times New Roman" w:cs="Times New Roman"/>
+          <w:highlight w:val="darkGray"/>
+        </w:rPr>
+        <w:t xml:space="preserve"> with return data</w:t>
+      </w:r>
+      <w:r>
+        <w:rPr>
+          <w:rFonts w:ascii="Times New Roman" w:hAnsi="Times New Roman" w:cs="Times New Roman"/>
+          <w:highlight w:val="darkGray"/>
+        </w:rPr>
+        <w:t>, so that the vertical can do operations like dismissing progress dialog</w:t>
+      </w:r>
+      <w:r>
+        <w:rPr>
+          <w:rFonts w:ascii="Times New Roman" w:hAnsi="Times New Roman" w:cs="Times New Roman"/>
+          <w:highlight w:val="darkGray"/>
+        </w:rPr>
+        <w:t xml:space="preserve"> with data back to vertical</w:t>
+      </w:r>
+      <w:r>
+        <w:rPr>
+          <w:rFonts w:ascii="Times New Roman" w:hAnsi="Times New Roman" w:cs="Times New Roman"/>
+          <w:highlight w:val="darkGray"/>
+        </w:rPr>
+        <w:t>, etc.,</w:t>
+      </w:r>
+    </w:p>
+    <w:p>
+      <w:pPr>
+        <w:rPr>
+          <w:rFonts w:ascii="Times New Roman" w:hAnsi="Times New Roman" w:cs="Times New Roman"/>
+        </w:rPr>
+      </w:pPr>
+      <w:r>
+        <w:rPr>
+          <w:rFonts w:ascii="Times New Roman" w:hAnsi="Times New Roman" w:cs="Times New Roman"/>
+          <w:highlight w:val="darkGray"/>
+        </w:rPr>
+        <w:t>onFailure(final int errorCode) : Returns error, so that the vertical can handle accordingly</w:t>
+      </w:r>
+    </w:p>
+    <w:p>
+      <w:pPr>
+        <w:pStyle w:val="Heading1"/>
         <w:rPr>
           <w:rFonts w:ascii="Times New Roman" w:hAnsi="Times New Roman" w:cs="Times New Roman"/>
           <w:b/>
         </w:rPr>
       </w:pPr>
+      <w:bookmarkStart w:id="16" w:name="_Toc492979285"/>
       <w:r>
         <w:rPr>
           <w:rFonts w:ascii="Times New Roman" w:hAnsi="Times New Roman" w:cs="Times New Roman"/>
           <w:b/>
         </w:rPr>
-        <w:t xml:space="preserve">ex: </w:t>
-      </w:r>
-    </w:p>
-    <w:p>
-      <w:pPr>
-        <w:rPr>
-          <w:rFonts w:ascii="Times New Roman" w:hAnsi="Times New Roman" w:cs="Times New Roman"/>
-          <w:highlight w:val="darkGray"/>
-        </w:rPr>
-      </w:pPr>
-      <w:r>
-        <w:rPr>
-          <w:rFonts w:ascii="Times New Roman" w:hAnsi="Times New Roman" w:cs="Times New Roman"/>
-          <w:highlight w:val="darkGray"/>
-        </w:rPr>
-        <w:t>IAPFlowInput input = new IAPFlowInput(“HX8071/10”);</w:t>
-      </w:r>
-    </w:p>
-    <w:p>
-      <w:pPr>
-        <w:rPr>
-          <w:rFonts w:ascii="Times New Roman" w:hAnsi="Times New Roman" w:cs="Times New Roman"/>
-        </w:rPr>
-      </w:pPr>
-      <w:r>
-        <w:rPr>
-          <w:rFonts w:ascii="Times New Roman" w:hAnsi="Times New Roman" w:cs="Times New Roman"/>
-          <w:highlight w:val="darkGray"/>
-        </w:rPr>
-        <w:t>mIAPLaunchInput</w:t>
-      </w:r>
-      <w:r>
-        <w:rPr>
-          <w:rFonts w:ascii="Times New Roman" w:hAnsi="Times New Roman" w:cs="Times New Roman"/>
-          <w:highlight w:val="darkGray"/>
-        </w:rPr>
-        <w:t>.</w:t>
-      </w:r>
-      <w:r>
-        <w:rPr>
-          <w:rFonts w:ascii="Times New Roman" w:hAnsi="Times New Roman" w:cs="Times New Roman"/>
-          <w:highlight w:val="darkGray"/>
-        </w:rPr>
-        <w:t>setIAPFlow(</w:t>
-      </w:r>
-      <w:r>
-        <w:rPr>
-          <w:rFonts w:ascii="Times New Roman" w:hAnsi="Times New Roman" w:cs="Times New Roman"/>
-          <w:highlight w:val="darkGray"/>
-        </w:rPr>
-        <w:t>IAPLaunchInput.IAPFlows.IAP_PRODUCT_CATALOG_VIEW, input</w:t>
-      </w:r>
-      <w:r>
-        <w:rPr>
-          <w:rFonts w:ascii="Times New Roman" w:hAnsi="Times New Roman" w:cs="Times New Roman"/>
-          <w:highlight w:val="darkGray"/>
-        </w:rPr>
-        <w:t>)</w:t>
-      </w:r>
-    </w:p>
-    <w:p>
-      <w:pPr>
-        <w:pStyle w:val="Heading3"/>
-        <w:rPr>
-          <w:rFonts w:ascii="Times New Roman" w:hAnsi="Times New Roman" w:cs="Times New Roman"/>
-        </w:rPr>
-      </w:pPr>
-      <w:bookmarkStart w:id="13" w:name="_Toc468455286"/>
-      <w:r>
-        <w:rPr>
-          <w:rFonts w:ascii="Times New Roman" w:hAnsi="Times New Roman" w:cs="Times New Roman"/>
-        </w:rPr>
-        <w:t>Getter and setter</w:t>
-      </w:r>
-      <w:bookmarkEnd w:id="13"/>
-    </w:p>
-    <w:p>
-      <w:pPr>
-        <w:rPr>
-          <w:rFonts w:ascii="Times New Roman" w:hAnsi="Times New Roman" w:cs="Times New Roman"/>
-          <w:highlight w:val="darkGray"/>
-        </w:rPr>
-      </w:pPr>
-      <w:r>
-        <w:rPr>
-          <w:rFonts w:ascii="Times New Roman" w:hAnsi="Times New Roman" w:cs="Times New Roman"/>
-          <w:highlight w:val="darkGray"/>
-        </w:rPr>
-        <w:t>IAPListener getIapListener()</w:t>
-      </w:r>
-    </w:p>
-    <w:p>
-      <w:pPr>
-        <w:rPr>
-          <w:rFonts w:ascii="Times New Roman" w:hAnsi="Times New Roman" w:cs="Times New Roman"/>
-        </w:rPr>
-      </w:pPr>
-      <w:r>
-        <w:rPr>
-          <w:rFonts w:ascii="Times New Roman" w:hAnsi="Times New Roman" w:cs="Times New Roman"/>
-          <w:highlight w:val="darkGray"/>
-        </w:rPr>
-        <w:t>setIapListener(IAPListener iapListener)</w:t>
-      </w:r>
-    </w:p>
-    <w:p>
-      <w:pPr>
-        <w:pStyle w:val="Heading3"/>
-        <w:rPr>
-          <w:rFonts w:ascii="Times New Roman" w:hAnsi="Times New Roman" w:cs="Times New Roman"/>
-        </w:rPr>
-      </w:pPr>
-      <w:bookmarkStart w:id="14" w:name="_Toc468455287"/>
-      <w:r>
-        <w:rPr>
-          <w:rFonts w:ascii="Times New Roman" w:hAnsi="Times New Roman" w:cs="Times New Roman"/>
-        </w:rPr>
-        <w:t>IAPFlows</w:t>
-      </w:r>
-      <w:bookmarkEnd w:id="14"/>
-    </w:p>
-    <w:p>
-      <w:pPr>
-        <w:rPr>
-          <w:rFonts w:ascii="Times New Roman" w:hAnsi="Times New Roman" w:cs="Times New Roman"/>
-        </w:rPr>
-      </w:pPr>
-      <w:r>
-        <w:rPr>
-          <w:rFonts w:ascii="Times New Roman" w:hAnsi="Times New Roman" w:cs="Times New Roman"/>
-        </w:rPr>
-        <w:t>Below are the types of landing views:</w:t>
-      </w:r>
-    </w:p>
-    <w:p>
-      <w:pPr>
-        <w:rPr>
-          <w:rFonts w:ascii="Times New Roman" w:hAnsi="Times New Roman" w:cs="Times New Roman"/>
-          <w:highlight w:val="darkGray"/>
-        </w:rPr>
-      </w:pPr>
-      <w:r>
-        <w:rPr>
-          <w:rFonts w:ascii="Times New Roman" w:hAnsi="Times New Roman" w:cs="Times New Roman"/>
-          <w:highlight w:val="darkGray"/>
-        </w:rPr>
-        <w:t>public interface IAPFlows {</w:t>
-      </w:r>
-    </w:p>
-    <w:p>
-      <w:pPr>
-        <w:rPr>
-          <w:rFonts w:ascii="Times New Roman" w:hAnsi="Times New Roman" w:cs="Times New Roman"/>
-          <w:highlight w:val="darkGray"/>
-        </w:rPr>
-      </w:pPr>
-      <w:r>
-        <w:rPr>
-          <w:rFonts w:ascii="Times New Roman" w:hAnsi="Times New Roman" w:cs="Times New Roman"/>
-          <w:highlight w:val="darkGray"/>
-        </w:rPr>
-        <w:t xml:space="preserve">        int IAP_PRODUCT_CATALOG_VIEW = 0;</w:t>
-      </w:r>
-      <w:r>
-        <w:rPr>
-          <w:rFonts w:ascii="Times New Roman" w:hAnsi="Times New Roman" w:cs="Times New Roman"/>
-          <w:highlight w:val="darkGray"/>
-        </w:rPr>
-        <w:t xml:space="preserve"> </w:t>
-      </w:r>
-      <w:r>
-        <w:rPr>
-          <w:rFonts w:ascii="Times New Roman" w:hAnsi="Times New Roman" w:cs="Times New Roman"/>
-        </w:rPr>
-        <w:t xml:space="preserve"> </w:t>
-      </w:r>
-      <w:r>
-        <w:rPr>
-          <w:rFonts w:ascii="Times New Roman" w:hAnsi="Times New Roman" w:cs="Times New Roman"/>
-        </w:rPr>
-        <w:t>// Navigate the user to the product catalog page</w:t>
-      </w:r>
-    </w:p>
-    <w:p>
-      <w:pPr>
-        <w:rPr>
-          <w:rFonts w:ascii="Times New Roman" w:hAnsi="Times New Roman" w:cs="Times New Roman"/>
-          <w:highlight w:val="darkGray"/>
-        </w:rPr>
-      </w:pPr>
-      <w:r>
-        <w:rPr>
-          <w:rFonts w:ascii="Times New Roman" w:hAnsi="Times New Roman" w:cs="Times New Roman"/>
-          <w:highlight w:val="darkGray"/>
-        </w:rPr>
-        <w:t xml:space="preserve">        int IAP_SHOPPING_CART_VIEW = 1;</w:t>
-      </w:r>
-      <w:r>
-        <w:rPr>
-          <w:rFonts w:ascii="Times New Roman" w:hAnsi="Times New Roman" w:cs="Times New Roman"/>
-          <w:highlight w:val="darkGray"/>
-        </w:rPr>
-        <w:t xml:space="preserve"> </w:t>
-      </w:r>
-      <w:r>
-        <w:rPr>
-          <w:rFonts w:ascii="Times New Roman" w:hAnsi="Times New Roman" w:cs="Times New Roman"/>
-        </w:rPr>
-        <w:t xml:space="preserve"> </w:t>
-      </w:r>
-      <w:r>
-        <w:rPr>
-          <w:rFonts w:ascii="Times New Roman" w:hAnsi="Times New Roman" w:cs="Times New Roman"/>
-        </w:rPr>
-        <w:t>// Navigate the user to the shopping cart page</w:t>
-      </w:r>
-    </w:p>
-    <w:p>
-      <w:pPr>
-        <w:rPr>
-          <w:rFonts w:ascii="Times New Roman" w:hAnsi="Times New Roman" w:cs="Times New Roman"/>
-          <w:highlight w:val="darkGray"/>
-        </w:rPr>
-      </w:pPr>
-      <w:r>
-        <w:rPr>
-          <w:rFonts w:ascii="Times New Roman" w:hAnsi="Times New Roman" w:cs="Times New Roman"/>
-          <w:highlight w:val="darkGray"/>
-        </w:rPr>
-        <w:t xml:space="preserve">        in</w:t>
-      </w:r>
-      <w:r>
-        <w:rPr>
-          <w:rFonts w:ascii="Times New Roman" w:hAnsi="Times New Roman" w:cs="Times New Roman"/>
-          <w:highlight w:val="darkGray"/>
-        </w:rPr>
-        <w:t>t IAP_PURCHASE_HISTORY_VIEW = 2 ;</w:t>
-      </w:r>
-      <w:r>
-        <w:rPr>
-          <w:rFonts w:ascii="Times New Roman" w:hAnsi="Times New Roman" w:cs="Times New Roman"/>
-        </w:rPr>
-        <w:t xml:space="preserve"> </w:t>
-      </w:r>
-      <w:r>
-        <w:rPr>
-          <w:rFonts w:ascii="Times New Roman" w:hAnsi="Times New Roman" w:cs="Times New Roman"/>
-        </w:rPr>
-        <w:t>// Navigate the user to the purchase history page</w:t>
-      </w:r>
-    </w:p>
-    <w:p>
-      <w:pPr>
-        <w:rPr>
-          <w:rFonts w:ascii="Times New Roman" w:hAnsi="Times New Roman" w:cs="Times New Roman"/>
-          <w:highlight w:val="darkGray"/>
-        </w:rPr>
-      </w:pPr>
-      <w:r>
-        <w:rPr>
-          <w:rFonts w:ascii="Times New Roman" w:hAnsi="Times New Roman" w:cs="Times New Roman"/>
-          <w:highlight w:val="darkGray"/>
-        </w:rPr>
-        <w:t xml:space="preserve">        </w:t>
-      </w:r>
-      <w:r>
-        <w:rPr>
-          <w:rFonts w:ascii="Times New Roman" w:hAnsi="Times New Roman" w:cs="Times New Roman"/>
-          <w:highlight w:val="darkGray"/>
-        </w:rPr>
-        <w:t>int IAP_PRODUCT_DETAIL_VIEW = 3;</w:t>
-      </w:r>
-      <w:r>
-        <w:rPr>
-          <w:rFonts w:ascii="Times New Roman" w:hAnsi="Times New Roman" w:cs="Times New Roman"/>
-        </w:rPr>
-        <w:t xml:space="preserve"> </w:t>
-      </w:r>
-      <w:r>
-        <w:rPr>
-          <w:rFonts w:ascii="Times New Roman" w:hAnsi="Times New Roman" w:cs="Times New Roman"/>
-        </w:rPr>
-        <w:t>// Navigate the user to the product detail page</w:t>
-      </w:r>
-    </w:p>
-    <w:p>
-      <w:pPr>
-        <w:rPr>
-          <w:rFonts w:ascii="Times New Roman" w:hAnsi="Times New Roman" w:cs="Times New Roman"/>
-          <w:highlight w:val="darkGray"/>
-        </w:rPr>
-      </w:pPr>
-      <w:r>
-        <w:rPr>
-          <w:rFonts w:ascii="Times New Roman" w:hAnsi="Times New Roman" w:cs="Times New Roman"/>
-          <w:highlight w:val="darkGray"/>
-        </w:rPr>
-        <w:t xml:space="preserve">        int IAP_BUY_DIRECT_VIEW = 4;</w:t>
-      </w:r>
-      <w:r>
-        <w:rPr>
-          <w:rFonts w:ascii="Times New Roman" w:hAnsi="Times New Roman" w:cs="Times New Roman"/>
-        </w:rPr>
-        <w:t xml:space="preserve"> </w:t>
-      </w:r>
-      <w:r>
-        <w:rPr>
-          <w:rFonts w:ascii="Times New Roman" w:hAnsi="Times New Roman" w:cs="Times New Roman"/>
-        </w:rPr>
-        <w:t>// Navigate the user to the order summary page</w:t>
-      </w:r>
-    </w:p>
-    <w:p>
-      <w:pPr>
-        <w:rPr>
-          <w:rFonts w:ascii="Times New Roman" w:hAnsi="Times New Roman" w:cs="Times New Roman"/>
-        </w:rPr>
-      </w:pPr>
-      <w:r>
-        <w:rPr>
-          <w:rFonts w:ascii="Times New Roman" w:hAnsi="Times New Roman" w:cs="Times New Roman"/>
-          <w:highlight w:val="darkGray"/>
-        </w:rPr>
-        <w:t xml:space="preserve">    }</w:t>
-      </w:r>
-    </w:p>
-    <w:p>
-      <w:pPr>
-        <w:pStyle w:val="Heading3"/>
-        <w:rPr>
-          <w:rFonts w:ascii="Times New Roman" w:hAnsi="Times New Roman" w:cs="Times New Roman"/>
-        </w:rPr>
-      </w:pPr>
-      <w:bookmarkStart w:id="15" w:name="_Toc468455288"/>
-      <w:r>
-        <w:rPr>
-          <w:rFonts w:ascii="Times New Roman" w:hAnsi="Times New Roman" w:cs="Times New Roman"/>
-        </w:rPr>
-        <w:t>IAPFlowInput</w:t>
-      </w:r>
-      <w:bookmarkEnd w:id="15"/>
-    </w:p>
-    <w:p>
-      <w:pPr>
-        <w:rPr>
-          <w:rFonts w:ascii="Times New Roman" w:hAnsi="Times New Roman" w:cs="Times New Roman"/>
-        </w:rPr>
-      </w:pPr>
-      <w:r>
-        <w:rPr>
-          <w:rFonts w:ascii="Times New Roman" w:hAnsi="Times New Roman" w:cs="Times New Roman"/>
-        </w:rPr>
-        <w:t>This class takes the input for the landing view via constructor</w:t>
-      </w:r>
-      <w:r>
-        <w:rPr>
-          <w:rFonts w:ascii="Times New Roman" w:hAnsi="Times New Roman" w:cs="Times New Roman"/>
-        </w:rPr>
-        <w:t xml:space="preserve"> </w:t>
-      </w:r>
-      <w:r>
-        <w:rPr>
-          <w:rFonts w:ascii="Times New Roman" w:hAnsi="Times New Roman" w:cs="Times New Roman"/>
-        </w:rPr>
-        <w:t>and provides the getter to retrieve the input.</w:t>
-      </w:r>
-    </w:p>
-    <w:p>
-      <w:pPr>
-        <w:rPr>
-          <w:rFonts w:ascii="Times New Roman" w:hAnsi="Times New Roman" w:cs="Times New Roman"/>
-        </w:rPr>
-      </w:pPr>
-      <w:r>
-        <w:rPr>
-          <w:rFonts w:ascii="Times New Roman" w:hAnsi="Times New Roman" w:cs="Times New Roman"/>
-        </w:rPr>
-        <w:t>Con</w:t>
-      </w:r>
-      <w:r>
-        <w:rPr>
-          <w:rFonts w:ascii="Times New Roman" w:hAnsi="Times New Roman" w:cs="Times New Roman"/>
-        </w:rPr>
-        <w:t>s</w:t>
-      </w:r>
-      <w:r>
-        <w:rPr>
-          <w:rFonts w:ascii="Times New Roman" w:hAnsi="Times New Roman" w:cs="Times New Roman"/>
-        </w:rPr>
-        <w:t>tructor</w:t>
-      </w:r>
-      <w:r>
-        <w:rPr>
-          <w:rFonts w:ascii="Times New Roman" w:hAnsi="Times New Roman" w:cs="Times New Roman"/>
-        </w:rPr>
-        <w:t>s</w:t>
-      </w:r>
-      <w:r>
-        <w:rPr>
-          <w:rFonts w:ascii="Times New Roman" w:hAnsi="Times New Roman" w:cs="Times New Roman"/>
-        </w:rPr>
-        <w:t>:</w:t>
-      </w:r>
-    </w:p>
-    <w:p>
-      <w:pPr>
-        <w:rPr>
-          <w:rFonts w:ascii="Times New Roman" w:hAnsi="Times New Roman" w:cs="Times New Roman"/>
-          <w:highlight w:val="darkGray"/>
-        </w:rPr>
-      </w:pPr>
-      <w:r>
-        <w:rPr>
-          <w:rFonts w:ascii="Times New Roman" w:hAnsi="Times New Roman" w:cs="Times New Roman"/>
-          <w:highlight w:val="darkGray"/>
-        </w:rPr>
-        <w:t>IAPFlowInput(String productCTN)</w:t>
-      </w:r>
-    </w:p>
-    <w:p>
-      <w:pPr>
-        <w:rPr>
-          <w:rFonts w:ascii="Times New Roman" w:hAnsi="Times New Roman" w:cs="Times New Roman"/>
-        </w:rPr>
-      </w:pPr>
-      <w:r>
-        <w:rPr>
-          <w:rFonts w:ascii="Times New Roman" w:hAnsi="Times New Roman" w:cs="Times New Roman"/>
-          <w:highlight w:val="darkGray"/>
-        </w:rPr>
-        <w:t>IAPFlowInput(ArrayList&lt;String&gt; prductCTNs)</w:t>
-      </w:r>
-      <w:r>
-        <w:rPr>
-          <w:rFonts w:ascii="Times New Roman" w:hAnsi="Times New Roman" w:cs="Times New Roman"/>
-        </w:rPr>
-        <w:t xml:space="preserve"> </w:t>
-      </w:r>
-    </w:p>
-    <w:p>
-      <w:pPr>
-        <w:rPr>
-          <w:rFonts w:ascii="Times New Roman" w:hAnsi="Times New Roman" w:cs="Times New Roman"/>
-        </w:rPr>
-      </w:pPr>
-      <w:r>
-        <w:rPr>
-          <w:rFonts w:ascii="Times New Roman" w:hAnsi="Times New Roman" w:cs="Times New Roman"/>
-        </w:rPr>
-        <w:t>Getter methods:</w:t>
-      </w:r>
-    </w:p>
-    <w:p>
-      <w:pPr>
-        <w:rPr>
-          <w:rFonts w:ascii="Times New Roman" w:hAnsi="Times New Roman" w:cs="Times New Roman"/>
-          <w:highlight w:val="darkGray"/>
-        </w:rPr>
-      </w:pPr>
-      <w:r>
-        <w:rPr>
-          <w:rFonts w:ascii="Times New Roman" w:hAnsi="Times New Roman" w:cs="Times New Roman"/>
-          <w:highlight w:val="darkGray"/>
-        </w:rPr>
-        <w:t>String getProductCTN()</w:t>
-      </w:r>
-    </w:p>
-    <w:p>
-      <w:pPr>
-        <w:rPr>
-          <w:rFonts w:ascii="Times New Roman" w:hAnsi="Times New Roman" w:cs="Times New Roman"/>
-        </w:rPr>
-      </w:pPr>
-      <w:r>
-        <w:rPr>
-          <w:rFonts w:ascii="Times New Roman" w:hAnsi="Times New Roman" w:cs="Times New Roman"/>
-          <w:highlight w:val="darkGray"/>
-        </w:rPr>
         <w:lastRenderedPageBreak/>
-        <w:t>ArrayList&lt;String&gt; getProductCTNs()</w:t>
-      </w:r>
-    </w:p>
-    <w:p>
-      <w:pPr>
-        <w:pStyle w:val="Heading3"/>
-        <w:rPr>
-          <w:rFonts w:ascii="Times New Roman" w:hAnsi="Times New Roman" w:cs="Times New Roman"/>
-        </w:rPr>
-      </w:pPr>
-      <w:bookmarkStart w:id="16" w:name="_Toc468455289"/>
-      <w:r>
-        <w:rPr>
-          <w:rFonts w:ascii="Times New Roman" w:hAnsi="Times New Roman" w:cs="Times New Roman"/>
-        </w:rPr>
-        <w:t>IAPListener</w:t>
+        <w:t>IAPDependencies</w:t>
       </w:r>
       <w:bookmarkEnd w:id="16"/>
-    </w:p>
-    <w:p>
-      <w:pPr>
-        <w:rPr>
-          <w:rFonts w:ascii="Times New Roman" w:hAnsi="Times New Roman" w:cs="Times New Roman"/>
-        </w:rPr>
-      </w:pPr>
-      <w:r>
-        <w:rPr>
-          <w:rFonts w:ascii="Times New Roman" w:hAnsi="Times New Roman" w:cs="Times New Roman"/>
-        </w:rPr>
-        <w:t>Below are the methods provided by this listener,</w:t>
-      </w:r>
-    </w:p>
-    <w:p>
-      <w:pPr>
-        <w:rPr>
-          <w:rFonts w:ascii="Times New Roman" w:hAnsi="Times New Roman" w:cs="Times New Roman"/>
-          <w:highlight w:val="darkGray"/>
-        </w:rPr>
-      </w:pPr>
-      <w:r>
-        <w:rPr>
-          <w:rFonts w:ascii="Times New Roman" w:hAnsi="Times New Roman" w:cs="Times New Roman"/>
-          <w:highlight w:val="darkGray"/>
-        </w:rPr>
-        <w:t>onGetCartCount(int count) : Returns the cart count</w:t>
-      </w:r>
-      <w:r>
-        <w:rPr>
-          <w:rFonts w:ascii="Times New Roman" w:hAnsi="Times New Roman" w:cs="Times New Roman"/>
-          <w:highlight w:val="darkGray"/>
-        </w:rPr>
-        <w:t xml:space="preserve"> </w:t>
-      </w:r>
-      <w:r>
-        <w:rPr>
-          <w:rFonts w:ascii="Times New Roman" w:hAnsi="Times New Roman" w:cs="Times New Roman"/>
-        </w:rPr>
-        <w:t xml:space="preserve"> // Count 0 indicates no products (badge icon should be invisible/gone) and -1 indicates Retailer flow(Shopping cart icon should be invisible/gone)</w:t>
-      </w:r>
-    </w:p>
-    <w:p>
-      <w:pPr>
-        <w:rPr>
-          <w:rFonts w:ascii="Times New Roman" w:hAnsi="Times New Roman" w:cs="Times New Roman"/>
-          <w:highlight w:val="darkGray"/>
-        </w:rPr>
-      </w:pPr>
-      <w:r>
-        <w:rPr>
-          <w:rFonts w:ascii="Times New Roman" w:hAnsi="Times New Roman" w:cs="Times New Roman"/>
-          <w:highlight w:val="darkGray"/>
-        </w:rPr>
-        <w:t>onUpdateCartCount() : Updates the cart count when the product is added to the cart</w:t>
-      </w:r>
-    </w:p>
-    <w:p>
-      <w:pPr>
-        <w:rPr>
-          <w:rFonts w:ascii="Times New Roman" w:hAnsi="Times New Roman" w:cs="Times New Roman"/>
-          <w:highlight w:val="darkGray"/>
-        </w:rPr>
-      </w:pPr>
-      <w:r>
-        <w:rPr>
-          <w:rFonts w:ascii="Times New Roman" w:hAnsi="Times New Roman" w:cs="Times New Roman"/>
-          <w:highlight w:val="darkGray"/>
-        </w:rPr>
-        <w:t>updateCartIconVisibility(boolean shouldShow) : Returns whether cart icon should be visible or not</w:t>
-      </w:r>
-    </w:p>
-    <w:p>
-      <w:pPr>
-        <w:rPr>
-          <w:rFonts w:ascii="Times New Roman" w:hAnsi="Times New Roman" w:cs="Times New Roman"/>
-          <w:highlight w:val="darkGray"/>
-        </w:rPr>
-      </w:pPr>
-      <w:r>
-        <w:rPr>
-          <w:rFonts w:ascii="Times New Roman" w:hAnsi="Times New Roman" w:cs="Times New Roman"/>
-          <w:highlight w:val="darkGray"/>
-        </w:rPr>
-        <w:t>onGetCompleteProductList(final ArrayList&lt;String&gt; productList) : Returns the list of product from the server</w:t>
-      </w:r>
-    </w:p>
-    <w:p>
-      <w:pPr>
-        <w:rPr>
-          <w:rFonts w:ascii="Times New Roman" w:hAnsi="Times New Roman" w:cs="Times New Roman"/>
-          <w:highlight w:val="darkGray"/>
-        </w:rPr>
-      </w:pPr>
-      <w:r>
-        <w:rPr>
-          <w:rFonts w:ascii="Times New Roman" w:hAnsi="Times New Roman" w:cs="Times New Roman"/>
-          <w:highlight w:val="darkGray"/>
-        </w:rPr>
-        <w:t>onSuccess() : Returns success, so that the vertical can do operations like dismissing progress dialog, etc.,</w:t>
-      </w:r>
-    </w:p>
-    <w:p>
-      <w:pPr>
-        <w:rPr>
-          <w:rFonts w:ascii="Times New Roman" w:hAnsi="Times New Roman" w:cs="Times New Roman"/>
-        </w:rPr>
-      </w:pPr>
-      <w:r>
-        <w:rPr>
-          <w:rFonts w:ascii="Times New Roman" w:hAnsi="Times New Roman" w:cs="Times New Roman"/>
-          <w:highlight w:val="darkGray"/>
-        </w:rPr>
-        <w:t>onFailure(final int errorCode) : Returns error, so that the vertical can handle accordingly</w:t>
-      </w:r>
-    </w:p>
-    <w:p>
-      <w:pPr>
-        <w:pStyle w:val="Heading1"/>
-        <w:rPr>
-          <w:rFonts w:ascii="Times New Roman" w:hAnsi="Times New Roman" w:cs="Times New Roman"/>
-          <w:b/>
-        </w:rPr>
-      </w:pPr>
-      <w:bookmarkStart w:id="17" w:name="_Toc468455290"/>
-      <w:r>
-        <w:rPr>
-          <w:rFonts w:ascii="Times New Roman" w:hAnsi="Times New Roman" w:cs="Times New Roman"/>
-          <w:b/>
-        </w:rPr>
-        <w:t>IAPDependencies</w:t>
-      </w:r>
-      <w:bookmarkEnd w:id="17"/>
     </w:p>
     <w:p>
       <w:pPr>
@@ -5281,7 +5477,23 @@
           <w:color w:val="000000"/>
           <w:szCs w:val="24"/>
         </w:rPr>
-        <w:t>This class handles the dependency required for IAP. Currentlt IAP has one dependency i.e AppInfra. So vertical needs to initialize IAPDependencies and set the app infra object. This app infra object will be used for logging, tagging and configuration.</w:t>
+        <w:t>This class handles the dependency required for IAP. Currentlt IAP has one dependency i.e AppInfra. So</w:t>
+      </w:r>
+      <w:r>
+        <w:rPr>
+          <w:rFonts w:ascii="Times New Roman" w:eastAsiaTheme="minorEastAsia" w:hAnsi="Times New Roman"/>
+          <w:color w:val="000000"/>
+          <w:szCs w:val="24"/>
+        </w:rPr>
+        <w:t>,</w:t>
+      </w:r>
+      <w:r>
+        <w:rPr>
+          <w:rFonts w:ascii="Times New Roman" w:eastAsiaTheme="minorEastAsia" w:hAnsi="Times New Roman"/>
+          <w:color w:val="000000"/>
+          <w:szCs w:val="24"/>
+        </w:rPr>
+        <w:t xml:space="preserve"> vertical needs to initialize IAPDependencies and set the app infra object. This app infra object will be used for logging, tagging and configuration.</w:t>
       </w:r>
     </w:p>
     <w:p>
@@ -5291,14 +5503,14 @@
           <w:rFonts w:ascii="Times New Roman" w:hAnsi="Times New Roman" w:cs="Times New Roman"/>
         </w:rPr>
       </w:pPr>
-      <w:bookmarkStart w:id="18" w:name="_Toc468455291"/>
+      <w:bookmarkStart w:id="17" w:name="_Toc492979286"/>
       <w:r>
         <w:rPr>
           <w:rFonts w:ascii="Times New Roman" w:hAnsi="Times New Roman" w:cs="Times New Roman"/>
         </w:rPr>
         <w:t>Instantiation</w:t>
       </w:r>
-      <w:bookmarkEnd w:id="18"/>
+      <w:bookmarkEnd w:id="17"/>
     </w:p>
     <w:p>
       <w:pPr>
@@ -5397,7 +5609,7 @@
           <w:b/>
         </w:rPr>
       </w:pPr>
-      <w:bookmarkStart w:id="19" w:name="_Toc468455292"/>
+      <w:bookmarkStart w:id="18" w:name="_Toc492979287"/>
       <w:r>
         <w:rPr>
           <w:rFonts w:ascii="Times New Roman" w:hAnsi="Times New Roman" w:cs="Times New Roman"/>
@@ -5405,52 +5617,66 @@
         </w:rPr>
         <w:t>IAPSettings</w:t>
       </w:r>
+      <w:bookmarkEnd w:id="18"/>
+    </w:p>
+    <w:p>
+      <w:pPr>
+        <w:rPr>
+          <w:rFonts w:ascii="Times New Roman" w:hAnsi="Times New Roman" w:cs="Times New Roman"/>
+          <w:szCs w:val="24"/>
+        </w:rPr>
+      </w:pPr>
+      <w:r>
+        <w:rPr>
+          <w:rFonts w:ascii="Times New Roman" w:hAnsi="Times New Roman" w:cs="Times New Roman"/>
+          <w:szCs w:val="24"/>
+        </w:rPr>
+        <w:t xml:space="preserve">Currently IAP don’t have any settings to be initialized by vertical. Only instatiation of IAPSettings is required which </w:t>
+      </w:r>
+      <w:r>
+        <w:rPr>
+          <w:rFonts w:ascii="Times New Roman" w:hAnsi="Times New Roman" w:cs="Times New Roman"/>
+          <w:szCs w:val="24"/>
+        </w:rPr>
+        <w:t>must</w:t>
+      </w:r>
+      <w:r>
+        <w:rPr>
+          <w:rFonts w:ascii="Times New Roman" w:hAnsi="Times New Roman" w:cs="Times New Roman"/>
+          <w:szCs w:val="24"/>
+        </w:rPr>
+        <w:t xml:space="preserve"> be passed while creating IAPInterface </w:t>
+      </w:r>
+      <w:r>
+        <w:rPr>
+          <w:rFonts w:ascii="Times New Roman" w:hAnsi="Times New Roman" w:cs="Times New Roman"/>
+          <w:szCs w:val="24"/>
+        </w:rPr>
+        <w:t>class</w:t>
+      </w:r>
+      <w:r>
+        <w:rPr>
+          <w:rFonts w:ascii="Times New Roman" w:hAnsi="Times New Roman" w:cs="Times New Roman"/>
+          <w:szCs w:val="24"/>
+        </w:rPr>
+        <w:t>.</w:t>
+      </w:r>
+    </w:p>
+    <w:p>
+      <w:pPr>
+        <w:pStyle w:val="Heading3"/>
+        <w:rPr>
+          <w:rFonts w:ascii="Times New Roman" w:hAnsi="Times New Roman" w:cs="Times New Roman"/>
+        </w:rPr>
+      </w:pPr>
+      <w:bookmarkStart w:id="19" w:name="_Toc492979288"/>
+      <w:r>
+        <w:rPr>
+          <w:rFonts w:ascii="Times New Roman" w:hAnsi="Times New Roman" w:cs="Times New Roman"/>
+        </w:rPr>
+        <w:t>Instantiation</w:t>
+      </w:r>
       <w:bookmarkEnd w:id="19"/>
-    </w:p>
-    <w:p>
-      <w:pPr>
-        <w:rPr>
-          <w:rFonts w:ascii="Times New Roman" w:hAnsi="Times New Roman" w:cs="Times New Roman"/>
-          <w:szCs w:val="24"/>
-        </w:rPr>
-      </w:pPr>
-      <w:r>
-        <w:rPr>
-          <w:rFonts w:ascii="Times New Roman" w:hAnsi="Times New Roman" w:cs="Times New Roman"/>
-          <w:szCs w:val="24"/>
-        </w:rPr>
-        <w:t xml:space="preserve">Currently IAP don’t have any settings to be initialized by vertical. Only instatiation of IAPSettings is required which has to be passed while creating IAPInterface </w:t>
-      </w:r>
-      <w:r>
-        <w:rPr>
-          <w:rFonts w:ascii="Times New Roman" w:hAnsi="Times New Roman" w:cs="Times New Roman"/>
-          <w:szCs w:val="24"/>
-        </w:rPr>
-        <w:t>class</w:t>
-      </w:r>
-      <w:r>
-        <w:rPr>
-          <w:rFonts w:ascii="Times New Roman" w:hAnsi="Times New Roman" w:cs="Times New Roman"/>
-          <w:szCs w:val="24"/>
-        </w:rPr>
-        <w:t>.</w:t>
-      </w:r>
-    </w:p>
-    <w:p>
-      <w:pPr>
-        <w:pStyle w:val="Heading3"/>
-        <w:rPr>
-          <w:rFonts w:ascii="Times New Roman" w:hAnsi="Times New Roman" w:cs="Times New Roman"/>
-        </w:rPr>
-      </w:pPr>
-      <w:bookmarkStart w:id="20" w:name="_Toc468455293"/>
-      <w:r>
-        <w:rPr>
-          <w:rFonts w:ascii="Times New Roman" w:hAnsi="Times New Roman" w:cs="Times New Roman"/>
-        </w:rPr>
-        <w:t>Instantiation</w:t>
-      </w:r>
-      <w:bookmarkEnd w:id="20"/>
     </w:p>
     <w:p>
       <w:pPr>
@@ -5529,7 +5755,7 @@
           <w:b/>
         </w:rPr>
       </w:pPr>
-      <w:bookmarkStart w:id="21" w:name="_Toc468455294"/>
+      <w:bookmarkStart w:id="20" w:name="_Toc492979289"/>
       <w:r>
         <w:rPr>
           <w:rFonts w:ascii="Times New Roman" w:hAnsi="Times New Roman" w:cs="Times New Roman"/>
@@ -5537,36 +5763,36 @@
         </w:rPr>
         <w:t>IAPInterface</w:t>
       </w:r>
+      <w:bookmarkEnd w:id="20"/>
+    </w:p>
+    <w:p>
+      <w:pPr>
+        <w:rPr>
+          <w:rFonts w:ascii="Times New Roman" w:hAnsi="Times New Roman" w:cs="Times New Roman"/>
+        </w:rPr>
+      </w:pPr>
+      <w:r>
+        <w:rPr>
+          <w:rFonts w:ascii="Times New Roman" w:hAnsi="Times New Roman" w:cs="Times New Roman"/>
+        </w:rPr>
+        <w:t>This class expose the methods to interact with the IAP.</w:t>
+      </w:r>
+    </w:p>
+    <w:p>
+      <w:pPr>
+        <w:pStyle w:val="Heading3"/>
+        <w:rPr>
+          <w:rFonts w:ascii="Times New Roman" w:hAnsi="Times New Roman" w:cs="Times New Roman"/>
+        </w:rPr>
+      </w:pPr>
+      <w:bookmarkStart w:id="21" w:name="_Toc492979290"/>
+      <w:r>
+        <w:rPr>
+          <w:rFonts w:ascii="Times New Roman" w:hAnsi="Times New Roman" w:cs="Times New Roman"/>
+        </w:rPr>
+        <w:t>Instantiation</w:t>
+      </w:r>
       <w:bookmarkEnd w:id="21"/>
-    </w:p>
-    <w:p>
-      <w:pPr>
-        <w:rPr>
-          <w:rFonts w:ascii="Times New Roman" w:hAnsi="Times New Roman" w:cs="Times New Roman"/>
-        </w:rPr>
-      </w:pPr>
-      <w:r>
-        <w:rPr>
-          <w:rFonts w:ascii="Times New Roman" w:hAnsi="Times New Roman" w:cs="Times New Roman"/>
-        </w:rPr>
-        <w:t>This class expose the methods to interact with the IAP.</w:t>
-      </w:r>
-    </w:p>
-    <w:p>
-      <w:pPr>
-        <w:pStyle w:val="Heading3"/>
-        <w:rPr>
-          <w:rFonts w:ascii="Times New Roman" w:hAnsi="Times New Roman" w:cs="Times New Roman"/>
-        </w:rPr>
-      </w:pPr>
-      <w:bookmarkStart w:id="22" w:name="_Toc468455295"/>
-      <w:r>
-        <w:rPr>
-          <w:rFonts w:ascii="Times New Roman" w:hAnsi="Times New Roman" w:cs="Times New Roman"/>
-        </w:rPr>
-        <w:t>Instantiation</w:t>
-      </w:r>
-      <w:bookmarkEnd w:id="22"/>
     </w:p>
     <w:p>
       <w:pPr>
@@ -5628,14 +5854,14 @@
           <w:rFonts w:ascii="Times New Roman" w:hAnsi="Times New Roman" w:cs="Times New Roman"/>
         </w:rPr>
       </w:pPr>
-      <w:bookmarkStart w:id="23" w:name="_Toc468455296"/>
+      <w:bookmarkStart w:id="22" w:name="_Toc492979291"/>
       <w:r>
         <w:rPr>
           <w:rFonts w:ascii="Times New Roman" w:hAnsi="Times New Roman" w:cs="Times New Roman"/>
         </w:rPr>
         <w:t>Initialization</w:t>
       </w:r>
-      <w:bookmarkEnd w:id="23"/>
+      <w:bookmarkEnd w:id="22"/>
     </w:p>
     <w:p>
       <w:pPr>
@@ -5721,14 +5947,22 @@
           <w:rFonts w:ascii="Times New Roman" w:hAnsi="Times New Roman" w:cs="Times New Roman"/>
         </w:rPr>
       </w:pPr>
-      <w:bookmarkStart w:id="24" w:name="_Toc468455297"/>
+      <w:bookmarkStart w:id="23" w:name="_Toc492979292"/>
       <w:r>
         <w:rPr>
           <w:rFonts w:ascii="Times New Roman" w:hAnsi="Times New Roman" w:cs="Times New Roman"/>
         </w:rPr>
         <w:t>Exposed API’s</w:t>
       </w:r>
-      <w:bookmarkEnd w:id="24"/>
+      <w:bookmarkEnd w:id="23"/>
+    </w:p>
+    <w:p>
+      <w:pPr>
+        <w:pStyle w:val="ListParagraph"/>
+        <w:rPr>
+          <w:rFonts w:ascii="Times New Roman" w:hAnsi="Times New Roman" w:cs="Times New Roman"/>
+        </w:rPr>
+      </w:pPr>
     </w:p>
     <w:p>
       <w:pPr>
@@ -5745,7 +5979,13 @@
         <w:rPr>
           <w:rFonts w:ascii="Times New Roman" w:hAnsi="Times New Roman" w:cs="Times New Roman"/>
         </w:rPr>
-        <w:t>launch(UiLauncher uiLauncher, UappLaunchInput uappLaunchInput)</w:t>
+        <w:t>isCartVisible</w:t>
+      </w:r>
+      <w:r>
+        <w:rPr>
+          <w:rFonts w:ascii="Times New Roman" w:hAnsi="Times New Roman" w:cs="Times New Roman"/>
+        </w:rPr>
+        <w:t>(IAPListener iapListener)</w:t>
       </w:r>
     </w:p>
     <w:p>
@@ -5773,7 +6013,21 @@
           <w:rFonts w:ascii="Times New Roman" w:hAnsi="Times New Roman" w:cs="Times New Roman"/>
           <w:highlight w:val="darkGray"/>
         </w:rPr>
-        <w:t>mIapInterface.launch(newActivityLauncher(ActivityLauncher.ActivityOrientation.SCREEN_ORIENTATION_PORTRAIT, DEFAULT_THEME), mIapLaunchInput);</w:t>
+        <w:t>mIapInterface.</w:t>
+      </w:r>
+      <w:r>
+        <w:rPr>
+          <w:rFonts w:ascii="Times New Roman" w:hAnsi="Times New Roman" w:cs="Times New Roman"/>
+          <w:highlight w:val="darkGray"/>
+        </w:rPr>
+        <w:t>isCartVisible</w:t>
+      </w:r>
+      <w:r>
+        <w:rPr>
+          <w:rFonts w:ascii="Times New Roman" w:hAnsi="Times New Roman" w:cs="Times New Roman"/>
+          <w:highlight w:val="darkGray"/>
+        </w:rPr>
+        <w:t>(this);</w:t>
       </w:r>
     </w:p>
     <w:p>
@@ -5787,8 +6041,52 @@
         <w:rPr>
           <w:rFonts w:ascii="Times New Roman" w:hAnsi="Times New Roman" w:cs="Times New Roman"/>
         </w:rPr>
-        <w:lastRenderedPageBreak/>
-        <w:t>The respective screen will be launched based on the “mLaunchInput” parameter passed.</w:t>
+        <w:t>The ver</w:t>
+      </w:r>
+      <w:r>
+        <w:rPr>
+          <w:rFonts w:ascii="Times New Roman" w:hAnsi="Times New Roman" w:cs="Times New Roman"/>
+        </w:rPr>
+        <w:t xml:space="preserve">tical will be notified with the isCartVisible </w:t>
+      </w:r>
+      <w:r>
+        <w:rPr>
+          <w:rFonts w:ascii="Times New Roman" w:hAnsi="Times New Roman" w:cs="Times New Roman"/>
+        </w:rPr>
+        <w:t xml:space="preserve">API of IAPListener to act </w:t>
+      </w:r>
+      <w:r>
+        <w:rPr>
+          <w:rFonts w:ascii="Times New Roman" w:hAnsi="Times New Roman" w:cs="Times New Roman"/>
+        </w:rPr>
+        <w:t xml:space="preserve">whether flow should go in retailer flow or Hybris flow. </w:t>
+      </w:r>
+      <w:r>
+        <w:rPr>
+          <w:rFonts w:ascii="Times New Roman" w:hAnsi="Times New Roman" w:cs="Times New Roman"/>
+          <w:b/>
+        </w:rPr>
+        <w:t xml:space="preserve">This is a mandatory API call </w:t>
+      </w:r>
+      <w:r>
+        <w:rPr>
+          <w:rFonts w:ascii="Times New Roman" w:hAnsi="Times New Roman" w:cs="Times New Roman"/>
+          <w:b/>
+        </w:rPr>
+        <w:t>that needs to be called before calling any other</w:t>
+      </w:r>
+      <w:r>
+        <w:rPr>
+          <w:rFonts w:ascii="Times New Roman" w:hAnsi="Times New Roman" w:cs="Times New Roman"/>
+          <w:b/>
+        </w:rPr>
+        <w:t xml:space="preserve"> public API</w:t>
+      </w:r>
+      <w:r>
+        <w:rPr>
+          <w:rFonts w:ascii="Times New Roman" w:hAnsi="Times New Roman" w:cs="Times New Roman"/>
+        </w:rPr>
+        <w:t>.</w:t>
       </w:r>
     </w:p>
     <w:p>
@@ -5862,7 +6160,19 @@
         <w:rPr>
           <w:rFonts w:ascii="Times New Roman" w:hAnsi="Times New Roman" w:cs="Times New Roman"/>
         </w:rPr>
-        <w:t>The vertical will be notified with OnGetCartCount API of IAPListener to take action accordingly</w:t>
+        <w:t xml:space="preserve">The vertical will be notified with OnGetCartCount API of IAPListener to </w:t>
+      </w:r>
+      <w:r>
+        <w:rPr>
+          <w:rFonts w:ascii="Times New Roman" w:hAnsi="Times New Roman" w:cs="Times New Roman"/>
+        </w:rPr>
+        <w:t>act</w:t>
+      </w:r>
+      <w:r>
+        <w:rPr>
+          <w:rFonts w:ascii="Times New Roman" w:hAnsi="Times New Roman" w:cs="Times New Roman"/>
+        </w:rPr>
+        <w:t xml:space="preserve"> accordingly</w:t>
       </w:r>
     </w:p>
     <w:p>
@@ -5930,8 +6240,145 @@
         <w:rPr>
           <w:rFonts w:ascii="Times New Roman" w:hAnsi="Times New Roman" w:cs="Times New Roman"/>
         </w:rPr>
-        <w:t>The vertical will be notified with the onGetCompleteProductList API of IAPListener to take action accordingly</w:t>
-      </w:r>
+        <w:t xml:space="preserve">The vertical will be notified with the onGetCompleteProductList API of IAPListener to </w:t>
+      </w:r>
+      <w:r>
+        <w:rPr>
+          <w:rFonts w:ascii="Times New Roman" w:hAnsi="Times New Roman" w:cs="Times New Roman"/>
+        </w:rPr>
+        <w:t>act</w:t>
+      </w:r>
+      <w:r>
+        <w:rPr>
+          <w:rFonts w:ascii="Times New Roman" w:hAnsi="Times New Roman" w:cs="Times New Roman"/>
+        </w:rPr>
+        <w:t xml:space="preserve"> accordingly</w:t>
+      </w:r>
+      <w:r>
+        <w:rPr>
+          <w:rFonts w:ascii="Times New Roman" w:hAnsi="Times New Roman" w:cs="Times New Roman"/>
+        </w:rPr>
+        <w:t xml:space="preserve">. This API call should be </w:t>
+      </w:r>
+      <w:r>
+        <w:rPr>
+          <w:rFonts w:ascii="Times New Roman" w:hAnsi="Times New Roman" w:cs="Times New Roman"/>
+        </w:rPr>
+        <w:t xml:space="preserve">done </w:t>
+      </w:r>
+      <w:r>
+        <w:rPr>
+          <w:rFonts w:ascii="Times New Roman" w:hAnsi="Times New Roman" w:cs="Times New Roman"/>
+        </w:rPr>
+        <w:t xml:space="preserve">before launch API and same CTNs </w:t>
+      </w:r>
+      <w:r>
+        <w:rPr>
+          <w:rFonts w:ascii="Times New Roman" w:hAnsi="Times New Roman" w:cs="Times New Roman"/>
+        </w:rPr>
+        <w:t xml:space="preserve">should be passed </w:t>
+      </w:r>
+      <w:bookmarkStart w:id="24" w:name="_GoBack"/>
+      <w:bookmarkEnd w:id="24"/>
+      <w:r>
+        <w:rPr>
+          <w:rFonts w:ascii="Times New Roman" w:hAnsi="Times New Roman" w:cs="Times New Roman"/>
+        </w:rPr>
+        <w:t>if launching in Hybris flow else don’t required to make this API call.</w:t>
+      </w:r>
+    </w:p>
+    <w:p>
+      <w:pPr>
+        <w:pStyle w:val="ListParagraph"/>
+        <w:rPr>
+          <w:rFonts w:ascii="Times New Roman" w:hAnsi="Times New Roman" w:cs="Times New Roman"/>
+        </w:rPr>
+      </w:pPr>
+    </w:p>
+    <w:p>
+      <w:pPr>
+        <w:pStyle w:val="ListParagraph"/>
+        <w:numPr>
+          <w:ilvl w:val="0"/>
+          <w:numId w:val="7"/>
+        </w:numPr>
+        <w:rPr>
+          <w:rFonts w:ascii="Times New Roman" w:hAnsi="Times New Roman" w:cs="Times New Roman"/>
+        </w:rPr>
+      </w:pPr>
+      <w:r>
+        <w:rPr>
+          <w:rFonts w:ascii="Times New Roman" w:hAnsi="Times New Roman" w:cs="Times New Roman"/>
+        </w:rPr>
+        <w:t>launch(UiLauncher uiLauncher, UappLaunchInput uappLaunchInput)</w:t>
+      </w:r>
+    </w:p>
+    <w:p>
+      <w:pPr>
+        <w:pStyle w:val="ListParagraph"/>
+        <w:rPr>
+          <w:rFonts w:ascii="Times New Roman" w:hAnsi="Times New Roman" w:cs="Times New Roman"/>
+        </w:rPr>
+      </w:pPr>
+      <w:r>
+        <w:rPr>
+          <w:rFonts w:ascii="Times New Roman" w:hAnsi="Times New Roman" w:cs="Times New Roman"/>
+          <w:b/>
+        </w:rPr>
+        <w:lastRenderedPageBreak/>
+        <w:t>ex</w:t>
+      </w:r>
+      <w:r>
+        <w:rPr>
+          <w:rFonts w:ascii="Times New Roman" w:hAnsi="Times New Roman" w:cs="Times New Roman"/>
+        </w:rPr>
+        <w:t xml:space="preserve">: </w:t>
+      </w:r>
+      <w:r>
+        <w:rPr>
+          <w:rFonts w:ascii="Times New Roman" w:hAnsi="Times New Roman" w:cs="Times New Roman"/>
+          <w:highlight w:val="darkGray"/>
+        </w:rPr>
+        <w:t>mIapInterface.launch(newActivityLauncher(ActivityLauncher.ActivityOrientation.SCREEN_ORIENTATION_PORTRAIT, DEFAULT_THEME), mIapLaunchInput);</w:t>
+      </w:r>
+    </w:p>
+    <w:p>
+      <w:pPr>
+        <w:pStyle w:val="ListParagraph"/>
+        <w:rPr>
+          <w:rFonts w:ascii="Times New Roman" w:hAnsi="Times New Roman" w:cs="Times New Roman"/>
+        </w:rPr>
+      </w:pPr>
+      <w:r>
+        <w:rPr>
+          <w:rFonts w:ascii="Times New Roman" w:hAnsi="Times New Roman" w:cs="Times New Roman"/>
+        </w:rPr>
+        <w:t>The respective screen will be launched based on the “mLaunchInput” parameter passed.</w:t>
+      </w:r>
+    </w:p>
+    <w:p>
+      <w:pPr>
+        <w:pStyle w:val="ListParagraph"/>
+        <w:rPr>
+          <w:rFonts w:ascii="Times New Roman" w:hAnsi="Times New Roman" w:cs="Times New Roman"/>
+        </w:rPr>
+      </w:pPr>
+    </w:p>
+    <w:p>
+      <w:pPr>
+        <w:pStyle w:val="ListParagraph"/>
+        <w:rPr>
+          <w:rFonts w:ascii="Times New Roman" w:hAnsi="Times New Roman" w:cs="Times New Roman"/>
+        </w:rPr>
+      </w:pPr>
+    </w:p>
+    <w:p>
+      <w:pPr>
+        <w:pStyle w:val="ListParagraph"/>
+        <w:rPr>
+          <w:rFonts w:ascii="Times New Roman" w:hAnsi="Times New Roman" w:cs="Times New Roman"/>
+        </w:rPr>
+      </w:pPr>
     </w:p>
     <w:p>
       <w:pPr>
@@ -5941,7 +6388,7 @@
           <w:b/>
         </w:rPr>
       </w:pPr>
-      <w:bookmarkStart w:id="25" w:name="_Toc468455298"/>
+      <w:bookmarkStart w:id="25" w:name="_Toc492979293"/>
       <w:r>
         <w:rPr>
           <w:rFonts w:ascii="Times New Roman" w:hAnsi="Times New Roman" w:cs="Times New Roman"/>
@@ -5958,7 +6405,7 @@
           <w:rFonts w:ascii="Times New Roman" w:hAnsi="Times New Roman" w:cs="Times New Roman"/>
         </w:rPr>
       </w:pPr>
-      <w:bookmarkStart w:id="26" w:name="_Toc468455299"/>
+      <w:bookmarkStart w:id="26" w:name="_Toc492979294"/>
       <w:r>
         <w:rPr>
           <w:rFonts w:ascii="Times New Roman" w:hAnsi="Times New Roman" w:cs="Times New Roman"/>
@@ -6244,19 +6691,26 @@
         <w:rPr>
           <w:rFonts w:ascii="Times New Roman" w:hAnsi="Times New Roman" w:cs="Times New Roman"/>
         </w:rPr>
-        <w:t xml:space="preserve">        &lt;com.philips.cdp.uikit.customviews.BadgeView</w:t>
-      </w:r>
-    </w:p>
-    <w:p>
-      <w:pPr>
-        <w:rPr>
-          <w:rFonts w:ascii="Times New Roman" w:hAnsi="Times New Roman" w:cs="Times New Roman"/>
-        </w:rPr>
-      </w:pPr>
-      <w:r>
-        <w:rPr>
-          <w:rFonts w:ascii="Times New Roman" w:hAnsi="Times New Roman" w:cs="Times New Roman"/>
-        </w:rPr>
+        <w:t xml:space="preserve">        &lt;com.philips</w:t>
+      </w:r>
+      <w:r>
+        <w:rPr>
+          <w:rFonts w:ascii="Times New Roman" w:hAnsi="Times New Roman" w:cs="Times New Roman"/>
+        </w:rPr>
+        <w:t>.platform.uid.view.widget.NotificationBadge</w:t>
+      </w:r>
+    </w:p>
+    <w:p>
+      <w:pPr>
+        <w:rPr>
+          <w:rFonts w:ascii="Times New Roman" w:hAnsi="Times New Roman" w:cs="Times New Roman"/>
+        </w:rPr>
+      </w:pPr>
+      <w:r>
+        <w:rPr>
+          <w:rFonts w:ascii="Times New Roman" w:hAnsi="Times New Roman" w:cs="Times New Roman"/>
+        </w:rPr>
+        <w:lastRenderedPageBreak/>
         <w:t xml:space="preserve">            android:id="@+id/item_count"</w:t>
       </w:r>
     </w:p>
@@ -6270,7 +6724,19 @@
         <w:rPr>
           <w:rFonts w:ascii="Times New Roman" w:hAnsi="Times New Roman" w:cs="Times New Roman"/>
         </w:rPr>
-        <w:t xml:space="preserve">            style="@style/NotificationLabel.Small"</w:t>
+        <w:t xml:space="preserve">           </w:t>
+      </w:r>
+      <w:r>
+        <w:rPr>
+          <w:rFonts w:ascii="Times New Roman" w:hAnsi="Times New Roman" w:cs="Times New Roman"/>
+        </w:rPr>
+        <w:t xml:space="preserve"> style="@style/NotificationBadge</w:t>
+      </w:r>
+      <w:r>
+        <w:rPr>
+          <w:rFonts w:ascii="Times New Roman" w:hAnsi="Times New Roman" w:cs="Times New Roman"/>
+        </w:rPr>
+        <w:t>.Small"</w:t>
       </w:r>
     </w:p>
     <w:p>
@@ -6322,20 +6788,13 @@
         <w:rPr>
           <w:rFonts w:ascii="Times New Roman" w:hAnsi="Times New Roman" w:cs="Times New Roman"/>
         </w:rPr>
-        <w:t xml:space="preserve">            android:background="@drawable/count_badge"</w:t>
-      </w:r>
-    </w:p>
-    <w:p>
-      <w:pPr>
-        <w:rPr>
-          <w:rFonts w:ascii="Times New Roman" w:hAnsi="Times New Roman" w:cs="Times New Roman"/>
-        </w:rPr>
-      </w:pPr>
-      <w:r>
-        <w:rPr>
-          <w:rFonts w:ascii="Times New Roman" w:hAnsi="Times New Roman" w:cs="Times New Roman"/>
-        </w:rPr>
-        <w:t xml:space="preserve">            android:textColor="@android:color/white"</w:t>
+        <w:t xml:space="preserve">            </w:t>
+      </w:r>
+      <w:r>
+        <w:rPr>
+          <w:rFonts w:ascii="Times New Roman" w:hAnsi="Times New Roman" w:cs="Times New Roman"/>
+        </w:rPr>
+        <w:t>android:textColor="@android:color/white"</w:t>
       </w:r>
     </w:p>
     <w:p>
@@ -6397,7 +6856,7 @@
           <w:rFonts w:ascii="Times New Roman" w:hAnsi="Times New Roman" w:cs="Times New Roman"/>
         </w:rPr>
       </w:pPr>
-      <w:bookmarkStart w:id="27" w:name="_Toc468455300"/>
+      <w:bookmarkStart w:id="27" w:name="_Toc492979295"/>
       <w:r>
         <w:rPr>
           <w:rFonts w:ascii="Times New Roman" w:hAnsi="Times New Roman" w:cs="Times New Roman"/>
@@ -6418,201 +6877,6 @@
           <w:rFonts w:ascii="Times New Roman" w:hAnsi="Times New Roman" w:cs="Times New Roman"/>
           <w:color w:val="5B9BD5" w:themeColor="accent1"/>
         </w:rPr>
-        <w:t>@drawable/count_badge</w:t>
-      </w:r>
-    </w:p>
-    <w:p>
-      <w:pPr>
-        <w:rPr>
-          <w:rFonts w:ascii="Times New Roman" w:hAnsi="Times New Roman" w:cs="Times New Roman"/>
-          <w:color w:val="000000" w:themeColor="text1"/>
-        </w:rPr>
-      </w:pPr>
-      <w:r>
-        <w:rPr>
-          <w:rFonts w:ascii="Times New Roman" w:hAnsi="Times New Roman" w:cs="Times New Roman"/>
-          <w:color w:val="000000" w:themeColor="text1"/>
-        </w:rPr>
-        <w:t>&lt;shape xmlns:android="http://schemas.android.com/apk/res/android"</w:t>
-      </w:r>
-    </w:p>
-    <w:p>
-      <w:pPr>
-        <w:rPr>
-          <w:rFonts w:ascii="Times New Roman" w:hAnsi="Times New Roman" w:cs="Times New Roman"/>
-          <w:color w:val="000000" w:themeColor="text1"/>
-        </w:rPr>
-      </w:pPr>
-      <w:r>
-        <w:rPr>
-          <w:rFonts w:ascii="Times New Roman" w:hAnsi="Times New Roman" w:cs="Times New Roman"/>
-          <w:color w:val="000000" w:themeColor="text1"/>
-        </w:rPr>
-        <w:t xml:space="preserve">    android:shape="oval"&gt;</w:t>
-      </w:r>
-    </w:p>
-    <w:p>
-      <w:pPr>
-        <w:rPr>
-          <w:rFonts w:ascii="Times New Roman" w:hAnsi="Times New Roman" w:cs="Times New Roman"/>
-          <w:color w:val="000000" w:themeColor="text1"/>
-        </w:rPr>
-      </w:pPr>
-      <w:r>
-        <w:rPr>
-          <w:rFonts w:ascii="Times New Roman" w:hAnsi="Times New Roman" w:cs="Times New Roman"/>
-          <w:color w:val="000000" w:themeColor="text1"/>
-        </w:rPr>
-        <w:t xml:space="preserve">    &lt;solid android:color="#F00" /&gt;</w:t>
-      </w:r>
-    </w:p>
-    <w:p>
-      <w:pPr>
-        <w:rPr>
-          <w:rFonts w:ascii="Times New Roman" w:hAnsi="Times New Roman" w:cs="Times New Roman"/>
-          <w:color w:val="000000" w:themeColor="text1"/>
-        </w:rPr>
-      </w:pPr>
-      <w:r>
-        <w:rPr>
-          <w:rFonts w:ascii="Times New Roman" w:hAnsi="Times New Roman" w:cs="Times New Roman"/>
-          <w:color w:val="000000" w:themeColor="text1"/>
-        </w:rPr>
-        <w:t xml:space="preserve">    &lt;stroke</w:t>
-      </w:r>
-    </w:p>
-    <w:p>
-      <w:pPr>
-        <w:rPr>
-          <w:rFonts w:ascii="Times New Roman" w:hAnsi="Times New Roman" w:cs="Times New Roman"/>
-          <w:color w:val="000000" w:themeColor="text1"/>
-        </w:rPr>
-      </w:pPr>
-      <w:r>
-        <w:rPr>
-          <w:rFonts w:ascii="Times New Roman" w:hAnsi="Times New Roman" w:cs="Times New Roman"/>
-          <w:color w:val="000000" w:themeColor="text1"/>
-        </w:rPr>
-        <w:t xml:space="preserve">        android:width="2dip"</w:t>
-      </w:r>
-    </w:p>
-    <w:p>
-      <w:pPr>
-        <w:rPr>
-          <w:rFonts w:ascii="Times New Roman" w:hAnsi="Times New Roman" w:cs="Times New Roman"/>
-          <w:color w:val="000000" w:themeColor="text1"/>
-        </w:rPr>
-      </w:pPr>
-      <w:r>
-        <w:rPr>
-          <w:rFonts w:ascii="Times New Roman" w:hAnsi="Times New Roman" w:cs="Times New Roman"/>
-          <w:color w:val="000000" w:themeColor="text1"/>
-        </w:rPr>
-        <w:t xml:space="preserve">        android:color="#FFF" /&gt;</w:t>
-      </w:r>
-    </w:p>
-    <w:p>
-      <w:pPr>
-        <w:rPr>
-          <w:rFonts w:ascii="Times New Roman" w:hAnsi="Times New Roman" w:cs="Times New Roman"/>
-          <w:color w:val="000000" w:themeColor="text1"/>
-        </w:rPr>
-      </w:pPr>
-      <w:r>
-        <w:rPr>
-          <w:rFonts w:ascii="Times New Roman" w:hAnsi="Times New Roman" w:cs="Times New Roman"/>
-          <w:color w:val="000000" w:themeColor="text1"/>
-        </w:rPr>
-        <w:t xml:space="preserve">    &lt;padding</w:t>
-      </w:r>
-    </w:p>
-    <w:p>
-      <w:pPr>
-        <w:rPr>
-          <w:rFonts w:ascii="Times New Roman" w:hAnsi="Times New Roman" w:cs="Times New Roman"/>
-          <w:color w:val="000000" w:themeColor="text1"/>
-        </w:rPr>
-      </w:pPr>
-      <w:r>
-        <w:rPr>
-          <w:rFonts w:ascii="Times New Roman" w:hAnsi="Times New Roman" w:cs="Times New Roman"/>
-          <w:color w:val="000000" w:themeColor="text1"/>
-        </w:rPr>
-        <w:t xml:space="preserve">        android:bottom="2dip"</w:t>
-      </w:r>
-    </w:p>
-    <w:p>
-      <w:pPr>
-        <w:rPr>
-          <w:rFonts w:ascii="Times New Roman" w:hAnsi="Times New Roman" w:cs="Times New Roman"/>
-          <w:color w:val="000000" w:themeColor="text1"/>
-        </w:rPr>
-      </w:pPr>
-      <w:r>
-        <w:rPr>
-          <w:rFonts w:ascii="Times New Roman" w:hAnsi="Times New Roman" w:cs="Times New Roman"/>
-          <w:color w:val="000000" w:themeColor="text1"/>
-        </w:rPr>
-        <w:t xml:space="preserve">        android:left="5dip"</w:t>
-      </w:r>
-    </w:p>
-    <w:p>
-      <w:pPr>
-        <w:rPr>
-          <w:rFonts w:ascii="Times New Roman" w:hAnsi="Times New Roman" w:cs="Times New Roman"/>
-          <w:color w:val="000000" w:themeColor="text1"/>
-        </w:rPr>
-      </w:pPr>
-      <w:r>
-        <w:rPr>
-          <w:rFonts w:ascii="Times New Roman" w:hAnsi="Times New Roman" w:cs="Times New Roman"/>
-          <w:color w:val="000000" w:themeColor="text1"/>
-        </w:rPr>
-        <w:t xml:space="preserve">        android:right="5dip"</w:t>
-      </w:r>
-    </w:p>
-    <w:p>
-      <w:pPr>
-        <w:rPr>
-          <w:rFonts w:ascii="Times New Roman" w:hAnsi="Times New Roman" w:cs="Times New Roman"/>
-          <w:color w:val="000000" w:themeColor="text1"/>
-        </w:rPr>
-      </w:pPr>
-      <w:r>
-        <w:rPr>
-          <w:rFonts w:ascii="Times New Roman" w:hAnsi="Times New Roman" w:cs="Times New Roman"/>
-          <w:color w:val="000000" w:themeColor="text1"/>
-        </w:rPr>
-        <w:t xml:space="preserve">        android:top="2dip" /&gt;</w:t>
-      </w:r>
-    </w:p>
-    <w:p>
-      <w:pPr>
-        <w:rPr>
-          <w:rFonts w:ascii="Times New Roman" w:hAnsi="Times New Roman" w:cs="Times New Roman"/>
-          <w:color w:val="000000" w:themeColor="text1"/>
-        </w:rPr>
-      </w:pPr>
-      <w:r>
-        <w:rPr>
-          <w:rFonts w:ascii="Times New Roman" w:hAnsi="Times New Roman" w:cs="Times New Roman"/>
-          <w:color w:val="000000" w:themeColor="text1"/>
-        </w:rPr>
-        <w:t>&lt;/shape&gt;</w:t>
-      </w:r>
-    </w:p>
-    <w:p>
-      <w:pPr>
-        <w:rPr>
-          <w:rFonts w:ascii="Times New Roman" w:hAnsi="Times New Roman" w:cs="Times New Roman"/>
-          <w:color w:val="5B9BD5" w:themeColor="accent1"/>
-        </w:rPr>
-      </w:pPr>
-      <w:r>
-        <w:rPr>
-          <w:rFonts w:ascii="Times New Roman" w:hAnsi="Times New Roman" w:cs="Times New Roman"/>
-          <w:color w:val="5B9BD5" w:themeColor="accent1"/>
-        </w:rPr>
         <w:t>@drawable/shopping_cart_xml</w:t>
       </w:r>
     </w:p>
@@ -6639,286 +6903,213 @@
         <w:rPr>
           <w:rFonts w:ascii="Times New Roman" w:hAnsi="Times New Roman" w:cs="Times New Roman"/>
         </w:rPr>
+        <w:t xml:space="preserve">    xmlns:android="http://schemas.android.com/apk/res/android"</w:t>
+      </w:r>
+    </w:p>
+    <w:p>
+      <w:pPr>
+        <w:rPr>
+          <w:rFonts w:ascii="Times New Roman" w:hAnsi="Times New Roman" w:cs="Times New Roman"/>
+        </w:rPr>
+      </w:pPr>
+      <w:r>
+        <w:rPr>
+          <w:rFonts w:ascii="Times New Roman" w:hAnsi="Times New Roman" w:cs="Times New Roman"/>
+        </w:rPr>
+        <w:t xml:space="preserve">    xmlns:app="http://schemas.android.com/apk/res-auto"</w:t>
+      </w:r>
+    </w:p>
+    <w:p>
+      <w:pPr>
+        <w:rPr>
+          <w:rFonts w:ascii="Times New Roman" w:hAnsi="Times New Roman" w:cs="Times New Roman"/>
+        </w:rPr>
+      </w:pPr>
+      <w:r>
+        <w:rPr>
+          <w:rFonts w:ascii="Times New Roman" w:hAnsi="Times New Roman" w:cs="Times New Roman"/>
+        </w:rPr>
+        <w:t xml:space="preserve">    android:width="20dp"</w:t>
+      </w:r>
+    </w:p>
+    <w:p>
+      <w:pPr>
+        <w:rPr>
+          <w:rFonts w:ascii="Times New Roman" w:hAnsi="Times New Roman" w:cs="Times New Roman"/>
+        </w:rPr>
+      </w:pPr>
+      <w:r>
+        <w:rPr>
+          <w:rFonts w:ascii="Times New Roman" w:hAnsi="Times New Roman" w:cs="Times New Roman"/>
+        </w:rPr>
+        <w:t xml:space="preserve">    android:height="18dp"</w:t>
+      </w:r>
+    </w:p>
+    <w:p>
+      <w:pPr>
+        <w:rPr>
+          <w:rFonts w:ascii="Times New Roman" w:hAnsi="Times New Roman" w:cs="Times New Roman"/>
+        </w:rPr>
+      </w:pPr>
+      <w:r>
+        <w:rPr>
+          <w:rFonts w:ascii="Times New Roman" w:hAnsi="Times New Roman" w:cs="Times New Roman"/>
+        </w:rPr>
+        <w:t xml:space="preserve">    android:viewportHeight="370.7"</w:t>
+      </w:r>
+    </w:p>
+    <w:p>
+      <w:pPr>
+        <w:rPr>
+          <w:rFonts w:ascii="Times New Roman" w:hAnsi="Times New Roman" w:cs="Times New Roman"/>
+        </w:rPr>
+      </w:pPr>
+      <w:r>
+        <w:rPr>
+          <w:rFonts w:ascii="Times New Roman" w:hAnsi="Times New Roman" w:cs="Times New Roman"/>
+        </w:rPr>
+        <w:t xml:space="preserve">    android:viewportWidth="425.2"</w:t>
+      </w:r>
+    </w:p>
+    <w:p>
+      <w:pPr>
+        <w:rPr>
+          <w:rFonts w:ascii="Times New Roman" w:hAnsi="Times New Roman" w:cs="Times New Roman"/>
+        </w:rPr>
+      </w:pPr>
+      <w:r>
+        <w:rPr>
+          <w:rFonts w:ascii="Times New Roman" w:hAnsi="Times New Roman" w:cs="Times New Roman"/>
+        </w:rPr>
+        <w:t>&lt;path</w:t>
+      </w:r>
+    </w:p>
+    <w:p>
+      <w:pPr>
+        <w:rPr>
+          <w:rFonts w:ascii="Times New Roman" w:hAnsi="Times New Roman" w:cs="Times New Roman"/>
+        </w:rPr>
+      </w:pPr>
+      <w:r>
+        <w:rPr>
+          <w:rFonts w:ascii="Times New Roman" w:hAnsi="Times New Roman" w:cs="Times New Roman"/>
+        </w:rPr>
+        <w:t xml:space="preserve">        android:fillColor="#fff"</w:t>
+      </w:r>
+    </w:p>
+    <w:p>
+      <w:pPr>
+        <w:rPr>
+          <w:rFonts w:ascii="Times New Roman" w:hAnsi="Times New Roman" w:cs="Times New Roman"/>
+        </w:rPr>
+      </w:pPr>
+      <w:r>
+        <w:rPr>
+          <w:rFonts w:ascii="Times New Roman" w:hAnsi="Times New Roman" w:cs="Times New Roman"/>
+        </w:rPr>
+        <w:t xml:space="preserve">        android:pathData="M267.4,308.8c-19.6,-1.9 -36,14.4 -34,34c1.4,14.5 13.2,26.3 27.7,27.7c19.6,1.9 36,-14.4 34,-34C293.</w:t>
+      </w:r>
+      <w:r>
+        <w:rPr>
+          <w:rFonts w:ascii="Times New Roman" w:hAnsi="Times New Roman" w:cs="Times New Roman"/>
+        </w:rPr>
+        <w:t>7,322 281.9,310.2 267.4,308.8z"</w:t>
+      </w:r>
+      <w:r>
+        <w:rPr>
+          <w:rFonts w:ascii="Times New Roman" w:hAnsi="Times New Roman" w:cs="Times New Roman"/>
+        </w:rPr>
+        <w:t>/&gt;</w:t>
+      </w:r>
+    </w:p>
+    <w:p>
+      <w:pPr>
+        <w:rPr>
+          <w:rFonts w:ascii="Times New Roman" w:hAnsi="Times New Roman" w:cs="Times New Roman"/>
+        </w:rPr>
+      </w:pPr>
+      <w:r>
+        <w:rPr>
+          <w:rFonts w:ascii="Times New Roman" w:hAnsi="Times New Roman" w:cs="Times New Roman"/>
+        </w:rPr>
+        <w:t xml:space="preserve">    &lt;path</w:t>
+      </w:r>
+    </w:p>
+    <w:p>
+      <w:pPr>
+        <w:rPr>
+          <w:rFonts w:ascii="Times New Roman" w:hAnsi="Times New Roman" w:cs="Times New Roman"/>
+        </w:rPr>
+      </w:pPr>
+      <w:r>
+        <w:rPr>
+          <w:rFonts w:ascii="Times New Roman" w:hAnsi="Times New Roman" w:cs="Times New Roman"/>
+        </w:rPr>
+        <w:t xml:space="preserve">        android:fillColor="#fff"</w:t>
+      </w:r>
+    </w:p>
+    <w:p>
+      <w:pPr>
+        <w:rPr>
+          <w:rFonts w:ascii="Times New Roman" w:hAnsi="Times New Roman" w:cs="Times New Roman"/>
+        </w:rPr>
+      </w:pPr>
+      <w:r>
+        <w:rPr>
+          <w:rFonts w:ascii="Times New Roman" w:hAnsi="Times New Roman" w:cs="Times New Roman"/>
+        </w:rPr>
+        <w:t xml:space="preserve">        android:pathData="M115.6,308.7c-19.6,-1.9 -36,14.4 -34,34c1.4,14.5 13.2,26.3 27.7,27.7c19.6,1.9 36,-14.4 34,-34C141.9,</w:t>
+      </w:r>
+      <w:r>
+        <w:rPr>
+          <w:rFonts w:ascii="Times New Roman" w:hAnsi="Times New Roman" w:cs="Times New Roman"/>
+        </w:rPr>
+        <w:t>321.9 130.1,310.2 115.6,308.7z"</w:t>
+      </w:r>
+      <w:r>
+        <w:rPr>
+          <w:rFonts w:ascii="Times New Roman" w:hAnsi="Times New Roman" w:cs="Times New Roman"/>
+        </w:rPr>
+        <w:t>/&gt;</w:t>
+      </w:r>
+    </w:p>
+    <w:p>
+      <w:pPr>
+        <w:rPr>
+          <w:rFonts w:ascii="Times New Roman" w:hAnsi="Times New Roman" w:cs="Times New Roman"/>
+        </w:rPr>
+      </w:pPr>
+      <w:r>
+        <w:rPr>
+          <w:rFonts w:ascii="Times New Roman" w:hAnsi="Times New Roman" w:cs="Times New Roman"/>
+        </w:rPr>
+        <w:t xml:space="preserve">    &lt;path</w:t>
+      </w:r>
+    </w:p>
+    <w:p>
+      <w:pPr>
+        <w:rPr>
+          <w:rFonts w:ascii="Times New Roman" w:hAnsi="Times New Roman" w:cs="Times New Roman"/>
+        </w:rPr>
+      </w:pPr>
+      <w:r>
+        <w:rPr>
+          <w:rFonts w:ascii="Times New Roman" w:hAnsi="Times New Roman" w:cs="Times New Roman"/>
+        </w:rPr>
+        <w:t xml:space="preserve">        android:fillColor="#fff"</w:t>
+      </w:r>
+    </w:p>
+    <w:p>
+      <w:pPr>
+        <w:rPr>
+          <w:rFonts w:ascii="Times New Roman" w:hAnsi="Times New Roman" w:cs="Times New Roman"/>
+        </w:rPr>
+      </w:pPr>
+      <w:r>
+        <w:rPr>
+          <w:rFonts w:ascii="Times New Roman" w:hAnsi="Times New Roman" w:cs="Times New Roman"/>
+        </w:rPr>
         <w:lastRenderedPageBreak/>
-        <w:t xml:space="preserve">    xmlns:android="http://schemas.android.com/apk/res/android"</w:t>
-      </w:r>
-    </w:p>
-    <w:p>
-      <w:pPr>
-        <w:rPr>
-          <w:rFonts w:ascii="Times New Roman" w:hAnsi="Times New Roman" w:cs="Times New Roman"/>
-        </w:rPr>
-      </w:pPr>
-      <w:r>
-        <w:rPr>
-          <w:rFonts w:ascii="Times New Roman" w:hAnsi="Times New Roman" w:cs="Times New Roman"/>
-        </w:rPr>
-        <w:t xml:space="preserve">    xmlns:app="http://schemas.android.com/apk/res-auto"</w:t>
-      </w:r>
-    </w:p>
-    <w:p>
-      <w:pPr>
-        <w:rPr>
-          <w:rFonts w:ascii="Times New Roman" w:hAnsi="Times New Roman" w:cs="Times New Roman"/>
-        </w:rPr>
-      </w:pPr>
-      <w:r>
-        <w:rPr>
-          <w:rFonts w:ascii="Times New Roman" w:hAnsi="Times New Roman" w:cs="Times New Roman"/>
-        </w:rPr>
-        <w:t xml:space="preserve">    android:width="20dp"</w:t>
-      </w:r>
-    </w:p>
-    <w:p>
-      <w:pPr>
-        <w:rPr>
-          <w:rFonts w:ascii="Times New Roman" w:hAnsi="Times New Roman" w:cs="Times New Roman"/>
-        </w:rPr>
-      </w:pPr>
-      <w:r>
-        <w:rPr>
-          <w:rFonts w:ascii="Times New Roman" w:hAnsi="Times New Roman" w:cs="Times New Roman"/>
-        </w:rPr>
-        <w:t xml:space="preserve">    android:height="18dp"</w:t>
-      </w:r>
-    </w:p>
-    <w:p>
-      <w:pPr>
-        <w:rPr>
-          <w:rFonts w:ascii="Times New Roman" w:hAnsi="Times New Roman" w:cs="Times New Roman"/>
-        </w:rPr>
-      </w:pPr>
-      <w:r>
-        <w:rPr>
-          <w:rFonts w:ascii="Times New Roman" w:hAnsi="Times New Roman" w:cs="Times New Roman"/>
-        </w:rPr>
-        <w:t xml:space="preserve">    android:viewportHeight="370.7"</w:t>
-      </w:r>
-    </w:p>
-    <w:p>
-      <w:pPr>
-        <w:rPr>
-          <w:rFonts w:ascii="Times New Roman" w:hAnsi="Times New Roman" w:cs="Times New Roman"/>
-        </w:rPr>
-      </w:pPr>
-      <w:r>
-        <w:rPr>
-          <w:rFonts w:ascii="Times New Roman" w:hAnsi="Times New Roman" w:cs="Times New Roman"/>
-        </w:rPr>
-        <w:t xml:space="preserve">    android:viewportWidth="425.2"</w:t>
-      </w:r>
-    </w:p>
-    <w:p>
-      <w:pPr>
-        <w:rPr>
-          <w:rFonts w:ascii="Times New Roman" w:hAnsi="Times New Roman" w:cs="Times New Roman"/>
-        </w:rPr>
-      </w:pPr>
-    </w:p>
-    <w:p>
-      <w:pPr>
-        <w:rPr>
-          <w:rFonts w:ascii="Times New Roman" w:hAnsi="Times New Roman" w:cs="Times New Roman"/>
-        </w:rPr>
-      </w:pPr>
-      <w:r>
-        <w:rPr>
-          <w:rFonts w:ascii="Times New Roman" w:hAnsi="Times New Roman" w:cs="Times New Roman"/>
-        </w:rPr>
-        <w:t xml:space="preserve">    app:uikit_vc_viewportHeight="370.7"</w:t>
-      </w:r>
-    </w:p>
-    <w:p>
-      <w:pPr>
-        <w:rPr>
-          <w:rFonts w:ascii="Times New Roman" w:hAnsi="Times New Roman" w:cs="Times New Roman"/>
-        </w:rPr>
-      </w:pPr>
-      <w:r>
-        <w:rPr>
-          <w:rFonts w:ascii="Times New Roman" w:hAnsi="Times New Roman" w:cs="Times New Roman"/>
-        </w:rPr>
-        <w:t xml:space="preserve">    app:uikit_vc_viewportWidth="425.2"&gt;</w:t>
-      </w:r>
-    </w:p>
-    <w:p>
-      <w:pPr>
-        <w:rPr>
-          <w:rFonts w:ascii="Times New Roman" w:hAnsi="Times New Roman" w:cs="Times New Roman"/>
-        </w:rPr>
-      </w:pPr>
-      <w:r>
-        <w:rPr>
-          <w:rFonts w:ascii="Times New Roman" w:hAnsi="Times New Roman" w:cs="Times New Roman"/>
-        </w:rPr>
-        <w:t xml:space="preserve">    &lt;path</w:t>
-      </w:r>
-    </w:p>
-    <w:p>
-      <w:pPr>
-        <w:rPr>
-          <w:rFonts w:ascii="Times New Roman" w:hAnsi="Times New Roman" w:cs="Times New Roman"/>
-        </w:rPr>
-      </w:pPr>
-      <w:r>
-        <w:rPr>
-          <w:rFonts w:ascii="Times New Roman" w:hAnsi="Times New Roman" w:cs="Times New Roman"/>
-        </w:rPr>
-        <w:t xml:space="preserve">        android:fillColor="#fff"</w:t>
-      </w:r>
-    </w:p>
-    <w:p>
-      <w:pPr>
-        <w:rPr>
-          <w:rFonts w:ascii="Times New Roman" w:hAnsi="Times New Roman" w:cs="Times New Roman"/>
-        </w:rPr>
-      </w:pPr>
-      <w:r>
-        <w:rPr>
-          <w:rFonts w:ascii="Times New Roman" w:hAnsi="Times New Roman" w:cs="Times New Roman"/>
-        </w:rPr>
-        <w:t xml:space="preserve">        android:pathData="M267.4,308.8c-19.6,-1.9 -36,14.4 -34,34c1.4,14.5 13.2,26.3 27.7,27.7c19.6,1.9 36,-14.4 34,-34C293.</w:t>
-      </w:r>
-      <w:r>
-        <w:rPr>
-          <w:rFonts w:ascii="Times New Roman" w:hAnsi="Times New Roman" w:cs="Times New Roman"/>
-        </w:rPr>
-        <w:t>7,322 281.9,310.2 267.4,308.8z"</w:t>
-      </w:r>
-    </w:p>
-    <w:p>
-      <w:pPr>
-        <w:rPr>
-          <w:rFonts w:ascii="Times New Roman" w:hAnsi="Times New Roman" w:cs="Times New Roman"/>
-        </w:rPr>
-      </w:pPr>
-      <w:r>
-        <w:rPr>
-          <w:rFonts w:ascii="Times New Roman" w:hAnsi="Times New Roman" w:cs="Times New Roman"/>
-        </w:rPr>
-        <w:t xml:space="preserve">        app:uikit_vc_fillColor="#fff"</w:t>
-      </w:r>
-    </w:p>
-    <w:p>
-      <w:pPr>
-        <w:rPr>
-          <w:rFonts w:ascii="Times New Roman" w:hAnsi="Times New Roman" w:cs="Times New Roman"/>
-        </w:rPr>
-      </w:pPr>
-      <w:r>
-        <w:rPr>
-          <w:rFonts w:ascii="Times New Roman" w:hAnsi="Times New Roman" w:cs="Times New Roman"/>
-        </w:rPr>
-        <w:t xml:space="preserve">        app:uikit_vc_pathData="M267.4,308.8c-19.6,-1.9 -36,14.4 -34,34c1.4,14.5 13.2,26.3 27.7,27.7c19.6,1.9 36,-14.4 34,-34C293.7,322 281.9,310.2 267.4,308.8z"/&gt;</w:t>
-      </w:r>
-    </w:p>
-    <w:p>
-      <w:pPr>
-        <w:rPr>
-          <w:rFonts w:ascii="Times New Roman" w:hAnsi="Times New Roman" w:cs="Times New Roman"/>
-        </w:rPr>
-      </w:pPr>
-      <w:r>
-        <w:rPr>
-          <w:rFonts w:ascii="Times New Roman" w:hAnsi="Times New Roman" w:cs="Times New Roman"/>
-        </w:rPr>
-        <w:t xml:space="preserve">    &lt;path</w:t>
-      </w:r>
-    </w:p>
-    <w:p>
-      <w:pPr>
-        <w:rPr>
-          <w:rFonts w:ascii="Times New Roman" w:hAnsi="Times New Roman" w:cs="Times New Roman"/>
-        </w:rPr>
-      </w:pPr>
-      <w:r>
-        <w:rPr>
-          <w:rFonts w:ascii="Times New Roman" w:hAnsi="Times New Roman" w:cs="Times New Roman"/>
-        </w:rPr>
-        <w:t xml:space="preserve">        android:fillColor="#fff"</w:t>
-      </w:r>
-    </w:p>
-    <w:p>
-      <w:pPr>
-        <w:rPr>
-          <w:rFonts w:ascii="Times New Roman" w:hAnsi="Times New Roman" w:cs="Times New Roman"/>
-        </w:rPr>
-      </w:pPr>
-      <w:r>
-        <w:rPr>
-          <w:rFonts w:ascii="Times New Roman" w:hAnsi="Times New Roman" w:cs="Times New Roman"/>
-        </w:rPr>
-        <w:t xml:space="preserve">        android:pathData="M115.6,308.7c-19.6,-1.9 -36,14.4 -34,34c1.4,14.5 13.2,26.3 27.7,27.7c19.6,1.9 36,-14.4 34,-34C141.9,</w:t>
-      </w:r>
-      <w:r>
-        <w:rPr>
-          <w:rFonts w:ascii="Times New Roman" w:hAnsi="Times New Roman" w:cs="Times New Roman"/>
-        </w:rPr>
-        <w:t>321.9 130.1,310.2 115.6,308.7z"</w:t>
-      </w:r>
-    </w:p>
-    <w:p>
-      <w:pPr>
-        <w:rPr>
-          <w:rFonts w:ascii="Times New Roman" w:hAnsi="Times New Roman" w:cs="Times New Roman"/>
-        </w:rPr>
-      </w:pPr>
-      <w:r>
-        <w:rPr>
-          <w:rFonts w:ascii="Times New Roman" w:hAnsi="Times New Roman" w:cs="Times New Roman"/>
-        </w:rPr>
-        <w:t xml:space="preserve">        app:uikit_vc_fillColor="#fff"</w:t>
-      </w:r>
-    </w:p>
-    <w:p>
-      <w:pPr>
-        <w:rPr>
-          <w:rFonts w:ascii="Times New Roman" w:hAnsi="Times New Roman" w:cs="Times New Roman"/>
-        </w:rPr>
-      </w:pPr>
-      <w:r>
-        <w:rPr>
-          <w:rFonts w:ascii="Times New Roman" w:hAnsi="Times New Roman" w:cs="Times New Roman"/>
-        </w:rPr>
-        <w:t xml:space="preserve">        app:uikit_vc_pathData="M115.6,308.7c-19.6,-1.9 -36,14.4 -34,34c1.4,14.5 13.2,26.3 27.7,27.7c19.6,1.9 36,-14.4 34,-34C141.9,321.9 130.1,310.2 115.6,308.7z"/&gt;</w:t>
-      </w:r>
-    </w:p>
-    <w:p>
-      <w:pPr>
-        <w:rPr>
-          <w:rFonts w:ascii="Times New Roman" w:hAnsi="Times New Roman" w:cs="Times New Roman"/>
-        </w:rPr>
-      </w:pPr>
-      <w:r>
-        <w:rPr>
-          <w:rFonts w:ascii="Times New Roman" w:hAnsi="Times New Roman" w:cs="Times New Roman"/>
-        </w:rPr>
-        <w:t xml:space="preserve">    &lt;path</w:t>
-      </w:r>
-    </w:p>
-    <w:p>
-      <w:pPr>
-        <w:rPr>
-          <w:rFonts w:ascii="Times New Roman" w:hAnsi="Times New Roman" w:cs="Times New Roman"/>
-        </w:rPr>
-      </w:pPr>
-      <w:r>
-        <w:rPr>
-          <w:rFonts w:ascii="Times New Roman" w:hAnsi="Times New Roman" w:cs="Times New Roman"/>
-        </w:rPr>
-        <w:t xml:space="preserve">        android:fillColor="#fff"</w:t>
-      </w:r>
-    </w:p>
-    <w:p>
-      <w:pPr>
-        <w:rPr>
-          <w:rFonts w:ascii="Times New Roman" w:hAnsi="Times New Roman" w:cs="Times New Roman"/>
-        </w:rPr>
-      </w:pPr>
-      <w:r>
-        <w:rPr>
-          <w:rFonts w:ascii="Times New Roman" w:hAnsi="Times New Roman" w:cs="Times New Roman"/>
-        </w:rPr>
         <w:t xml:space="preserve">        android:pathData="M351.5,0c-25.2,0 -41.7,10.3 -46.6,37.2l-1.9,12l-289.3,0c-9.6,0 -16.2,9.6 -12.8,18.5l21.9,58c22.9,59.3 99.2,82.6 163.7,82.6H278c-4.1,25.7 -23.8,44.3 -46.9,44.3l-149.8,0l0,25.9c0,0 110.5,0 151.8,0c41.4,0 77.8,-32.3 84.7,-76.9l24.4,-155.4c1.6,-11.8 5.5,-14.8</w:t>
       </w:r>
       <w:r>
@@ -6927,38 +7118,11 @@
         </w:rPr>
         <w:t xml:space="preserve"> 16.5,-15.6l66.6,-4.9V0H351.5z"</w:t>
       </w:r>
-    </w:p>
-    <w:p>
-      <w:pPr>
-        <w:rPr>
-          <w:rFonts w:ascii="Times New Roman" w:hAnsi="Times New Roman" w:cs="Times New Roman"/>
-        </w:rPr>
-      </w:pPr>
-      <w:r>
-        <w:rPr>
-          <w:rFonts w:ascii="Times New Roman" w:hAnsi="Times New Roman" w:cs="Times New Roman"/>
-        </w:rPr>
-        <w:t xml:space="preserve">        app:uikit_vc_fillColor="#fff"</w:t>
-      </w:r>
-    </w:p>
-    <w:p>
-      <w:pPr>
-        <w:rPr>
-          <w:rFonts w:ascii="Times New Roman" w:hAnsi="Times New Roman" w:cs="Times New Roman"/>
-        </w:rPr>
-      </w:pPr>
-      <w:r>
-        <w:rPr>
-          <w:rFonts w:ascii="Times New Roman" w:hAnsi="Times New Roman" w:cs="Times New Roman"/>
-        </w:rPr>
-        <w:t xml:space="preserve">        app:uikit_vc_pathData="M351.5,0c-25.2,0 -41.7,10.3 -46.6,37.2l-1.9,12l-289.3,0c-9.6,0 -16.2,9.6 -12.8,18.5l21.9,58c22.9,59.3 99.2,82.6 163.7,82.6H278c-4.1,25.7 -23.8,44.3 -46.9,44.3l-</w:t>
-      </w:r>
-      <w:r>
-        <w:rPr>
-          <w:rFonts w:ascii="Times New Roman" w:hAnsi="Times New Roman" w:cs="Times New Roman"/>
-        </w:rPr>
-        <w:lastRenderedPageBreak/>
-        <w:t>149.8,0l0,25.9c0,0 110.5,0 151.8,0c41.4,0 77.8,-32.3 84.7,-76.9l24.4,-155.4c1.6,-11.8 5.5,-14.8 16.5,-15.6l66.6,-4.9V0H351.5z"/&gt;</w:t>
+      <w:r>
+        <w:rPr>
+          <w:rFonts w:ascii="Times New Roman" w:hAnsi="Times New Roman" w:cs="Times New Roman"/>
+        </w:rPr>
+        <w:t>&gt;</w:t>
       </w:r>
     </w:p>
     <w:p>
@@ -7106,7 +7270,7 @@
         <w:noProof/>
         <w:sz w:val="20"/>
       </w:rPr>
-      <w:t>1</w:t>
+      <w:t>9</w:t>
     </w:r>
     <w:r>
       <w:rPr>
@@ -9162,6 +9326,12 @@
 </file>
 
 <file path=customXml/item1.xml><?xml version="1.0" encoding="utf-8"?>
+<p:properties xmlns:p="http://schemas.microsoft.com/office/2006/metadata/properties" xmlns:xsi="http://www.w3.org/2001/XMLSchema-instance" xmlns:pc="http://schemas.microsoft.com/office/infopath/2007/PartnerControls">
+  <documentManagement/>
+</p:properties>
+</file>
+
+<file path=customXml/item2.xml><?xml version="1.0" encoding="utf-8"?>
 <ct:contentTypeSchema xmlns:ct="http://schemas.microsoft.com/office/2006/metadata/contentType" xmlns:ma="http://schemas.microsoft.com/office/2006/metadata/properties/metaAttributes" ct:_="" ma:_="" ma:contentTypeName="Document" ma:contentTypeID="0x010100B5603E7A28744A4797CA265B54D5F6BA" ma:contentTypeVersion="0" ma:contentTypeDescription="Create a new document." ma:contentTypeScope="" ma:versionID="e7ad8c94f83914269930f0a83f91a0f2">
   <xsd:schema xmlns:xsd="http://www.w3.org/2001/XMLSchema" xmlns:xs="http://www.w3.org/2001/XMLSchema" xmlns:p="http://schemas.microsoft.com/office/2006/metadata/properties" targetNamespace="http://schemas.microsoft.com/office/2006/metadata/properties" ma:root="true" ma:fieldsID="1b05d82d297216baf5b26c55225140df">
     <xsd:element name="properties">
@@ -9275,7 +9445,7 @@
 </ct:contentTypeSchema>
 </file>
 
-<file path=customXml/item2.xml><?xml version="1.0" encoding="utf-8"?>
+<file path=customXml/item3.xml><?xml version="1.0" encoding="utf-8"?>
 <?mso-contentType ?>
 <FormTemplates xmlns="http://schemas.microsoft.com/sharepoint/v3/contenttype/forms">
   <Display>DocumentLibraryForm</Display>
@@ -9284,17 +9454,20 @@
 </FormTemplates>
 </file>
 
-<file path=customXml/item3.xml><?xml version="1.0" encoding="utf-8"?>
-<p:properties xmlns:p="http://schemas.microsoft.com/office/2006/metadata/properties" xmlns:xsi="http://www.w3.org/2001/XMLSchema-instance" xmlns:pc="http://schemas.microsoft.com/office/infopath/2007/PartnerControls">
-  <documentManagement/>
-</p:properties>
-</file>
-
 <file path=customXml/item4.xml><?xml version="1.0" encoding="utf-8"?>
 <b:Sources xmlns:b="http://schemas.openxmlformats.org/officeDocument/2006/bibliography" xmlns="http://schemas.openxmlformats.org/officeDocument/2006/bibliography" SelectedStyle="\APASixthEditionOfficeOnline.xsl" StyleName="APA" Version="6"/>
 </file>
 
 <file path=customXml/itemProps1.xml><?xml version="1.0" encoding="utf-8"?>
+<ds:datastoreItem xmlns:ds="http://schemas.openxmlformats.org/officeDocument/2006/customXml" ds:itemID="{32B8E35B-A0A2-4C67-8293-9B8418116218}">
+  <ds:schemaRefs>
+    <ds:schemaRef ds:uri="http://schemas.microsoft.com/office/2006/metadata/properties"/>
+    <ds:schemaRef ds:uri="http://schemas.microsoft.com/office/infopath/2007/PartnerControls"/>
+  </ds:schemaRefs>
+</ds:datastoreItem>
+</file>
+
+<file path=customXml/itemProps2.xml><?xml version="1.0" encoding="utf-8"?>
 <ds:datastoreItem xmlns:ds="http://schemas.openxmlformats.org/officeDocument/2006/customXml" ds:itemID="{DD0B94D7-B3C3-432F-8FAE-30BED3DBBAE3}">
   <ds:schemaRefs>
     <ds:schemaRef ds:uri="http://schemas.microsoft.com/office/2006/metadata/contentType"/>
@@ -9310,7 +9483,7 @@
 </ds:datastoreItem>
 </file>
 
-<file path=customXml/itemProps2.xml><?xml version="1.0" encoding="utf-8"?>
+<file path=customXml/itemProps3.xml><?xml version="1.0" encoding="utf-8"?>
 <ds:datastoreItem xmlns:ds="http://schemas.openxmlformats.org/officeDocument/2006/customXml" ds:itemID="{0D5E8C70-20C4-4D76-B18F-734CE43F1BBB}">
   <ds:schemaRefs>
     <ds:schemaRef ds:uri="http://schemas.microsoft.com/sharepoint/v3/contenttype/forms"/>
@@ -9318,17 +9491,8 @@
 </ds:datastoreItem>
 </file>
 
-<file path=customXml/itemProps3.xml><?xml version="1.0" encoding="utf-8"?>
-<ds:datastoreItem xmlns:ds="http://schemas.openxmlformats.org/officeDocument/2006/customXml" ds:itemID="{32B8E35B-A0A2-4C67-8293-9B8418116218}">
-  <ds:schemaRefs>
-    <ds:schemaRef ds:uri="http://schemas.microsoft.com/office/2006/metadata/properties"/>
-    <ds:schemaRef ds:uri="http://schemas.microsoft.com/office/infopath/2007/PartnerControls"/>
-  </ds:schemaRefs>
-</ds:datastoreItem>
-</file>
-
 <file path=customXml/itemProps4.xml><?xml version="1.0" encoding="utf-8"?>
-<ds:datastoreItem xmlns:ds="http://schemas.openxmlformats.org/officeDocument/2006/customXml" ds:itemID="{DE8DFDD8-B437-F241-AB9A-078431299F3E}">
+<ds:datastoreItem xmlns:ds="http://schemas.openxmlformats.org/officeDocument/2006/customXml" ds:itemID="{5692BBF2-0C71-0445-95B9-A66EA8F779F0}">
   <ds:schemaRefs>
     <ds:schemaRef ds:uri="http://schemas.openxmlformats.org/officeDocument/2006/bibliography"/>
   </ds:schemaRefs>

</xml_diff>